<commit_message>
Door lock unlock function optimized
</commit_message>
<xml_diff>
--- a/Smart Home IoT Test Bench Manual.docx
+++ b/Smart Home IoT Test Bench Manual.docx
@@ -40,12 +40,21 @@
       </w:pPr>
       <w:r>
         <w:rPr>
+          <w:rFonts w:eastAsiaTheme="minorHAnsi"/>
+          <w:b/>
+          <w:sz w:val="24"/>
+          <w:szCs w:val="20"/>
+        </w:rPr>
+        <w:t>Hardware p</w:t>
+      </w:r>
+      <w:r>
+        <w:rPr>
           <w:rFonts w:eastAsiaTheme="minorHAnsi" w:hint="eastAsia"/>
           <w:b/>
           <w:sz w:val="24"/>
           <w:szCs w:val="20"/>
         </w:rPr>
-        <w:t>Platform and devices</w:t>
+        <w:t>latform and devices</w:t>
       </w:r>
     </w:p>
     <w:p>
@@ -60,7 +69,21 @@
           <w:rFonts w:eastAsiaTheme="minorHAnsi"/>
           <w:szCs w:val="20"/>
         </w:rPr>
-        <w:t xml:space="preserve">AVR - </w:t>
+        <w:t xml:space="preserve">AVR </w:t>
+      </w:r>
+      <w:r>
+        <w:rPr>
+          <w:rFonts w:eastAsiaTheme="minorHAnsi"/>
+          <w:szCs w:val="20"/>
+        </w:rPr>
+        <w:t>→</w:t>
+      </w:r>
+      <w:r>
+        <w:rPr>
+          <w:rFonts w:eastAsiaTheme="minorHAnsi"/>
+          <w:szCs w:val="20"/>
+        </w:rPr>
+        <w:t xml:space="preserve"> </w:t>
       </w:r>
       <w:r>
         <w:rPr>
@@ -130,7 +153,7 @@
     <w:p>
       <w:pPr>
         <w:rPr>
-          <w:rFonts w:eastAsiaTheme="minorHAnsi" w:hint="eastAsia"/>
+          <w:rFonts w:eastAsiaTheme="minorHAnsi"/>
           <w:szCs w:val="20"/>
         </w:rPr>
       </w:pPr>
@@ -170,27 +193,6 @@
         </w:rPr>
         <w:t>outer</w:t>
       </w:r>
-      <w:r>
-        <w:rPr>
-          <w:rFonts w:eastAsiaTheme="minorHAnsi"/>
-          <w:szCs w:val="20"/>
-        </w:rPr>
-        <w:t xml:space="preserve"> (</w:t>
-      </w:r>
-      <w:r>
-        <w:rPr>
-          <w:rFonts w:eastAsiaTheme="minorHAnsi"/>
-          <w:szCs w:val="20"/>
-        </w:rPr>
-        <w:t>A</w:t>
-      </w:r>
-      <w:r>
-        <w:rPr>
-          <w:rFonts w:eastAsiaTheme="minorHAnsi"/>
-          <w:szCs w:val="20"/>
-        </w:rPr>
-        <w:t>nything available)</w:t>
-      </w:r>
     </w:p>
     <w:p>
       <w:pPr>
@@ -204,27 +206,13 @@
           <w:rFonts w:eastAsiaTheme="minorHAnsi"/>
           <w:szCs w:val="20"/>
         </w:rPr>
-        <w:t>USB to RS-232C cable (</w:t>
-      </w:r>
-      <w:r>
-        <w:rPr>
-          <w:rFonts w:eastAsiaTheme="minorHAnsi"/>
-          <w:szCs w:val="20"/>
-        </w:rPr>
-        <w:t xml:space="preserve">Connect to </w:t>
-      </w:r>
-      <w:r>
-        <w:rPr>
-          <w:rFonts w:eastAsiaTheme="minorHAnsi"/>
-          <w:szCs w:val="20"/>
-        </w:rPr>
-        <w:t>RPi ↔ AVR)</w:t>
+        <w:t>USB to RS-232C cable</w:t>
       </w:r>
     </w:p>
     <w:p>
       <w:pPr>
         <w:rPr>
-          <w:rFonts w:eastAsiaTheme="minorHAnsi" w:hint="eastAsia"/>
+          <w:rFonts w:eastAsiaTheme="minorHAnsi"/>
           <w:szCs w:val="20"/>
         </w:rPr>
       </w:pPr>
@@ -245,7 +233,25 @@
           <w:sz w:val="24"/>
           <w:szCs w:val="20"/>
         </w:rPr>
-        <w:t>Tools</w:t>
+        <w:t xml:space="preserve">Development environment and </w:t>
+      </w:r>
+      <w:r>
+        <w:rPr>
+          <w:rFonts w:eastAsiaTheme="minorHAnsi"/>
+          <w:b/>
+          <w:sz w:val="24"/>
+          <w:szCs w:val="20"/>
+        </w:rPr>
+        <w:t>t</w:t>
+      </w:r>
+      <w:r>
+        <w:rPr>
+          <w:rFonts w:eastAsiaTheme="minorHAnsi"/>
+          <w:b/>
+          <w:sz w:val="24"/>
+          <w:szCs w:val="20"/>
+        </w:rPr>
+        <w:t>ools</w:t>
       </w:r>
     </w:p>
     <w:p>
@@ -388,7 +394,6 @@
     </w:p>
     <w:p>
       <w:pPr>
-        <w:ind w:firstLineChars="650" w:firstLine="1300"/>
         <w:rPr>
           <w:rFonts w:eastAsiaTheme="minorHAnsi"/>
           <w:szCs w:val="20"/>
@@ -397,30 +402,48 @@
       <w:r>
         <w:rPr>
           <w:rFonts w:eastAsiaTheme="minorHAnsi" w:hint="eastAsia"/>
-          <w:szCs w:val="20"/>
-        </w:rPr>
-        <w:t xml:space="preserve">Android </w:t>
-      </w:r>
-      <w:r>
-        <w:rPr>
-          <w:rFonts w:eastAsiaTheme="minorHAnsi"/>
-          <w:szCs w:val="20"/>
-        </w:rPr>
-        <w:t>→</w:t>
-      </w:r>
-      <w:r>
-        <w:rPr>
-          <w:rFonts w:eastAsiaTheme="minorHAnsi"/>
-          <w:szCs w:val="20"/>
-        </w:rPr>
-        <w:t xml:space="preserve"> </w:t>
-      </w:r>
-      <w:r>
-        <w:rPr>
-          <w:rFonts w:eastAsiaTheme="minorHAnsi"/>
-          <w:szCs w:val="20"/>
-        </w:rPr>
-        <w:t>Android Studio (From 4.1 Jelly Bean)</w:t>
+          <w:b/>
+          <w:szCs w:val="20"/>
+        </w:rPr>
+        <w:t>-</w:t>
+      </w:r>
+      <w:r>
+        <w:rPr>
+          <w:rFonts w:eastAsiaTheme="minorHAnsi"/>
+          <w:b/>
+          <w:szCs w:val="20"/>
+        </w:rPr>
+        <w:t xml:space="preserve"> Operating system</w:t>
+      </w:r>
+      <w:r>
+        <w:rPr>
+          <w:rFonts w:eastAsiaTheme="minorHAnsi"/>
+          <w:szCs w:val="20"/>
+        </w:rPr>
+        <w:t xml:space="preserve"> : </w:t>
+      </w:r>
+      <w:r>
+        <w:rPr>
+          <w:rFonts w:eastAsiaTheme="minorHAnsi"/>
+          <w:szCs w:val="20"/>
+        </w:rPr>
+        <w:t xml:space="preserve">Raspberry Pi → </w:t>
+      </w:r>
+      <w:r>
+        <w:rPr>
+          <w:rFonts w:eastAsiaTheme="minorHAnsi"/>
+          <w:b/>
+          <w:szCs w:val="20"/>
+        </w:rPr>
+        <w:t xml:space="preserve">Raspbian </w:t>
+      </w:r>
+      <w:r>
+        <w:rPr>
+          <w:rFonts w:eastAsiaTheme="minorHAnsi"/>
+          <w:b/>
+          <w:szCs w:val="20"/>
+        </w:rPr>
+        <w:t>Jessie 03-18-2016</w:t>
       </w:r>
     </w:p>
     <w:p>
@@ -432,40 +455,31 @@
       </w:pPr>
       <w:r>
         <w:rPr>
-          <w:rFonts w:eastAsiaTheme="minorHAnsi" w:hint="eastAsia"/>
-          <w:b/>
-          <w:szCs w:val="20"/>
-        </w:rPr>
-        <w:t>-</w:t>
-      </w:r>
-      <w:r>
-        <w:rPr>
-          <w:rFonts w:eastAsiaTheme="minorHAnsi"/>
-          <w:b/>
-          <w:szCs w:val="20"/>
-        </w:rPr>
-        <w:t xml:space="preserve"> Operating system</w:t>
-      </w:r>
-      <w:r>
-        <w:rPr>
-          <w:rFonts w:eastAsiaTheme="minorHAnsi"/>
-          <w:szCs w:val="20"/>
-        </w:rPr>
-        <w:t xml:space="preserve"> : </w:t>
-      </w:r>
-      <w:r>
-        <w:rPr>
-          <w:rFonts w:eastAsiaTheme="minorHAnsi"/>
-          <w:szCs w:val="20"/>
-        </w:rPr>
-        <w:t xml:space="preserve">AVR development → </w:t>
-      </w:r>
-      <w:r>
-        <w:rPr>
-          <w:rFonts w:eastAsiaTheme="minorHAnsi"/>
-          <w:szCs w:val="20"/>
-        </w:rPr>
-        <w:t>Windows XP or 7 32bit</w:t>
+          <w:rFonts w:eastAsiaTheme="minorHAnsi"/>
+          <w:szCs w:val="20"/>
+        </w:rPr>
+        <w:t xml:space="preserve">                   </w:t>
+      </w:r>
+      <w:r>
+        <w:rPr>
+          <w:rFonts w:eastAsiaTheme="minorHAnsi"/>
+          <w:szCs w:val="20"/>
+        </w:rPr>
+        <w:t xml:space="preserve"> </w:t>
+      </w:r>
+      <w:r>
+        <w:rPr>
+          <w:rFonts w:eastAsiaTheme="minorHAnsi"/>
+          <w:szCs w:val="20"/>
+        </w:rPr>
+        <w:t xml:space="preserve">Android → Android </w:t>
+      </w:r>
+      <w:r>
+        <w:rPr>
+          <w:rFonts w:eastAsiaTheme="minorHAnsi"/>
+          <w:szCs w:val="20"/>
+        </w:rPr>
+        <w:t>4.1 Jellybean or later</w:t>
       </w:r>
     </w:p>
     <w:p>
@@ -478,9 +492,10 @@
       <w:r>
         <w:rPr>
           <w:rFonts w:eastAsiaTheme="minorHAnsi"/>
-          <w:szCs w:val="20"/>
-        </w:rPr>
-        <w:t xml:space="preserve">                   </w:t>
+          <w:b/>
+          <w:szCs w:val="20"/>
+        </w:rPr>
+        <w:t>- Development environment :</w:t>
       </w:r>
       <w:r>
         <w:rPr>
@@ -494,46 +509,7 @@
           <w:rFonts w:eastAsiaTheme="minorHAnsi"/>
           <w:szCs w:val="20"/>
         </w:rPr>
-        <w:t xml:space="preserve">Raspberry Pi → </w:t>
-      </w:r>
-      <w:r>
-        <w:rPr>
-          <w:rFonts w:eastAsiaTheme="minorHAnsi"/>
-          <w:b/>
-          <w:szCs w:val="20"/>
-        </w:rPr>
-        <w:t xml:space="preserve">Raspbian </w:t>
-      </w:r>
-      <w:r>
-        <w:rPr>
-          <w:rFonts w:eastAsiaTheme="minorHAnsi"/>
-          <w:b/>
-          <w:szCs w:val="20"/>
-        </w:rPr>
-        <w:t>Jessie 03-18-2016</w:t>
-      </w:r>
-      <w:bookmarkStart w:id="0" w:name="_GoBack"/>
-      <w:bookmarkEnd w:id="0"/>
-      <w:r>
-        <w:rPr>
-          <w:rFonts w:eastAsiaTheme="minorHAnsi"/>
-          <w:szCs w:val="20"/>
-        </w:rPr>
-        <w:t xml:space="preserve">, Development → </w:t>
-      </w:r>
-      <w:r>
-        <w:rPr>
-          <w:rFonts w:eastAsiaTheme="minorHAnsi"/>
-          <w:szCs w:val="20"/>
-        </w:rPr>
-        <w:t>Ubuntu 15.10 64bit</w:t>
-      </w:r>
-      <w:r>
-        <w:rPr>
-          <w:rFonts w:eastAsiaTheme="minorHAnsi"/>
-          <w:szCs w:val="20"/>
-        </w:rPr>
-        <w:t xml:space="preserve"> or later</w:t>
+        <w:t>AVR development → Windows XP or 7 32bit</w:t>
       </w:r>
     </w:p>
     <w:p>
@@ -545,17 +521,82 @@
       </w:pPr>
       <w:r>
         <w:rPr>
-          <w:rFonts w:eastAsiaTheme="minorHAnsi"/>
-          <w:szCs w:val="20"/>
-        </w:rPr>
-        <w:t xml:space="preserve">                   </w:t>
-      </w:r>
-      <w:r>
-        <w:rPr>
-          <w:rFonts w:eastAsiaTheme="minorHAnsi"/>
+          <w:rFonts w:eastAsiaTheme="minorHAnsi" w:hint="eastAsia"/>
           <w:szCs w:val="20"/>
         </w:rPr>
         <w:t xml:space="preserve"> </w:t>
+      </w:r>
+      <w:r>
+        <w:rPr>
+          <w:rFonts w:eastAsiaTheme="minorHAnsi"/>
+          <w:szCs w:val="20"/>
+        </w:rPr>
+        <w:t xml:space="preserve">                            </w:t>
+      </w:r>
+      <w:r>
+        <w:rPr>
+          <w:rFonts w:eastAsiaTheme="minorHAnsi"/>
+          <w:szCs w:val="20"/>
+        </w:rPr>
+        <w:t xml:space="preserve">Raspberry Pi </w:t>
+      </w:r>
+      <w:r>
+        <w:rPr>
+          <w:rFonts w:eastAsiaTheme="minorHAnsi"/>
+          <w:szCs w:val="20"/>
+        </w:rPr>
+        <w:t>→</w:t>
+      </w:r>
+      <w:r>
+        <w:rPr>
+          <w:rFonts w:eastAsiaTheme="minorHAnsi"/>
+          <w:szCs w:val="20"/>
+        </w:rPr>
+        <w:t xml:space="preserve"> </w:t>
+      </w:r>
+      <w:r>
+        <w:rPr>
+          <w:rFonts w:eastAsiaTheme="minorHAnsi"/>
+          <w:szCs w:val="20"/>
+        </w:rPr>
+        <w:t>Ubuntu 15.10 64bit or later</w:t>
+      </w:r>
+    </w:p>
+    <w:p>
+      <w:pPr>
+        <w:rPr>
+          <w:rFonts w:eastAsiaTheme="minorHAnsi" w:hint="eastAsia"/>
+          <w:szCs w:val="20"/>
+        </w:rPr>
+      </w:pPr>
+      <w:r>
+        <w:rPr>
+          <w:rFonts w:eastAsiaTheme="minorHAnsi"/>
+          <w:szCs w:val="20"/>
+        </w:rPr>
+        <w:tab/>
+      </w:r>
+      <w:r>
+        <w:rPr>
+          <w:rFonts w:eastAsiaTheme="minorHAnsi"/>
+          <w:szCs w:val="20"/>
+        </w:rPr>
+        <w:tab/>
+      </w:r>
+      <w:r>
+        <w:rPr>
+          <w:rFonts w:eastAsiaTheme="minorHAnsi"/>
+          <w:szCs w:val="20"/>
+        </w:rPr>
+        <w:tab/>
+        <w:t xml:space="preserve"> </w:t>
+      </w:r>
+      <w:r>
+        <w:rPr>
+          <w:rFonts w:eastAsiaTheme="minorHAnsi"/>
+          <w:szCs w:val="20"/>
+        </w:rPr>
+        <w:t xml:space="preserve">    </w:t>
       </w:r>
       <w:r>
         <w:rPr>
@@ -719,21 +760,7 @@
           <w:rFonts w:eastAsiaTheme="minorHAnsi"/>
           <w:szCs w:val="20"/>
         </w:rPr>
-        <w:t>/</w:t>
-      </w:r>
-      <w:r>
-        <w:rPr>
-          <w:rFonts w:eastAsiaTheme="minorHAnsi"/>
-          <w:szCs w:val="20"/>
-        </w:rPr>
-        <w:t>CD_ATmega8535</w:t>
-      </w:r>
-      <w:r>
-        <w:rPr>
-          <w:rFonts w:eastAsiaTheme="minorHAnsi"/>
-          <w:szCs w:val="20"/>
-        </w:rPr>
-        <w:t>.hex</w:t>
+        <w:t>/CD_ATmega8535.hex</w:t>
       </w:r>
       <w:r>
         <w:rPr>
@@ -928,7 +955,7 @@
     <w:p>
       <w:pPr>
         <w:rPr>
-          <w:rFonts w:eastAsiaTheme="minorHAnsi" w:hint="eastAsia"/>
+          <w:rFonts w:eastAsiaTheme="minorHAnsi"/>
           <w:b/>
           <w:sz w:val="32"/>
           <w:szCs w:val="20"/>
@@ -993,7 +1020,7 @@
     <w:p>
       <w:pPr>
         <w:rPr>
-          <w:rFonts w:eastAsiaTheme="minorHAnsi" w:hint="eastAsia"/>
+          <w:rFonts w:eastAsiaTheme="minorHAnsi"/>
           <w:b/>
           <w:sz w:val="32"/>
           <w:szCs w:val="20"/>
@@ -6015,7 +6042,7 @@
     <w:p>
       <w:pPr>
         <w:rPr>
-          <w:rFonts w:eastAsiaTheme="minorHAnsi" w:hint="eastAsia"/>
+          <w:rFonts w:eastAsiaTheme="minorHAnsi"/>
           <w:szCs w:val="20"/>
         </w:rPr>
       </w:pPr>
@@ -6025,7 +6052,7 @@
         <w:pStyle w:val="s0"/>
         <w:jc w:val="both"/>
         <w:rPr>
-          <w:rFonts w:asciiTheme="minorHAnsi" w:eastAsiaTheme="minorHAnsi" w:hint="eastAsia"/>
+          <w:rFonts w:asciiTheme="minorHAnsi" w:eastAsiaTheme="minorHAnsi"/>
           <w:sz w:val="20"/>
           <w:szCs w:val="20"/>
         </w:rPr>
@@ -6221,7 +6248,27 @@
                 <w:sz w:val="20"/>
                 <w:szCs w:val="20"/>
               </w:rPr>
-              <w:t>Command function</w:t>
+              <w:t>Available c</w:t>
+            </w:r>
+            <w:r>
+              <w:rPr>
+                <w:rFonts w:asciiTheme="minorHAnsi" w:eastAsiaTheme="minorHAnsi" w:cs="굴림"/>
+                <w:b/>
+                <w:bCs/>
+                <w:sz w:val="20"/>
+                <w:szCs w:val="20"/>
+              </w:rPr>
+              <w:t>ommand function</w:t>
+            </w:r>
+            <w:r>
+              <w:rPr>
+                <w:rFonts w:asciiTheme="minorHAnsi" w:eastAsiaTheme="minorHAnsi" w:cs="굴림"/>
+                <w:b/>
+                <w:bCs/>
+                <w:sz w:val="20"/>
+                <w:szCs w:val="20"/>
+              </w:rPr>
+              <w:t>s</w:t>
             </w:r>
           </w:p>
         </w:tc>
@@ -6337,6 +6384,64 @@
                 <w:szCs w:val="20"/>
               </w:rPr>
             </w:pPr>
+            <w:r>
+              <w:rPr>
+                <w:rFonts w:asciiTheme="minorHAnsi" w:eastAsiaTheme="minorHAnsi"/>
+                <w:sz w:val="20"/>
+                <w:szCs w:val="20"/>
+              </w:rPr>
+              <w:t>rs232_get_command</w:t>
+            </w:r>
+            <w:r>
+              <w:rPr>
+                <w:rFonts w:asciiTheme="minorHAnsi" w:eastAsiaTheme="minorHAnsi"/>
+                <w:sz w:val="20"/>
+                <w:szCs w:val="20"/>
+              </w:rPr>
+              <w:t>(‘0 ~ f’)</w:t>
+            </w:r>
+          </w:p>
+          <w:p>
+            <w:pPr>
+              <w:pStyle w:val="s0"/>
+              <w:rPr>
+                <w:rFonts w:asciiTheme="minorHAnsi" w:eastAsiaTheme="minorHAnsi"/>
+                <w:sz w:val="20"/>
+                <w:szCs w:val="20"/>
+              </w:rPr>
+            </w:pPr>
+            <w:r>
+              <w:rPr>
+                <w:rFonts w:asciiTheme="minorHAnsi" w:eastAsiaTheme="minorHAnsi"/>
+                <w:sz w:val="20"/>
+                <w:szCs w:val="20"/>
+              </w:rPr>
+              <w:t>set_rs232_data</w:t>
+            </w:r>
+            <w:r>
+              <w:rPr>
+                <w:rFonts w:asciiTheme="minorHAnsi" w:eastAsiaTheme="minorHAnsi"/>
+                <w:sz w:val="20"/>
+                <w:szCs w:val="20"/>
+              </w:rPr>
+              <w:t>(‘</w:t>
+            </w:r>
+            <w:r>
+              <w:rPr>
+                <w:rFonts w:asciiTheme="minorHAnsi" w:eastAsiaTheme="minorHAnsi"/>
+                <w:sz w:val="20"/>
+                <w:szCs w:val="20"/>
+              </w:rPr>
+              <w:t>0 ~ f</w:t>
+            </w:r>
+            <w:r>
+              <w:rPr>
+                <w:rFonts w:asciiTheme="minorHAnsi" w:eastAsiaTheme="minorHAnsi"/>
+                <w:sz w:val="20"/>
+                <w:szCs w:val="20"/>
+              </w:rPr>
+              <w:t>’)</w:t>
+            </w:r>
           </w:p>
         </w:tc>
       </w:tr>
@@ -6368,7 +6473,7 @@
                 <w:sz w:val="20"/>
                 <w:szCs w:val="20"/>
               </w:rPr>
-              <w:t>u (0x75)</w:t>
+              <w:t>g (0x67)</w:t>
             </w:r>
           </w:p>
         </w:tc>
@@ -6398,7 +6503,7 @@
                 <w:sz w:val="20"/>
                 <w:szCs w:val="20"/>
               </w:rPr>
-              <w:t>Unlock door</w:t>
+              <w:t>Loosen gas valve</w:t>
             </w:r>
           </w:p>
         </w:tc>
@@ -6417,6 +6522,74 @@
             <w:pPr>
               <w:pStyle w:val="s0"/>
               <w:rPr>
+                <w:rFonts w:asciiTheme="minorHAnsi" w:eastAsiaTheme="minorHAnsi" w:cs="굴림" w:hint="eastAsia"/>
+                <w:sz w:val="20"/>
+                <w:szCs w:val="20"/>
+              </w:rPr>
+            </w:pPr>
+            <w:r>
+              <w:rPr>
+                <w:rFonts w:asciiTheme="minorHAnsi" w:eastAsiaTheme="minorHAnsi" w:cs="굴림"/>
+                <w:sz w:val="20"/>
+                <w:szCs w:val="20"/>
+              </w:rPr>
+              <w:t>rs232_get_command</w:t>
+            </w:r>
+            <w:r>
+              <w:rPr>
+                <w:rFonts w:asciiTheme="minorHAnsi" w:eastAsiaTheme="minorHAnsi" w:cs="굴림"/>
+                <w:sz w:val="20"/>
+                <w:szCs w:val="20"/>
+              </w:rPr>
+              <w:t>(‘</w:t>
+            </w:r>
+            <w:r>
+              <w:rPr>
+                <w:rFonts w:asciiTheme="minorHAnsi" w:eastAsiaTheme="minorHAnsi" w:cs="굴림"/>
+                <w:sz w:val="20"/>
+                <w:szCs w:val="20"/>
+              </w:rPr>
+              <w:t>g</w:t>
+            </w:r>
+            <w:r>
+              <w:rPr>
+                <w:rFonts w:asciiTheme="minorHAnsi" w:eastAsiaTheme="minorHAnsi" w:cs="굴림"/>
+                <w:sz w:val="20"/>
+                <w:szCs w:val="20"/>
+              </w:rPr>
+              <w:t>’)</w:t>
+            </w:r>
+          </w:p>
+          <w:p>
+            <w:pPr>
+              <w:pStyle w:val="s0"/>
+              <w:rPr>
+                <w:rFonts w:asciiTheme="minorHAnsi" w:eastAsiaTheme="minorHAnsi" w:cs="굴림"/>
+                <w:sz w:val="20"/>
+                <w:szCs w:val="20"/>
+              </w:rPr>
+            </w:pPr>
+            <w:r>
+              <w:rPr>
+                <w:rFonts w:asciiTheme="minorHAnsi" w:eastAsiaTheme="minorHAnsi" w:cs="굴림"/>
+                <w:sz w:val="20"/>
+                <w:szCs w:val="20"/>
+              </w:rPr>
+              <w:t>stepmotor_spin</w:t>
+            </w:r>
+            <w:r>
+              <w:rPr>
+                <w:rFonts w:asciiTheme="minorHAnsi" w:eastAsiaTheme="minorHAnsi" w:cs="굴림"/>
+                <w:sz w:val="20"/>
+                <w:szCs w:val="20"/>
+              </w:rPr>
+              <w:t>(‘g’)</w:t>
+            </w:r>
+          </w:p>
+          <w:p>
+            <w:pPr>
+              <w:pStyle w:val="s0"/>
+              <w:rPr>
                 <w:rFonts w:asciiTheme="minorHAnsi" w:eastAsiaTheme="minorHAnsi"/>
                 <w:sz w:val="20"/>
                 <w:szCs w:val="20"/>
@@ -6424,11 +6597,19 @@
             </w:pPr>
             <w:r>
               <w:rPr>
-                <w:rFonts w:asciiTheme="minorHAnsi" w:eastAsiaTheme="minorHAnsi" w:cs="굴림"/>
-                <w:sz w:val="20"/>
-                <w:szCs w:val="20"/>
-              </w:rPr>
-              <w:t>door_lock_unlock('u')</w:t>
+                <w:rFonts w:asciiTheme="minorHAnsi" w:eastAsiaTheme="minorHAnsi"/>
+                <w:sz w:val="20"/>
+                <w:szCs w:val="20"/>
+              </w:rPr>
+              <w:t>set_rs232_data</w:t>
+            </w:r>
+            <w:r>
+              <w:rPr>
+                <w:rFonts w:asciiTheme="minorHAnsi" w:eastAsiaTheme="minorHAnsi"/>
+                <w:sz w:val="20"/>
+                <w:szCs w:val="20"/>
+              </w:rPr>
+              <w:t>(‘g’)</w:t>
             </w:r>
           </w:p>
         </w:tc>
@@ -6510,6 +6691,66 @@
             <w:pPr>
               <w:pStyle w:val="s0"/>
               <w:rPr>
+                <w:rFonts w:asciiTheme="minorHAnsi" w:eastAsiaTheme="minorHAnsi" w:cs="굴림" w:hint="eastAsia"/>
+                <w:sz w:val="20"/>
+                <w:szCs w:val="20"/>
+              </w:rPr>
+            </w:pPr>
+            <w:r>
+              <w:rPr>
+                <w:rFonts w:asciiTheme="minorHAnsi" w:eastAsiaTheme="minorHAnsi" w:cs="굴림"/>
+                <w:sz w:val="20"/>
+                <w:szCs w:val="20"/>
+              </w:rPr>
+              <w:t>rs232_get_command</w:t>
+            </w:r>
+            <w:r>
+              <w:rPr>
+                <w:rFonts w:asciiTheme="minorHAnsi" w:eastAsiaTheme="minorHAnsi" w:cs="굴림"/>
+                <w:sz w:val="20"/>
+                <w:szCs w:val="20"/>
+              </w:rPr>
+              <w:t>(‘</w:t>
+            </w:r>
+            <w:r>
+              <w:rPr>
+                <w:rFonts w:asciiTheme="minorHAnsi" w:eastAsiaTheme="minorHAnsi" w:cs="굴림"/>
+                <w:sz w:val="20"/>
+                <w:szCs w:val="20"/>
+              </w:rPr>
+              <w:t>l</w:t>
+            </w:r>
+            <w:r>
+              <w:rPr>
+                <w:rFonts w:asciiTheme="minorHAnsi" w:eastAsiaTheme="minorHAnsi" w:cs="굴림"/>
+                <w:sz w:val="20"/>
+                <w:szCs w:val="20"/>
+              </w:rPr>
+              <w:t>’)</w:t>
+            </w:r>
+          </w:p>
+          <w:p>
+            <w:pPr>
+              <w:pStyle w:val="s0"/>
+              <w:rPr>
+                <w:rFonts w:asciiTheme="minorHAnsi" w:eastAsiaTheme="minorHAnsi" w:cs="굴림"/>
+                <w:sz w:val="20"/>
+                <w:szCs w:val="20"/>
+              </w:rPr>
+            </w:pPr>
+            <w:r>
+              <w:rPr>
+                <w:rFonts w:asciiTheme="minorHAnsi" w:eastAsiaTheme="minorHAnsi" w:cs="굴림"/>
+                <w:sz w:val="20"/>
+                <w:szCs w:val="20"/>
+              </w:rPr>
+              <w:t>door_lock_unlock('l')</w:t>
+            </w:r>
+          </w:p>
+          <w:p>
+            <w:pPr>
+              <w:pStyle w:val="s0"/>
+              <w:rPr>
                 <w:rFonts w:asciiTheme="minorHAnsi" w:eastAsiaTheme="minorHAnsi"/>
                 <w:sz w:val="20"/>
                 <w:szCs w:val="20"/>
@@ -6517,11 +6758,45 @@
             </w:pPr>
             <w:r>
               <w:rPr>
-                <w:rFonts w:asciiTheme="minorHAnsi" w:eastAsiaTheme="minorHAnsi" w:cs="굴림"/>
-                <w:sz w:val="20"/>
-                <w:szCs w:val="20"/>
-              </w:rPr>
-              <w:t>door_lock_unlock('l')</w:t>
+                <w:rFonts w:asciiTheme="minorHAnsi" w:eastAsiaTheme="minorHAnsi"/>
+                <w:sz w:val="20"/>
+                <w:szCs w:val="20"/>
+              </w:rPr>
+              <w:t>avr_sound</w:t>
+            </w:r>
+            <w:r>
+              <w:rPr>
+                <w:rFonts w:asciiTheme="minorHAnsi" w:eastAsiaTheme="minorHAnsi"/>
+                <w:sz w:val="20"/>
+                <w:szCs w:val="20"/>
+              </w:rPr>
+              <w:t>(‘l’)</w:t>
+            </w:r>
+          </w:p>
+          <w:p>
+            <w:pPr>
+              <w:pStyle w:val="s0"/>
+              <w:rPr>
+                <w:rFonts w:asciiTheme="minorHAnsi" w:eastAsiaTheme="minorHAnsi"/>
+                <w:sz w:val="20"/>
+                <w:szCs w:val="20"/>
+              </w:rPr>
+            </w:pPr>
+            <w:r>
+              <w:rPr>
+                <w:rFonts w:asciiTheme="minorHAnsi" w:eastAsiaTheme="minorHAnsi"/>
+                <w:sz w:val="20"/>
+                <w:szCs w:val="20"/>
+              </w:rPr>
+              <w:t>set_rs232_data</w:t>
+            </w:r>
+            <w:r>
+              <w:rPr>
+                <w:rFonts w:asciiTheme="minorHAnsi" w:eastAsiaTheme="minorHAnsi"/>
+                <w:sz w:val="20"/>
+                <w:szCs w:val="20"/>
+              </w:rPr>
+              <w:t>(‘l’)</w:t>
             </w:r>
           </w:p>
         </w:tc>
@@ -6543,7 +6818,7 @@
               <w:pStyle w:val="s0"/>
               <w:jc w:val="center"/>
               <w:rPr>
-                <w:rFonts w:asciiTheme="minorHAnsi" w:eastAsiaTheme="minorHAnsi"/>
+                <w:rFonts w:asciiTheme="minorHAnsi" w:eastAsiaTheme="minorHAnsi" w:cs="굴림" w:hint="eastAsia"/>
                 <w:sz w:val="20"/>
                 <w:szCs w:val="20"/>
               </w:rPr>
@@ -6554,7 +6829,7 @@
                 <w:sz w:val="20"/>
                 <w:szCs w:val="20"/>
               </w:rPr>
-              <w:t>g (0x67)</w:t>
+              <w:t>p ()</w:t>
             </w:r>
           </w:p>
         </w:tc>
@@ -6573,18 +6848,18 @@
             <w:pPr>
               <w:pStyle w:val="s0"/>
               <w:rPr>
-                <w:rFonts w:asciiTheme="minorHAnsi" w:eastAsiaTheme="minorHAnsi"/>
-                <w:sz w:val="20"/>
-                <w:szCs w:val="20"/>
-              </w:rPr>
-            </w:pPr>
-            <w:r>
-              <w:rPr>
                 <w:rFonts w:asciiTheme="minorHAnsi" w:eastAsiaTheme="minorHAnsi" w:cs="굴림"/>
                 <w:sz w:val="20"/>
                 <w:szCs w:val="20"/>
               </w:rPr>
-              <w:t>Loosen gas valve</w:t>
+            </w:pPr>
+            <w:r>
+              <w:rPr>
+                <w:rFonts w:asciiTheme="minorHAnsi" w:eastAsiaTheme="minorHAnsi" w:cs="굴림" w:hint="eastAsia"/>
+                <w:sz w:val="20"/>
+                <w:szCs w:val="20"/>
+              </w:rPr>
+              <w:t>4x4 Keypad is pressed</w:t>
             </w:r>
           </w:p>
         </w:tc>
@@ -6603,18 +6878,52 @@
             <w:pPr>
               <w:pStyle w:val="s0"/>
               <w:rPr>
-                <w:rFonts w:asciiTheme="minorHAnsi" w:eastAsiaTheme="minorHAnsi"/>
-                <w:sz w:val="20"/>
-                <w:szCs w:val="20"/>
-              </w:rPr>
-            </w:pPr>
-            <w:r>
-              <w:rPr>
                 <w:rFonts w:asciiTheme="minorHAnsi" w:eastAsiaTheme="minorHAnsi" w:cs="굴림"/>
                 <w:sz w:val="20"/>
                 <w:szCs w:val="20"/>
               </w:rPr>
-              <w:t>spinRight();</w:t>
+            </w:pPr>
+            <w:r>
+              <w:rPr>
+                <w:rFonts w:asciiTheme="minorHAnsi" w:eastAsiaTheme="minorHAnsi" w:cs="굴림" w:hint="eastAsia"/>
+                <w:sz w:val="20"/>
+                <w:szCs w:val="20"/>
+              </w:rPr>
+              <w:t>avr_sound(</w:t>
+            </w:r>
+            <w:r>
+              <w:rPr>
+                <w:rFonts w:asciiTheme="minorHAnsi" w:eastAsiaTheme="minorHAnsi" w:cs="굴림"/>
+                <w:sz w:val="20"/>
+                <w:szCs w:val="20"/>
+              </w:rPr>
+              <w:t>‘p’</w:t>
+            </w:r>
+            <w:r>
+              <w:rPr>
+                <w:rFonts w:asciiTheme="minorHAnsi" w:eastAsiaTheme="minorHAnsi" w:cs="굴림" w:hint="eastAsia"/>
+                <w:sz w:val="20"/>
+                <w:szCs w:val="20"/>
+              </w:rPr>
+              <w:t>)</w:t>
+            </w:r>
+          </w:p>
+          <w:p>
+            <w:pPr>
+              <w:pStyle w:val="s0"/>
+              <w:rPr>
+                <w:rFonts w:asciiTheme="minorHAnsi" w:eastAsiaTheme="minorHAnsi" w:cs="굴림" w:hint="eastAsia"/>
+                <w:sz w:val="20"/>
+                <w:szCs w:val="20"/>
+              </w:rPr>
+            </w:pPr>
+            <w:r>
+              <w:rPr>
+                <w:rFonts w:asciiTheme="minorHAnsi" w:eastAsiaTheme="minorHAnsi" w:cs="굴림"/>
+                <w:sz w:val="20"/>
+                <w:szCs w:val="20"/>
+              </w:rPr>
+              <w:t>set_rs232_data(‘p’)</w:t>
             </w:r>
           </w:p>
         </w:tc>
@@ -6647,7 +6956,7 @@
                 <w:sz w:val="20"/>
                 <w:szCs w:val="20"/>
               </w:rPr>
-              <w:t>v (0x76)</w:t>
+              <w:t>u (0x75)</w:t>
             </w:r>
           </w:p>
         </w:tc>
@@ -6677,7 +6986,7 @@
                 <w:sz w:val="20"/>
                 <w:szCs w:val="20"/>
               </w:rPr>
-              <w:t>Fasten gas valve</w:t>
+              <w:t>Unlock door</w:t>
             </w:r>
           </w:p>
         </w:tc>
@@ -6696,6 +7005,50 @@
             <w:pPr>
               <w:pStyle w:val="s0"/>
               <w:rPr>
+                <w:rFonts w:asciiTheme="minorHAnsi" w:eastAsiaTheme="minorHAnsi" w:cs="굴림"/>
+                <w:sz w:val="20"/>
+                <w:szCs w:val="20"/>
+              </w:rPr>
+            </w:pPr>
+            <w:r>
+              <w:rPr>
+                <w:rFonts w:asciiTheme="minorHAnsi" w:eastAsiaTheme="minorHAnsi" w:cs="굴림"/>
+                <w:sz w:val="20"/>
+                <w:szCs w:val="20"/>
+              </w:rPr>
+              <w:t>rs232_get_command</w:t>
+            </w:r>
+            <w:r>
+              <w:rPr>
+                <w:rFonts w:asciiTheme="minorHAnsi" w:eastAsiaTheme="minorHAnsi" w:cs="굴림"/>
+                <w:sz w:val="20"/>
+                <w:szCs w:val="20"/>
+              </w:rPr>
+              <w:t>(‘u’)</w:t>
+            </w:r>
+          </w:p>
+          <w:p>
+            <w:pPr>
+              <w:pStyle w:val="s0"/>
+              <w:rPr>
+                <w:rFonts w:asciiTheme="minorHAnsi" w:eastAsiaTheme="minorHAnsi" w:cs="굴림"/>
+                <w:sz w:val="20"/>
+                <w:szCs w:val="20"/>
+              </w:rPr>
+            </w:pPr>
+            <w:r>
+              <w:rPr>
+                <w:rFonts w:asciiTheme="minorHAnsi" w:eastAsiaTheme="minorHAnsi" w:cs="굴림"/>
+                <w:sz w:val="20"/>
+                <w:szCs w:val="20"/>
+              </w:rPr>
+              <w:t>door_lock_unlock('u')</w:t>
+            </w:r>
+          </w:p>
+          <w:p>
+            <w:pPr>
+              <w:pStyle w:val="s0"/>
+              <w:rPr>
                 <w:rFonts w:asciiTheme="minorHAnsi" w:eastAsiaTheme="minorHAnsi"/>
                 <w:sz w:val="20"/>
                 <w:szCs w:val="20"/>
@@ -6703,11 +7056,333 @@
             </w:pPr>
             <w:r>
               <w:rPr>
+                <w:rFonts w:asciiTheme="minorHAnsi" w:eastAsiaTheme="minorHAnsi"/>
+                <w:sz w:val="20"/>
+                <w:szCs w:val="20"/>
+              </w:rPr>
+              <w:t>avr_sound</w:t>
+            </w:r>
+            <w:r>
+              <w:rPr>
+                <w:rFonts w:asciiTheme="minorHAnsi" w:eastAsiaTheme="minorHAnsi"/>
+                <w:sz w:val="20"/>
+                <w:szCs w:val="20"/>
+              </w:rPr>
+              <w:t>(‘u’)</w:t>
+            </w:r>
+          </w:p>
+          <w:p>
+            <w:pPr>
+              <w:pStyle w:val="s0"/>
+              <w:rPr>
+                <w:rFonts w:asciiTheme="minorHAnsi" w:eastAsiaTheme="minorHAnsi"/>
+                <w:sz w:val="20"/>
+                <w:szCs w:val="20"/>
+              </w:rPr>
+            </w:pPr>
+            <w:r>
+              <w:rPr>
+                <w:rFonts w:asciiTheme="minorHAnsi" w:eastAsiaTheme="minorHAnsi"/>
+                <w:sz w:val="20"/>
+                <w:szCs w:val="20"/>
+              </w:rPr>
+              <w:lastRenderedPageBreak/>
+              <w:t>set_rs232_data</w:t>
+            </w:r>
+            <w:r>
+              <w:rPr>
+                <w:rFonts w:asciiTheme="minorHAnsi" w:eastAsiaTheme="minorHAnsi"/>
+                <w:sz w:val="20"/>
+                <w:szCs w:val="20"/>
+              </w:rPr>
+              <w:t>(‘u’)</w:t>
+            </w:r>
+          </w:p>
+        </w:tc>
+      </w:tr>
+      <w:tr>
+        <w:tc>
+          <w:tcPr>
+            <w:tcW w:w="3080" w:type="dxa"/>
+            <w:tcBorders>
+              <w:top w:val="single" w:sz="2" w:space="0" w:color="000000"/>
+              <w:left w:val="single" w:sz="2" w:space="0" w:color="000000"/>
+              <w:bottom w:val="single" w:sz="2" w:space="0" w:color="000000"/>
+              <w:right w:val="single" w:sz="2" w:space="0" w:color="000000"/>
+            </w:tcBorders>
+            <w:vAlign w:val="center"/>
+          </w:tcPr>
+          <w:p>
+            <w:pPr>
+              <w:pStyle w:val="s0"/>
+              <w:jc w:val="center"/>
+              <w:rPr>
+                <w:rFonts w:asciiTheme="minorHAnsi" w:eastAsiaTheme="minorHAnsi"/>
+                <w:sz w:val="20"/>
+                <w:szCs w:val="20"/>
+              </w:rPr>
+            </w:pPr>
+            <w:r>
+              <w:rPr>
                 <w:rFonts w:asciiTheme="minorHAnsi" w:eastAsiaTheme="minorHAnsi" w:cs="굴림"/>
                 <w:sz w:val="20"/>
                 <w:szCs w:val="20"/>
               </w:rPr>
-              <w:t>spinLeft();</w:t>
+              <w:lastRenderedPageBreak/>
+              <w:t>v (0x76)</w:t>
+            </w:r>
+          </w:p>
+        </w:tc>
+        <w:tc>
+          <w:tcPr>
+            <w:tcW w:w="2514" w:type="dxa"/>
+            <w:tcBorders>
+              <w:top w:val="single" w:sz="2" w:space="0" w:color="000000"/>
+              <w:left w:val="single" w:sz="2" w:space="0" w:color="000000"/>
+              <w:bottom w:val="single" w:sz="2" w:space="0" w:color="000000"/>
+              <w:right w:val="single" w:sz="2" w:space="0" w:color="000000"/>
+            </w:tcBorders>
+            <w:vAlign w:val="center"/>
+          </w:tcPr>
+          <w:p>
+            <w:pPr>
+              <w:pStyle w:val="s0"/>
+              <w:rPr>
+                <w:rFonts w:asciiTheme="minorHAnsi" w:eastAsiaTheme="minorHAnsi"/>
+                <w:sz w:val="20"/>
+                <w:szCs w:val="20"/>
+              </w:rPr>
+            </w:pPr>
+            <w:r>
+              <w:rPr>
+                <w:rFonts w:asciiTheme="minorHAnsi" w:eastAsiaTheme="minorHAnsi" w:cs="굴림"/>
+                <w:sz w:val="20"/>
+                <w:szCs w:val="20"/>
+              </w:rPr>
+              <w:t>Fasten gas valve</w:t>
+            </w:r>
+          </w:p>
+        </w:tc>
+        <w:tc>
+          <w:tcPr>
+            <w:tcW w:w="3478" w:type="dxa"/>
+            <w:tcBorders>
+              <w:top w:val="single" w:sz="2" w:space="0" w:color="000000"/>
+              <w:left w:val="single" w:sz="2" w:space="0" w:color="000000"/>
+              <w:bottom w:val="single" w:sz="2" w:space="0" w:color="000000"/>
+              <w:right w:val="single" w:sz="2" w:space="0" w:color="000000"/>
+            </w:tcBorders>
+            <w:vAlign w:val="center"/>
+          </w:tcPr>
+          <w:p>
+            <w:pPr>
+              <w:pStyle w:val="s0"/>
+              <w:rPr>
+                <w:rFonts w:asciiTheme="minorHAnsi" w:eastAsiaTheme="minorHAnsi" w:cs="굴림" w:hint="eastAsia"/>
+                <w:sz w:val="20"/>
+                <w:szCs w:val="20"/>
+              </w:rPr>
+            </w:pPr>
+            <w:r>
+              <w:rPr>
+                <w:rFonts w:asciiTheme="minorHAnsi" w:eastAsiaTheme="minorHAnsi" w:cs="굴림"/>
+                <w:sz w:val="20"/>
+                <w:szCs w:val="20"/>
+              </w:rPr>
+              <w:t>rs232_get_command</w:t>
+            </w:r>
+            <w:r>
+              <w:rPr>
+                <w:rFonts w:asciiTheme="minorHAnsi" w:eastAsiaTheme="minorHAnsi" w:cs="굴림"/>
+                <w:sz w:val="20"/>
+                <w:szCs w:val="20"/>
+              </w:rPr>
+              <w:t>(‘</w:t>
+            </w:r>
+            <w:r>
+              <w:rPr>
+                <w:rFonts w:asciiTheme="minorHAnsi" w:eastAsiaTheme="minorHAnsi" w:cs="굴림"/>
+                <w:sz w:val="20"/>
+                <w:szCs w:val="20"/>
+              </w:rPr>
+              <w:t>v</w:t>
+            </w:r>
+            <w:r>
+              <w:rPr>
+                <w:rFonts w:asciiTheme="minorHAnsi" w:eastAsiaTheme="minorHAnsi" w:cs="굴림"/>
+                <w:sz w:val="20"/>
+                <w:szCs w:val="20"/>
+              </w:rPr>
+              <w:t>’)</w:t>
+            </w:r>
+          </w:p>
+          <w:p>
+            <w:pPr>
+              <w:pStyle w:val="s0"/>
+              <w:rPr>
+                <w:rFonts w:asciiTheme="minorHAnsi" w:eastAsiaTheme="minorHAnsi" w:cs="굴림"/>
+                <w:sz w:val="20"/>
+                <w:szCs w:val="20"/>
+              </w:rPr>
+            </w:pPr>
+            <w:r>
+              <w:rPr>
+                <w:rFonts w:asciiTheme="minorHAnsi" w:eastAsiaTheme="minorHAnsi" w:cs="굴림"/>
+                <w:sz w:val="20"/>
+                <w:szCs w:val="20"/>
+              </w:rPr>
+              <w:t>stepmotor_spin</w:t>
+            </w:r>
+            <w:r>
+              <w:rPr>
+                <w:rFonts w:asciiTheme="minorHAnsi" w:eastAsiaTheme="minorHAnsi" w:cs="굴림"/>
+                <w:sz w:val="20"/>
+                <w:szCs w:val="20"/>
+              </w:rPr>
+              <w:t>(‘v’)</w:t>
+            </w:r>
+          </w:p>
+          <w:p>
+            <w:pPr>
+              <w:pStyle w:val="s0"/>
+              <w:rPr>
+                <w:rFonts w:asciiTheme="minorHAnsi" w:eastAsiaTheme="minorHAnsi"/>
+                <w:sz w:val="20"/>
+                <w:szCs w:val="20"/>
+              </w:rPr>
+            </w:pPr>
+            <w:r>
+              <w:rPr>
+                <w:rFonts w:asciiTheme="minorHAnsi" w:eastAsiaTheme="minorHAnsi"/>
+                <w:sz w:val="20"/>
+                <w:szCs w:val="20"/>
+              </w:rPr>
+              <w:t>set_rs232_data</w:t>
+            </w:r>
+            <w:r>
+              <w:rPr>
+                <w:rFonts w:asciiTheme="minorHAnsi" w:eastAsiaTheme="minorHAnsi"/>
+                <w:sz w:val="20"/>
+                <w:szCs w:val="20"/>
+              </w:rPr>
+              <w:t>(‘v’)</w:t>
+            </w:r>
+          </w:p>
+        </w:tc>
+      </w:tr>
+      <w:tr>
+        <w:tc>
+          <w:tcPr>
+            <w:tcW w:w="3080" w:type="dxa"/>
+            <w:tcBorders>
+              <w:top w:val="single" w:sz="2" w:space="0" w:color="000000"/>
+              <w:left w:val="single" w:sz="2" w:space="0" w:color="000000"/>
+              <w:bottom w:val="single" w:sz="2" w:space="0" w:color="000000"/>
+              <w:right w:val="single" w:sz="2" w:space="0" w:color="000000"/>
+            </w:tcBorders>
+            <w:vAlign w:val="center"/>
+          </w:tcPr>
+          <w:p>
+            <w:pPr>
+              <w:pStyle w:val="s0"/>
+              <w:jc w:val="center"/>
+              <w:rPr>
+                <w:rFonts w:asciiTheme="minorHAnsi" w:eastAsiaTheme="minorHAnsi" w:cs="굴림"/>
+                <w:sz w:val="20"/>
+                <w:szCs w:val="20"/>
+              </w:rPr>
+            </w:pPr>
+            <w:r>
+              <w:rPr>
+                <w:rFonts w:asciiTheme="minorHAnsi" w:eastAsiaTheme="minorHAnsi" w:cs="굴림" w:hint="eastAsia"/>
+                <w:sz w:val="20"/>
+                <w:szCs w:val="20"/>
+              </w:rPr>
+              <w:t>w</w:t>
+            </w:r>
+            <w:r>
+              <w:rPr>
+                <w:rFonts w:asciiTheme="minorHAnsi" w:eastAsiaTheme="minorHAnsi" w:cs="굴림"/>
+                <w:sz w:val="20"/>
+                <w:szCs w:val="20"/>
+              </w:rPr>
+              <w:t xml:space="preserve"> ()</w:t>
+            </w:r>
+          </w:p>
+        </w:tc>
+        <w:tc>
+          <w:tcPr>
+            <w:tcW w:w="2514" w:type="dxa"/>
+            <w:tcBorders>
+              <w:top w:val="single" w:sz="2" w:space="0" w:color="000000"/>
+              <w:left w:val="single" w:sz="2" w:space="0" w:color="000000"/>
+              <w:bottom w:val="single" w:sz="2" w:space="0" w:color="000000"/>
+              <w:right w:val="single" w:sz="2" w:space="0" w:color="000000"/>
+            </w:tcBorders>
+            <w:vAlign w:val="center"/>
+          </w:tcPr>
+          <w:p>
+            <w:pPr>
+              <w:pStyle w:val="s0"/>
+              <w:rPr>
+                <w:rFonts w:asciiTheme="minorHAnsi" w:eastAsiaTheme="minorHAnsi" w:cs="굴림"/>
+                <w:sz w:val="20"/>
+                <w:szCs w:val="20"/>
+              </w:rPr>
+            </w:pPr>
+            <w:r>
+              <w:rPr>
+                <w:rFonts w:asciiTheme="minorHAnsi" w:eastAsiaTheme="minorHAnsi" w:cs="굴림"/>
+                <w:sz w:val="20"/>
+                <w:szCs w:val="20"/>
+              </w:rPr>
+              <w:t>Process error</w:t>
+            </w:r>
+          </w:p>
+        </w:tc>
+        <w:tc>
+          <w:tcPr>
+            <w:tcW w:w="3478" w:type="dxa"/>
+            <w:tcBorders>
+              <w:top w:val="single" w:sz="2" w:space="0" w:color="000000"/>
+              <w:left w:val="single" w:sz="2" w:space="0" w:color="000000"/>
+              <w:bottom w:val="single" w:sz="2" w:space="0" w:color="000000"/>
+              <w:right w:val="single" w:sz="2" w:space="0" w:color="000000"/>
+            </w:tcBorders>
+            <w:vAlign w:val="center"/>
+          </w:tcPr>
+          <w:p>
+            <w:pPr>
+              <w:pStyle w:val="s0"/>
+              <w:rPr>
+                <w:rFonts w:asciiTheme="minorHAnsi" w:eastAsiaTheme="minorHAnsi" w:cs="굴림"/>
+                <w:sz w:val="20"/>
+                <w:szCs w:val="20"/>
+              </w:rPr>
+            </w:pPr>
+            <w:r>
+              <w:rPr>
+                <w:rFonts w:asciiTheme="minorHAnsi" w:eastAsiaTheme="minorHAnsi" w:cs="굴림" w:hint="eastAsia"/>
+                <w:sz w:val="20"/>
+                <w:szCs w:val="20"/>
+              </w:rPr>
+              <w:t>set_rs232_data(</w:t>
+            </w:r>
+            <w:r>
+              <w:rPr>
+                <w:rFonts w:asciiTheme="minorHAnsi" w:eastAsiaTheme="minorHAnsi" w:cs="굴림"/>
+                <w:sz w:val="20"/>
+                <w:szCs w:val="20"/>
+              </w:rPr>
+              <w:t>‘w’</w:t>
+            </w:r>
+            <w:r>
+              <w:rPr>
+                <w:rFonts w:asciiTheme="minorHAnsi" w:eastAsiaTheme="minorHAnsi" w:cs="굴림" w:hint="eastAsia"/>
+                <w:sz w:val="20"/>
+                <w:szCs w:val="20"/>
+              </w:rPr>
+              <w:t>)</w:t>
             </w:r>
           </w:p>
         </w:tc>
@@ -6716,7 +7391,7 @@
     <w:p>
       <w:pPr>
         <w:rPr>
-          <w:rFonts w:eastAsiaTheme="minorHAnsi" w:hint="eastAsia"/>
+          <w:rFonts w:eastAsiaTheme="minorHAnsi"/>
           <w:szCs w:val="20"/>
         </w:rPr>
       </w:pPr>
@@ -6752,6 +7427,1831 @@
           <w:szCs w:val="20"/>
         </w:rPr>
         <w:t xml:space="preserve">function </w:t>
+      </w:r>
+      <w:r>
+        <w:rPr>
+          <w:rFonts w:eastAsiaTheme="minorHAnsi" w:hint="eastAsia"/>
+          <w:b/>
+          <w:szCs w:val="20"/>
+        </w:rPr>
+        <w:t>information</w:t>
+      </w:r>
+      <w:r>
+        <w:rPr>
+          <w:rFonts w:eastAsiaTheme="minorHAnsi"/>
+          <w:b/>
+          <w:szCs w:val="20"/>
+        </w:rPr>
+        <w:t xml:space="preserve"> (17 functions)</w:t>
+      </w:r>
+    </w:p>
+    <w:tbl>
+      <w:tblPr>
+        <w:tblStyle w:val="a3"/>
+        <w:tblW w:w="9180" w:type="dxa"/>
+        <w:tblLayout w:type="fixed"/>
+        <w:tblLook w:val="04A0" w:firstRow="1" w:lastRow="0" w:firstColumn="1" w:lastColumn="0" w:noHBand="0" w:noVBand="1"/>
+      </w:tblPr>
+      <w:tblGrid>
+        <w:gridCol w:w="2093"/>
+        <w:gridCol w:w="1417"/>
+        <w:gridCol w:w="1134"/>
+        <w:gridCol w:w="851"/>
+        <w:gridCol w:w="3685"/>
+      </w:tblGrid>
+      <w:tr>
+        <w:tc>
+          <w:tcPr>
+            <w:tcW w:w="2093" w:type="dxa"/>
+          </w:tcPr>
+          <w:p>
+            <w:pPr>
+              <w:jc w:val="center"/>
+              <w:rPr>
+                <w:rFonts w:eastAsiaTheme="minorHAnsi"/>
+                <w:b/>
+                <w:szCs w:val="20"/>
+              </w:rPr>
+            </w:pPr>
+            <w:r>
+              <w:rPr>
+                <w:rFonts w:eastAsiaTheme="minorHAnsi" w:hint="eastAsia"/>
+                <w:b/>
+                <w:szCs w:val="20"/>
+              </w:rPr>
+              <w:t>Func</w:t>
+            </w:r>
+            <w:r>
+              <w:rPr>
+                <w:rFonts w:eastAsiaTheme="minorHAnsi"/>
+                <w:b/>
+                <w:szCs w:val="20"/>
+              </w:rPr>
+              <w:t>tion</w:t>
+            </w:r>
+            <w:r>
+              <w:rPr>
+                <w:rFonts w:eastAsiaTheme="minorHAnsi" w:hint="eastAsia"/>
+                <w:b/>
+                <w:szCs w:val="20"/>
+              </w:rPr>
+              <w:t xml:space="preserve"> name</w:t>
+            </w:r>
+          </w:p>
+        </w:tc>
+        <w:tc>
+          <w:tcPr>
+            <w:tcW w:w="1417" w:type="dxa"/>
+          </w:tcPr>
+          <w:p>
+            <w:pPr>
+              <w:jc w:val="center"/>
+              <w:rPr>
+                <w:rFonts w:eastAsiaTheme="minorHAnsi"/>
+                <w:b/>
+                <w:szCs w:val="20"/>
+              </w:rPr>
+            </w:pPr>
+            <w:r>
+              <w:rPr>
+                <w:rFonts w:eastAsiaTheme="minorHAnsi" w:hint="eastAsia"/>
+                <w:b/>
+                <w:szCs w:val="20"/>
+              </w:rPr>
+              <w:t>Parameters</w:t>
+            </w:r>
+          </w:p>
+        </w:tc>
+        <w:tc>
+          <w:tcPr>
+            <w:tcW w:w="1134" w:type="dxa"/>
+          </w:tcPr>
+          <w:p>
+            <w:pPr>
+              <w:jc w:val="center"/>
+              <w:rPr>
+                <w:rFonts w:eastAsiaTheme="minorHAnsi" w:hint="eastAsia"/>
+                <w:b/>
+                <w:szCs w:val="20"/>
+              </w:rPr>
+            </w:pPr>
+            <w:r>
+              <w:rPr>
+                <w:rFonts w:eastAsiaTheme="minorHAnsi" w:hint="eastAsia"/>
+                <w:b/>
+                <w:szCs w:val="20"/>
+              </w:rPr>
+              <w:t>Return datatype</w:t>
+            </w:r>
+          </w:p>
+        </w:tc>
+        <w:tc>
+          <w:tcPr>
+            <w:tcW w:w="851" w:type="dxa"/>
+          </w:tcPr>
+          <w:p>
+            <w:pPr>
+              <w:jc w:val="center"/>
+              <w:rPr>
+                <w:rFonts w:eastAsiaTheme="minorHAnsi"/>
+                <w:b/>
+                <w:szCs w:val="20"/>
+              </w:rPr>
+            </w:pPr>
+            <w:r>
+              <w:rPr>
+                <w:rFonts w:eastAsiaTheme="minorHAnsi" w:hint="eastAsia"/>
+                <w:b/>
+                <w:szCs w:val="20"/>
+              </w:rPr>
+              <w:t>Return value</w:t>
+            </w:r>
+          </w:p>
+        </w:tc>
+        <w:tc>
+          <w:tcPr>
+            <w:tcW w:w="3685" w:type="dxa"/>
+          </w:tcPr>
+          <w:p>
+            <w:pPr>
+              <w:jc w:val="center"/>
+              <w:rPr>
+                <w:rFonts w:eastAsiaTheme="minorHAnsi"/>
+                <w:b/>
+                <w:szCs w:val="20"/>
+              </w:rPr>
+            </w:pPr>
+            <w:r>
+              <w:rPr>
+                <w:rFonts w:eastAsiaTheme="minorHAnsi" w:hint="eastAsia"/>
+                <w:b/>
+                <w:szCs w:val="20"/>
+              </w:rPr>
+              <w:t>Description</w:t>
+            </w:r>
+          </w:p>
+        </w:tc>
+      </w:tr>
+      <w:tr>
+        <w:tc>
+          <w:tcPr>
+            <w:tcW w:w="2093" w:type="dxa"/>
+          </w:tcPr>
+          <w:p>
+            <w:pPr>
+              <w:rPr>
+                <w:rFonts w:eastAsiaTheme="minorHAnsi"/>
+                <w:szCs w:val="20"/>
+              </w:rPr>
+            </w:pPr>
+            <w:r>
+              <w:rPr>
+                <w:rFonts w:eastAsiaTheme="minorHAnsi"/>
+                <w:szCs w:val="20"/>
+              </w:rPr>
+              <w:t>delay</w:t>
+            </w:r>
+          </w:p>
+        </w:tc>
+        <w:tc>
+          <w:tcPr>
+            <w:tcW w:w="1417" w:type="dxa"/>
+          </w:tcPr>
+          <w:p>
+            <w:pPr>
+              <w:jc w:val="center"/>
+              <w:rPr>
+                <w:rFonts w:eastAsiaTheme="minorHAnsi"/>
+                <w:szCs w:val="20"/>
+              </w:rPr>
+            </w:pPr>
+          </w:p>
+        </w:tc>
+        <w:tc>
+          <w:tcPr>
+            <w:tcW w:w="1134" w:type="dxa"/>
+          </w:tcPr>
+          <w:p>
+            <w:pPr>
+              <w:jc w:val="center"/>
+              <w:rPr>
+                <w:rFonts w:eastAsiaTheme="minorHAnsi"/>
+                <w:szCs w:val="20"/>
+              </w:rPr>
+            </w:pPr>
+            <w:r>
+              <w:rPr>
+                <w:rFonts w:eastAsiaTheme="minorHAnsi" w:hint="eastAsia"/>
+                <w:szCs w:val="20"/>
+              </w:rPr>
+              <w:t>int</w:t>
+            </w:r>
+          </w:p>
+        </w:tc>
+        <w:tc>
+          <w:tcPr>
+            <w:tcW w:w="851" w:type="dxa"/>
+          </w:tcPr>
+          <w:p>
+            <w:pPr>
+              <w:jc w:val="center"/>
+              <w:rPr>
+                <w:rFonts w:eastAsiaTheme="minorHAnsi"/>
+                <w:szCs w:val="20"/>
+              </w:rPr>
+            </w:pPr>
+            <w:r>
+              <w:rPr>
+                <w:rFonts w:eastAsiaTheme="minorHAnsi" w:hint="eastAsia"/>
+                <w:szCs w:val="20"/>
+              </w:rPr>
+              <w:t>0</w:t>
+            </w:r>
+          </w:p>
+        </w:tc>
+        <w:tc>
+          <w:tcPr>
+            <w:tcW w:w="3685" w:type="dxa"/>
+          </w:tcPr>
+          <w:p>
+            <w:pPr>
+              <w:rPr>
+                <w:rFonts w:eastAsiaTheme="minorHAnsi" w:hint="eastAsia"/>
+                <w:szCs w:val="20"/>
+              </w:rPr>
+            </w:pPr>
+            <w:r>
+              <w:rPr>
+                <w:rFonts w:eastAsiaTheme="minorHAnsi"/>
+                <w:szCs w:val="20"/>
+              </w:rPr>
+              <w:t>Delay 65000 counts.</w:t>
+            </w:r>
+          </w:p>
+        </w:tc>
+      </w:tr>
+      <w:tr>
+        <w:tc>
+          <w:tcPr>
+            <w:tcW w:w="2093" w:type="dxa"/>
+          </w:tcPr>
+          <w:p>
+            <w:pPr>
+              <w:rPr>
+                <w:rFonts w:eastAsiaTheme="minorHAnsi"/>
+                <w:szCs w:val="20"/>
+              </w:rPr>
+            </w:pPr>
+            <w:r>
+              <w:rPr>
+                <w:rFonts w:eastAsiaTheme="minorHAnsi"/>
+                <w:szCs w:val="20"/>
+              </w:rPr>
+              <w:t>doorlock</w:t>
+            </w:r>
+          </w:p>
+        </w:tc>
+        <w:tc>
+          <w:tcPr>
+            <w:tcW w:w="1417" w:type="dxa"/>
+          </w:tcPr>
+          <w:p>
+            <w:pPr>
+              <w:jc w:val="center"/>
+              <w:rPr>
+                <w:rFonts w:eastAsiaTheme="minorHAnsi"/>
+                <w:szCs w:val="20"/>
+              </w:rPr>
+            </w:pPr>
+          </w:p>
+        </w:tc>
+        <w:tc>
+          <w:tcPr>
+            <w:tcW w:w="1134" w:type="dxa"/>
+          </w:tcPr>
+          <w:p>
+            <w:pPr>
+              <w:jc w:val="center"/>
+              <w:rPr>
+                <w:rFonts w:eastAsiaTheme="minorHAnsi" w:hint="eastAsia"/>
+                <w:szCs w:val="20"/>
+              </w:rPr>
+            </w:pPr>
+            <w:r>
+              <w:rPr>
+                <w:rFonts w:eastAsiaTheme="minorHAnsi" w:hint="eastAsia"/>
+                <w:szCs w:val="20"/>
+              </w:rPr>
+              <w:t>void</w:t>
+            </w:r>
+          </w:p>
+        </w:tc>
+        <w:tc>
+          <w:tcPr>
+            <w:tcW w:w="851" w:type="dxa"/>
+          </w:tcPr>
+          <w:p>
+            <w:pPr>
+              <w:jc w:val="center"/>
+              <w:rPr>
+                <w:rFonts w:eastAsiaTheme="minorHAnsi"/>
+                <w:szCs w:val="20"/>
+              </w:rPr>
+            </w:pPr>
+          </w:p>
+        </w:tc>
+        <w:tc>
+          <w:tcPr>
+            <w:tcW w:w="3685" w:type="dxa"/>
+          </w:tcPr>
+          <w:p>
+            <w:pPr>
+              <w:rPr>
+                <w:rFonts w:eastAsiaTheme="minorHAnsi"/>
+                <w:szCs w:val="20"/>
+              </w:rPr>
+            </w:pPr>
+            <w:r>
+              <w:rPr>
+                <w:rFonts w:eastAsiaTheme="minorHAnsi" w:hint="eastAsia"/>
+                <w:szCs w:val="20"/>
+              </w:rPr>
+              <w:t>Show password input screen on LCD.</w:t>
+            </w:r>
+          </w:p>
+        </w:tc>
+      </w:tr>
+      <w:tr>
+        <w:tc>
+          <w:tcPr>
+            <w:tcW w:w="2093" w:type="dxa"/>
+          </w:tcPr>
+          <w:p>
+            <w:pPr>
+              <w:rPr>
+                <w:rFonts w:eastAsiaTheme="minorHAnsi"/>
+                <w:szCs w:val="20"/>
+              </w:rPr>
+            </w:pPr>
+            <w:r>
+              <w:rPr>
+                <w:rFonts w:eastAsiaTheme="minorHAnsi"/>
+                <w:szCs w:val="20"/>
+              </w:rPr>
+              <w:t>door_lock_unlock</w:t>
+            </w:r>
+          </w:p>
+        </w:tc>
+        <w:tc>
+          <w:tcPr>
+            <w:tcW w:w="1417" w:type="dxa"/>
+          </w:tcPr>
+          <w:p>
+            <w:pPr>
+              <w:jc w:val="center"/>
+              <w:rPr>
+                <w:rFonts w:eastAsiaTheme="minorHAnsi"/>
+                <w:szCs w:val="20"/>
+              </w:rPr>
+            </w:pPr>
+            <w:r>
+              <w:rPr>
+                <w:rFonts w:eastAsiaTheme="minorHAnsi" w:hint="eastAsia"/>
+                <w:szCs w:val="20"/>
+              </w:rPr>
+              <w:t>u</w:t>
+            </w:r>
+            <w:r>
+              <w:rPr>
+                <w:rFonts w:eastAsiaTheme="minorHAnsi"/>
+                <w:szCs w:val="20"/>
+              </w:rPr>
+              <w:t>,</w:t>
+            </w:r>
+            <w:r>
+              <w:rPr>
+                <w:rFonts w:eastAsiaTheme="minorHAnsi" w:hint="eastAsia"/>
+                <w:szCs w:val="20"/>
+              </w:rPr>
+              <w:t xml:space="preserve"> l</w:t>
+            </w:r>
+          </w:p>
+        </w:tc>
+        <w:tc>
+          <w:tcPr>
+            <w:tcW w:w="1134" w:type="dxa"/>
+          </w:tcPr>
+          <w:p>
+            <w:pPr>
+              <w:jc w:val="center"/>
+              <w:rPr>
+                <w:rFonts w:eastAsiaTheme="minorHAnsi" w:hint="eastAsia"/>
+                <w:szCs w:val="20"/>
+              </w:rPr>
+            </w:pPr>
+            <w:r>
+              <w:rPr>
+                <w:rFonts w:eastAsiaTheme="minorHAnsi" w:hint="eastAsia"/>
+                <w:szCs w:val="20"/>
+              </w:rPr>
+              <w:t>int</w:t>
+            </w:r>
+          </w:p>
+        </w:tc>
+        <w:tc>
+          <w:tcPr>
+            <w:tcW w:w="851" w:type="dxa"/>
+          </w:tcPr>
+          <w:p>
+            <w:pPr>
+              <w:jc w:val="center"/>
+              <w:rPr>
+                <w:rFonts w:eastAsiaTheme="minorHAnsi"/>
+                <w:szCs w:val="20"/>
+              </w:rPr>
+            </w:pPr>
+            <w:r>
+              <w:rPr>
+                <w:rFonts w:eastAsiaTheme="minorHAnsi" w:hint="eastAsia"/>
+                <w:szCs w:val="20"/>
+              </w:rPr>
+              <w:t>0</w:t>
+            </w:r>
+          </w:p>
+        </w:tc>
+        <w:tc>
+          <w:tcPr>
+            <w:tcW w:w="3685" w:type="dxa"/>
+          </w:tcPr>
+          <w:p>
+            <w:pPr>
+              <w:rPr>
+                <w:rFonts w:eastAsiaTheme="minorHAnsi"/>
+                <w:szCs w:val="20"/>
+              </w:rPr>
+            </w:pPr>
+            <w:r>
+              <w:rPr>
+                <w:rFonts w:eastAsiaTheme="minorHAnsi" w:hint="eastAsia"/>
+                <w:szCs w:val="20"/>
+              </w:rPr>
+              <w:t>Show password match or stay out mode screen on LCD.</w:t>
+            </w:r>
+          </w:p>
+        </w:tc>
+      </w:tr>
+      <w:tr>
+        <w:tc>
+          <w:tcPr>
+            <w:tcW w:w="2093" w:type="dxa"/>
+          </w:tcPr>
+          <w:p>
+            <w:pPr>
+              <w:rPr>
+                <w:rFonts w:eastAsiaTheme="minorHAnsi"/>
+                <w:szCs w:val="20"/>
+              </w:rPr>
+            </w:pPr>
+            <w:r>
+              <w:rPr>
+                <w:rFonts w:eastAsiaTheme="minorHAnsi"/>
+                <w:szCs w:val="20"/>
+              </w:rPr>
+              <w:t>stepmotor_spin</w:t>
+            </w:r>
+          </w:p>
+        </w:tc>
+        <w:tc>
+          <w:tcPr>
+            <w:tcW w:w="1417" w:type="dxa"/>
+          </w:tcPr>
+          <w:p>
+            <w:pPr>
+              <w:jc w:val="center"/>
+              <w:rPr>
+                <w:rFonts w:eastAsiaTheme="minorHAnsi"/>
+                <w:szCs w:val="20"/>
+              </w:rPr>
+            </w:pPr>
+            <w:r>
+              <w:rPr>
+                <w:rFonts w:eastAsiaTheme="minorHAnsi" w:hint="eastAsia"/>
+                <w:szCs w:val="20"/>
+              </w:rPr>
+              <w:t>v, g</w:t>
+            </w:r>
+          </w:p>
+        </w:tc>
+        <w:tc>
+          <w:tcPr>
+            <w:tcW w:w="1134" w:type="dxa"/>
+          </w:tcPr>
+          <w:p>
+            <w:pPr>
+              <w:jc w:val="center"/>
+              <w:rPr>
+                <w:rFonts w:eastAsiaTheme="minorHAnsi" w:hint="eastAsia"/>
+                <w:szCs w:val="20"/>
+              </w:rPr>
+            </w:pPr>
+            <w:r>
+              <w:rPr>
+                <w:rFonts w:eastAsiaTheme="minorHAnsi"/>
+                <w:szCs w:val="20"/>
+              </w:rPr>
+              <w:t>int</w:t>
+            </w:r>
+          </w:p>
+        </w:tc>
+        <w:tc>
+          <w:tcPr>
+            <w:tcW w:w="851" w:type="dxa"/>
+          </w:tcPr>
+          <w:p>
+            <w:pPr>
+              <w:jc w:val="center"/>
+              <w:rPr>
+                <w:rFonts w:eastAsiaTheme="minorHAnsi"/>
+                <w:szCs w:val="20"/>
+              </w:rPr>
+            </w:pPr>
+            <w:r>
+              <w:rPr>
+                <w:rFonts w:eastAsiaTheme="minorHAnsi" w:hint="eastAsia"/>
+                <w:szCs w:val="20"/>
+              </w:rPr>
+              <w:t>0</w:t>
+            </w:r>
+          </w:p>
+        </w:tc>
+        <w:tc>
+          <w:tcPr>
+            <w:tcW w:w="3685" w:type="dxa"/>
+          </w:tcPr>
+          <w:p>
+            <w:pPr>
+              <w:rPr>
+                <w:rFonts w:eastAsiaTheme="minorHAnsi"/>
+                <w:szCs w:val="20"/>
+              </w:rPr>
+            </w:pPr>
+            <w:r>
+              <w:rPr>
+                <w:rFonts w:eastAsiaTheme="minorHAnsi"/>
+                <w:szCs w:val="20"/>
+              </w:rPr>
+              <w:t>R</w:t>
+            </w:r>
+            <w:r>
+              <w:rPr>
+                <w:rFonts w:eastAsiaTheme="minorHAnsi" w:hint="eastAsia"/>
+                <w:szCs w:val="20"/>
+              </w:rPr>
+              <w:t>otate step motor left</w:t>
+            </w:r>
+            <w:r>
+              <w:rPr>
+                <w:rFonts w:eastAsiaTheme="minorHAnsi"/>
+                <w:szCs w:val="20"/>
+              </w:rPr>
+              <w:t>(v)</w:t>
+            </w:r>
+            <w:r>
+              <w:rPr>
+                <w:rFonts w:eastAsiaTheme="minorHAnsi" w:hint="eastAsia"/>
+                <w:szCs w:val="20"/>
+              </w:rPr>
+              <w:t xml:space="preserve"> or right</w:t>
+            </w:r>
+            <w:r>
+              <w:rPr>
+                <w:rFonts w:eastAsiaTheme="minorHAnsi"/>
+                <w:szCs w:val="20"/>
+              </w:rPr>
+              <w:t>(g)</w:t>
+            </w:r>
+            <w:r>
+              <w:rPr>
+                <w:rFonts w:eastAsiaTheme="minorHAnsi" w:hint="eastAsia"/>
+                <w:szCs w:val="20"/>
+              </w:rPr>
+              <w:t>.</w:t>
+            </w:r>
+          </w:p>
+        </w:tc>
+      </w:tr>
+      <w:tr>
+        <w:tc>
+          <w:tcPr>
+            <w:tcW w:w="2093" w:type="dxa"/>
+          </w:tcPr>
+          <w:p>
+            <w:pPr>
+              <w:rPr>
+                <w:rFonts w:eastAsiaTheme="minorHAnsi"/>
+                <w:szCs w:val="20"/>
+              </w:rPr>
+            </w:pPr>
+            <w:r>
+              <w:rPr>
+                <w:rFonts w:eastAsiaTheme="minorHAnsi" w:hint="eastAsia"/>
+                <w:szCs w:val="20"/>
+              </w:rPr>
+              <w:t>init_rs232</w:t>
+            </w:r>
+          </w:p>
+        </w:tc>
+        <w:tc>
+          <w:tcPr>
+            <w:tcW w:w="1417" w:type="dxa"/>
+          </w:tcPr>
+          <w:p>
+            <w:pPr>
+              <w:jc w:val="center"/>
+              <w:rPr>
+                <w:rFonts w:eastAsiaTheme="minorHAnsi"/>
+                <w:szCs w:val="20"/>
+              </w:rPr>
+            </w:pPr>
+          </w:p>
+        </w:tc>
+        <w:tc>
+          <w:tcPr>
+            <w:tcW w:w="1134" w:type="dxa"/>
+          </w:tcPr>
+          <w:p>
+            <w:pPr>
+              <w:jc w:val="center"/>
+              <w:rPr>
+                <w:rFonts w:eastAsiaTheme="minorHAnsi" w:hint="eastAsia"/>
+                <w:szCs w:val="20"/>
+              </w:rPr>
+            </w:pPr>
+            <w:r>
+              <w:rPr>
+                <w:rFonts w:eastAsiaTheme="minorHAnsi" w:hint="eastAsia"/>
+                <w:szCs w:val="20"/>
+              </w:rPr>
+              <w:t>int</w:t>
+            </w:r>
+          </w:p>
+        </w:tc>
+        <w:tc>
+          <w:tcPr>
+            <w:tcW w:w="851" w:type="dxa"/>
+          </w:tcPr>
+          <w:p>
+            <w:pPr>
+              <w:jc w:val="center"/>
+              <w:rPr>
+                <w:rFonts w:eastAsiaTheme="minorHAnsi"/>
+                <w:szCs w:val="20"/>
+              </w:rPr>
+            </w:pPr>
+            <w:r>
+              <w:rPr>
+                <w:rFonts w:eastAsiaTheme="minorHAnsi" w:hint="eastAsia"/>
+                <w:szCs w:val="20"/>
+              </w:rPr>
+              <w:t>0</w:t>
+            </w:r>
+          </w:p>
+        </w:tc>
+        <w:tc>
+          <w:tcPr>
+            <w:tcW w:w="3685" w:type="dxa"/>
+          </w:tcPr>
+          <w:p>
+            <w:pPr>
+              <w:rPr>
+                <w:rFonts w:eastAsiaTheme="minorHAnsi"/>
+                <w:szCs w:val="20"/>
+              </w:rPr>
+            </w:pPr>
+            <w:r>
+              <w:rPr>
+                <w:rFonts w:eastAsiaTheme="minorHAnsi" w:hint="eastAsia"/>
+                <w:szCs w:val="20"/>
+              </w:rPr>
+              <w:t>Initialize RS232</w:t>
+            </w:r>
+            <w:r>
+              <w:rPr>
+                <w:rFonts w:eastAsiaTheme="minorHAnsi"/>
+                <w:szCs w:val="20"/>
+              </w:rPr>
+              <w:t xml:space="preserve"> </w:t>
+            </w:r>
+            <w:r>
+              <w:rPr>
+                <w:rFonts w:eastAsiaTheme="minorHAnsi" w:hint="eastAsia"/>
+                <w:szCs w:val="20"/>
+              </w:rPr>
+              <w:t>register</w:t>
+            </w:r>
+            <w:r>
+              <w:rPr>
+                <w:rFonts w:eastAsiaTheme="minorHAnsi"/>
+                <w:szCs w:val="20"/>
+              </w:rPr>
+              <w:t>s</w:t>
+            </w:r>
+            <w:r>
+              <w:rPr>
+                <w:rFonts w:eastAsiaTheme="minorHAnsi" w:hint="eastAsia"/>
+                <w:szCs w:val="20"/>
+              </w:rPr>
+              <w:t>.</w:t>
+            </w:r>
+          </w:p>
+        </w:tc>
+      </w:tr>
+      <w:tr>
+        <w:tc>
+          <w:tcPr>
+            <w:tcW w:w="2093" w:type="dxa"/>
+          </w:tcPr>
+          <w:p>
+            <w:pPr>
+              <w:rPr>
+                <w:rFonts w:eastAsiaTheme="minorHAnsi"/>
+                <w:szCs w:val="20"/>
+              </w:rPr>
+            </w:pPr>
+            <w:r>
+              <w:rPr>
+                <w:rFonts w:eastAsiaTheme="minorHAnsi" w:hint="eastAsia"/>
+                <w:szCs w:val="20"/>
+              </w:rPr>
+              <w:t>set_rs232_data</w:t>
+            </w:r>
+          </w:p>
+        </w:tc>
+        <w:tc>
+          <w:tcPr>
+            <w:tcW w:w="1417" w:type="dxa"/>
+          </w:tcPr>
+          <w:p>
+            <w:pPr>
+              <w:jc w:val="center"/>
+              <w:rPr>
+                <w:rFonts w:eastAsiaTheme="minorHAnsi"/>
+                <w:szCs w:val="20"/>
+              </w:rPr>
+            </w:pPr>
+            <w:r>
+              <w:rPr>
+                <w:rFonts w:eastAsiaTheme="minorHAnsi"/>
+                <w:szCs w:val="20"/>
+              </w:rPr>
+              <w:t>unsigned char</w:t>
+            </w:r>
+          </w:p>
+        </w:tc>
+        <w:tc>
+          <w:tcPr>
+            <w:tcW w:w="1134" w:type="dxa"/>
+          </w:tcPr>
+          <w:p>
+            <w:pPr>
+              <w:jc w:val="center"/>
+              <w:rPr>
+                <w:rFonts w:eastAsiaTheme="minorHAnsi"/>
+                <w:szCs w:val="20"/>
+              </w:rPr>
+            </w:pPr>
+            <w:r>
+              <w:rPr>
+                <w:rFonts w:eastAsiaTheme="minorHAnsi" w:hint="eastAsia"/>
+                <w:szCs w:val="20"/>
+              </w:rPr>
+              <w:t>unsigned char</w:t>
+            </w:r>
+          </w:p>
+        </w:tc>
+        <w:tc>
+          <w:tcPr>
+            <w:tcW w:w="851" w:type="dxa"/>
+          </w:tcPr>
+          <w:p>
+            <w:pPr>
+              <w:jc w:val="center"/>
+              <w:rPr>
+                <w:rFonts w:eastAsiaTheme="minorHAnsi"/>
+                <w:szCs w:val="20"/>
+              </w:rPr>
+            </w:pPr>
+            <w:r>
+              <w:rPr>
+                <w:rFonts w:eastAsiaTheme="minorHAnsi" w:hint="eastAsia"/>
+                <w:szCs w:val="20"/>
+              </w:rPr>
+              <w:t>0</w:t>
+            </w:r>
+          </w:p>
+        </w:tc>
+        <w:tc>
+          <w:tcPr>
+            <w:tcW w:w="3685" w:type="dxa"/>
+          </w:tcPr>
+          <w:p>
+            <w:pPr>
+              <w:rPr>
+                <w:rFonts w:eastAsiaTheme="minorHAnsi"/>
+                <w:szCs w:val="20"/>
+              </w:rPr>
+            </w:pPr>
+            <w:r>
+              <w:rPr>
+                <w:rFonts w:eastAsiaTheme="minorHAnsi" w:hint="eastAsia"/>
+                <w:szCs w:val="20"/>
+              </w:rPr>
+              <w:t xml:space="preserve">Send </w:t>
+            </w:r>
+            <w:r>
+              <w:rPr>
+                <w:rFonts w:eastAsiaTheme="minorHAnsi"/>
+                <w:szCs w:val="20"/>
+              </w:rPr>
+              <w:t xml:space="preserve">1byte unsigned char </w:t>
+            </w:r>
+            <w:r>
+              <w:rPr>
+                <w:rFonts w:eastAsiaTheme="minorHAnsi" w:hint="eastAsia"/>
+                <w:szCs w:val="20"/>
+              </w:rPr>
+              <w:t>data from AVR via RS</w:t>
+            </w:r>
+            <w:r>
+              <w:rPr>
+                <w:rFonts w:eastAsiaTheme="minorHAnsi"/>
+                <w:szCs w:val="20"/>
+              </w:rPr>
+              <w:t>-</w:t>
+            </w:r>
+            <w:r>
+              <w:rPr>
+                <w:rFonts w:eastAsiaTheme="minorHAnsi" w:hint="eastAsia"/>
+                <w:szCs w:val="20"/>
+              </w:rPr>
+              <w:t>232</w:t>
+            </w:r>
+            <w:r>
+              <w:rPr>
+                <w:rFonts w:eastAsiaTheme="minorHAnsi"/>
+                <w:szCs w:val="20"/>
+              </w:rPr>
+              <w:t>C</w:t>
+            </w:r>
+            <w:r>
+              <w:rPr>
+                <w:rFonts w:eastAsiaTheme="minorHAnsi" w:hint="eastAsia"/>
+                <w:szCs w:val="20"/>
+              </w:rPr>
+              <w:t xml:space="preserve"> cable.</w:t>
+            </w:r>
+          </w:p>
+        </w:tc>
+      </w:tr>
+      <w:tr>
+        <w:tc>
+          <w:tcPr>
+            <w:tcW w:w="2093" w:type="dxa"/>
+          </w:tcPr>
+          <w:p>
+            <w:pPr>
+              <w:rPr>
+                <w:rFonts w:eastAsiaTheme="minorHAnsi"/>
+                <w:szCs w:val="20"/>
+              </w:rPr>
+            </w:pPr>
+            <w:r>
+              <w:rPr>
+                <w:rFonts w:eastAsiaTheme="minorHAnsi" w:hint="eastAsia"/>
+                <w:szCs w:val="20"/>
+              </w:rPr>
+              <w:t>get_rs232_data</w:t>
+            </w:r>
+          </w:p>
+        </w:tc>
+        <w:tc>
+          <w:tcPr>
+            <w:tcW w:w="1417" w:type="dxa"/>
+          </w:tcPr>
+          <w:p>
+            <w:pPr>
+              <w:jc w:val="center"/>
+              <w:rPr>
+                <w:rFonts w:eastAsiaTheme="minorHAnsi"/>
+                <w:szCs w:val="20"/>
+              </w:rPr>
+            </w:pPr>
+          </w:p>
+        </w:tc>
+        <w:tc>
+          <w:tcPr>
+            <w:tcW w:w="1134" w:type="dxa"/>
+          </w:tcPr>
+          <w:p>
+            <w:pPr>
+              <w:jc w:val="center"/>
+              <w:rPr>
+                <w:rFonts w:eastAsiaTheme="minorHAnsi" w:hint="eastAsia"/>
+                <w:szCs w:val="20"/>
+              </w:rPr>
+            </w:pPr>
+            <w:r>
+              <w:rPr>
+                <w:rFonts w:eastAsiaTheme="minorHAnsi" w:hint="eastAsia"/>
+                <w:szCs w:val="20"/>
+              </w:rPr>
+              <w:t>unsigned char</w:t>
+            </w:r>
+          </w:p>
+        </w:tc>
+        <w:tc>
+          <w:tcPr>
+            <w:tcW w:w="851" w:type="dxa"/>
+          </w:tcPr>
+          <w:p>
+            <w:pPr>
+              <w:jc w:val="center"/>
+              <w:rPr>
+                <w:rFonts w:eastAsiaTheme="minorHAnsi"/>
+                <w:szCs w:val="20"/>
+              </w:rPr>
+            </w:pPr>
+            <w:r>
+              <w:rPr>
+                <w:rFonts w:eastAsiaTheme="minorHAnsi" w:hint="eastAsia"/>
+                <w:szCs w:val="20"/>
+              </w:rPr>
+              <w:t>0</w:t>
+            </w:r>
+          </w:p>
+        </w:tc>
+        <w:tc>
+          <w:tcPr>
+            <w:tcW w:w="3685" w:type="dxa"/>
+          </w:tcPr>
+          <w:p>
+            <w:pPr>
+              <w:rPr>
+                <w:rFonts w:eastAsiaTheme="minorHAnsi"/>
+                <w:szCs w:val="20"/>
+              </w:rPr>
+            </w:pPr>
+            <w:bookmarkStart w:id="0" w:name="_GoBack"/>
+            <w:bookmarkEnd w:id="0"/>
+          </w:p>
+        </w:tc>
+      </w:tr>
+      <w:tr>
+        <w:tc>
+          <w:tcPr>
+            <w:tcW w:w="2093" w:type="dxa"/>
+          </w:tcPr>
+          <w:p>
+            <w:pPr>
+              <w:rPr>
+                <w:rFonts w:eastAsiaTheme="minorHAnsi"/>
+                <w:szCs w:val="20"/>
+              </w:rPr>
+            </w:pPr>
+            <w:r>
+              <w:rPr>
+                <w:rFonts w:eastAsiaTheme="minorHAnsi" w:hint="eastAsia"/>
+                <w:szCs w:val="20"/>
+              </w:rPr>
+              <w:t>encryption</w:t>
+            </w:r>
+          </w:p>
+        </w:tc>
+        <w:tc>
+          <w:tcPr>
+            <w:tcW w:w="1417" w:type="dxa"/>
+          </w:tcPr>
+          <w:p>
+            <w:pPr>
+              <w:jc w:val="center"/>
+              <w:rPr>
+                <w:rFonts w:eastAsiaTheme="minorHAnsi"/>
+                <w:szCs w:val="20"/>
+              </w:rPr>
+            </w:pPr>
+          </w:p>
+        </w:tc>
+        <w:tc>
+          <w:tcPr>
+            <w:tcW w:w="1134" w:type="dxa"/>
+          </w:tcPr>
+          <w:p>
+            <w:pPr>
+              <w:jc w:val="center"/>
+              <w:rPr>
+                <w:rFonts w:eastAsiaTheme="minorHAnsi" w:hint="eastAsia"/>
+                <w:szCs w:val="20"/>
+              </w:rPr>
+            </w:pPr>
+          </w:p>
+        </w:tc>
+        <w:tc>
+          <w:tcPr>
+            <w:tcW w:w="851" w:type="dxa"/>
+          </w:tcPr>
+          <w:p>
+            <w:pPr>
+              <w:jc w:val="center"/>
+              <w:rPr>
+                <w:rFonts w:eastAsiaTheme="minorHAnsi"/>
+                <w:szCs w:val="20"/>
+              </w:rPr>
+            </w:pPr>
+          </w:p>
+        </w:tc>
+        <w:tc>
+          <w:tcPr>
+            <w:tcW w:w="3685" w:type="dxa"/>
+          </w:tcPr>
+          <w:p>
+            <w:pPr>
+              <w:rPr>
+                <w:rFonts w:eastAsiaTheme="minorHAnsi"/>
+                <w:szCs w:val="20"/>
+              </w:rPr>
+            </w:pPr>
+          </w:p>
+        </w:tc>
+      </w:tr>
+      <w:tr>
+        <w:tc>
+          <w:tcPr>
+            <w:tcW w:w="2093" w:type="dxa"/>
+          </w:tcPr>
+          <w:p>
+            <w:pPr>
+              <w:rPr>
+                <w:rFonts w:eastAsiaTheme="minorHAnsi"/>
+                <w:szCs w:val="20"/>
+              </w:rPr>
+            </w:pPr>
+            <w:r>
+              <w:rPr>
+                <w:rFonts w:eastAsiaTheme="minorHAnsi" w:hint="eastAsia"/>
+                <w:szCs w:val="20"/>
+              </w:rPr>
+              <w:t>boiler</w:t>
+            </w:r>
+          </w:p>
+        </w:tc>
+        <w:tc>
+          <w:tcPr>
+            <w:tcW w:w="1417" w:type="dxa"/>
+          </w:tcPr>
+          <w:p>
+            <w:pPr>
+              <w:jc w:val="center"/>
+              <w:rPr>
+                <w:rFonts w:eastAsiaTheme="minorHAnsi"/>
+                <w:szCs w:val="20"/>
+              </w:rPr>
+            </w:pPr>
+          </w:p>
+        </w:tc>
+        <w:tc>
+          <w:tcPr>
+            <w:tcW w:w="1134" w:type="dxa"/>
+          </w:tcPr>
+          <w:p>
+            <w:pPr>
+              <w:jc w:val="center"/>
+              <w:rPr>
+                <w:rFonts w:eastAsiaTheme="minorHAnsi" w:hint="eastAsia"/>
+                <w:szCs w:val="20"/>
+              </w:rPr>
+            </w:pPr>
+          </w:p>
+        </w:tc>
+        <w:tc>
+          <w:tcPr>
+            <w:tcW w:w="851" w:type="dxa"/>
+          </w:tcPr>
+          <w:p>
+            <w:pPr>
+              <w:jc w:val="center"/>
+              <w:rPr>
+                <w:rFonts w:eastAsiaTheme="minorHAnsi"/>
+                <w:szCs w:val="20"/>
+              </w:rPr>
+            </w:pPr>
+          </w:p>
+        </w:tc>
+        <w:tc>
+          <w:tcPr>
+            <w:tcW w:w="3685" w:type="dxa"/>
+          </w:tcPr>
+          <w:p>
+            <w:pPr>
+              <w:rPr>
+                <w:rFonts w:eastAsiaTheme="minorHAnsi"/>
+                <w:szCs w:val="20"/>
+              </w:rPr>
+            </w:pPr>
+          </w:p>
+        </w:tc>
+      </w:tr>
+      <w:tr>
+        <w:tc>
+          <w:tcPr>
+            <w:tcW w:w="2093" w:type="dxa"/>
+          </w:tcPr>
+          <w:p>
+            <w:pPr>
+              <w:rPr>
+                <w:rFonts w:eastAsiaTheme="minorHAnsi"/>
+                <w:szCs w:val="20"/>
+              </w:rPr>
+            </w:pPr>
+            <w:r>
+              <w:rPr>
+                <w:rFonts w:eastAsiaTheme="minorHAnsi" w:hint="eastAsia"/>
+                <w:szCs w:val="20"/>
+              </w:rPr>
+              <w:t>SCAN ~ SCAN4</w:t>
+            </w:r>
+          </w:p>
+        </w:tc>
+        <w:tc>
+          <w:tcPr>
+            <w:tcW w:w="1417" w:type="dxa"/>
+          </w:tcPr>
+          <w:p>
+            <w:pPr>
+              <w:jc w:val="center"/>
+              <w:rPr>
+                <w:rFonts w:eastAsiaTheme="minorHAnsi"/>
+                <w:szCs w:val="20"/>
+              </w:rPr>
+            </w:pPr>
+          </w:p>
+        </w:tc>
+        <w:tc>
+          <w:tcPr>
+            <w:tcW w:w="1134" w:type="dxa"/>
+          </w:tcPr>
+          <w:p>
+            <w:pPr>
+              <w:jc w:val="center"/>
+              <w:rPr>
+                <w:rFonts w:eastAsiaTheme="minorHAnsi" w:hint="eastAsia"/>
+                <w:szCs w:val="20"/>
+              </w:rPr>
+            </w:pPr>
+            <w:r>
+              <w:rPr>
+                <w:rFonts w:eastAsiaTheme="minorHAnsi" w:hint="eastAsia"/>
+                <w:szCs w:val="20"/>
+              </w:rPr>
+              <w:t>void</w:t>
+            </w:r>
+          </w:p>
+        </w:tc>
+        <w:tc>
+          <w:tcPr>
+            <w:tcW w:w="851" w:type="dxa"/>
+          </w:tcPr>
+          <w:p>
+            <w:pPr>
+              <w:jc w:val="center"/>
+              <w:rPr>
+                <w:rFonts w:eastAsiaTheme="minorHAnsi"/>
+                <w:szCs w:val="20"/>
+              </w:rPr>
+            </w:pPr>
+          </w:p>
+        </w:tc>
+        <w:tc>
+          <w:tcPr>
+            <w:tcW w:w="3685" w:type="dxa"/>
+          </w:tcPr>
+          <w:p>
+            <w:pPr>
+              <w:rPr>
+                <w:rFonts w:eastAsiaTheme="minorHAnsi"/>
+                <w:szCs w:val="20"/>
+              </w:rPr>
+            </w:pPr>
+          </w:p>
+        </w:tc>
+      </w:tr>
+      <w:tr>
+        <w:tc>
+          <w:tcPr>
+            <w:tcW w:w="2093" w:type="dxa"/>
+          </w:tcPr>
+          <w:p>
+            <w:pPr>
+              <w:rPr>
+                <w:rFonts w:eastAsiaTheme="minorHAnsi"/>
+                <w:szCs w:val="20"/>
+              </w:rPr>
+            </w:pPr>
+            <w:r>
+              <w:rPr>
+                <w:rFonts w:eastAsiaTheme="minorHAnsi"/>
+                <w:szCs w:val="20"/>
+              </w:rPr>
+              <w:t>init</w:t>
+            </w:r>
+            <w:r>
+              <w:rPr>
+                <w:rFonts w:eastAsiaTheme="minorHAnsi" w:hint="eastAsia"/>
+                <w:szCs w:val="20"/>
+              </w:rPr>
+              <w:t>_</w:t>
+            </w:r>
+            <w:r>
+              <w:rPr>
+                <w:rFonts w:eastAsiaTheme="minorHAnsi"/>
+                <w:szCs w:val="20"/>
+              </w:rPr>
+              <w:t>devices</w:t>
+            </w:r>
+          </w:p>
+        </w:tc>
+        <w:tc>
+          <w:tcPr>
+            <w:tcW w:w="1417" w:type="dxa"/>
+          </w:tcPr>
+          <w:p>
+            <w:pPr>
+              <w:jc w:val="center"/>
+              <w:rPr>
+                <w:rFonts w:eastAsiaTheme="minorHAnsi"/>
+                <w:szCs w:val="20"/>
+              </w:rPr>
+            </w:pPr>
+          </w:p>
+        </w:tc>
+        <w:tc>
+          <w:tcPr>
+            <w:tcW w:w="1134" w:type="dxa"/>
+          </w:tcPr>
+          <w:p>
+            <w:pPr>
+              <w:jc w:val="center"/>
+              <w:rPr>
+                <w:rFonts w:eastAsiaTheme="minorHAnsi" w:hint="eastAsia"/>
+                <w:szCs w:val="20"/>
+              </w:rPr>
+            </w:pPr>
+            <w:r>
+              <w:rPr>
+                <w:rFonts w:eastAsiaTheme="minorHAnsi" w:hint="eastAsia"/>
+                <w:szCs w:val="20"/>
+              </w:rPr>
+              <w:t>int</w:t>
+            </w:r>
+          </w:p>
+        </w:tc>
+        <w:tc>
+          <w:tcPr>
+            <w:tcW w:w="851" w:type="dxa"/>
+          </w:tcPr>
+          <w:p>
+            <w:pPr>
+              <w:jc w:val="center"/>
+              <w:rPr>
+                <w:rFonts w:eastAsiaTheme="minorHAnsi"/>
+                <w:szCs w:val="20"/>
+              </w:rPr>
+            </w:pPr>
+            <w:r>
+              <w:rPr>
+                <w:rFonts w:eastAsiaTheme="minorHAnsi" w:hint="eastAsia"/>
+                <w:szCs w:val="20"/>
+              </w:rPr>
+              <w:t>0</w:t>
+            </w:r>
+          </w:p>
+        </w:tc>
+        <w:tc>
+          <w:tcPr>
+            <w:tcW w:w="3685" w:type="dxa"/>
+          </w:tcPr>
+          <w:p>
+            <w:pPr>
+              <w:rPr>
+                <w:rFonts w:eastAsiaTheme="minorHAnsi"/>
+                <w:szCs w:val="20"/>
+              </w:rPr>
+            </w:pPr>
+          </w:p>
+        </w:tc>
+      </w:tr>
+      <w:tr>
+        <w:tc>
+          <w:tcPr>
+            <w:tcW w:w="2093" w:type="dxa"/>
+          </w:tcPr>
+          <w:p>
+            <w:pPr>
+              <w:rPr>
+                <w:rFonts w:eastAsiaTheme="minorHAnsi"/>
+                <w:szCs w:val="20"/>
+              </w:rPr>
+            </w:pPr>
+            <w:r>
+              <w:rPr>
+                <w:rFonts w:eastAsiaTheme="minorHAnsi" w:hint="eastAsia"/>
+                <w:szCs w:val="20"/>
+              </w:rPr>
+              <w:t>avr_sound</w:t>
+            </w:r>
+          </w:p>
+        </w:tc>
+        <w:tc>
+          <w:tcPr>
+            <w:tcW w:w="1417" w:type="dxa"/>
+          </w:tcPr>
+          <w:p>
+            <w:pPr>
+              <w:jc w:val="center"/>
+              <w:rPr>
+                <w:rFonts w:eastAsiaTheme="minorHAnsi" w:hint="eastAsia"/>
+                <w:szCs w:val="20"/>
+              </w:rPr>
+            </w:pPr>
+            <w:r>
+              <w:rPr>
+                <w:rFonts w:eastAsiaTheme="minorHAnsi" w:hint="eastAsia"/>
+                <w:szCs w:val="20"/>
+              </w:rPr>
+              <w:t>w, u, l, p</w:t>
+            </w:r>
+          </w:p>
+        </w:tc>
+        <w:tc>
+          <w:tcPr>
+            <w:tcW w:w="1134" w:type="dxa"/>
+          </w:tcPr>
+          <w:p>
+            <w:pPr>
+              <w:jc w:val="center"/>
+              <w:rPr>
+                <w:rFonts w:eastAsiaTheme="minorHAnsi" w:hint="eastAsia"/>
+                <w:szCs w:val="20"/>
+              </w:rPr>
+            </w:pPr>
+            <w:r>
+              <w:rPr>
+                <w:rFonts w:eastAsiaTheme="minorHAnsi" w:hint="eastAsia"/>
+                <w:szCs w:val="20"/>
+              </w:rPr>
+              <w:t>int</w:t>
+            </w:r>
+          </w:p>
+        </w:tc>
+        <w:tc>
+          <w:tcPr>
+            <w:tcW w:w="851" w:type="dxa"/>
+          </w:tcPr>
+          <w:p>
+            <w:pPr>
+              <w:jc w:val="center"/>
+              <w:rPr>
+                <w:rFonts w:eastAsiaTheme="minorHAnsi" w:hint="eastAsia"/>
+                <w:szCs w:val="20"/>
+              </w:rPr>
+            </w:pPr>
+            <w:r>
+              <w:rPr>
+                <w:rFonts w:eastAsiaTheme="minorHAnsi" w:hint="eastAsia"/>
+                <w:szCs w:val="20"/>
+              </w:rPr>
+              <w:t>0</w:t>
+            </w:r>
+          </w:p>
+        </w:tc>
+        <w:tc>
+          <w:tcPr>
+            <w:tcW w:w="3685" w:type="dxa"/>
+          </w:tcPr>
+          <w:p>
+            <w:pPr>
+              <w:rPr>
+                <w:rFonts w:eastAsiaTheme="minorHAnsi"/>
+                <w:szCs w:val="20"/>
+              </w:rPr>
+            </w:pPr>
+          </w:p>
+        </w:tc>
+      </w:tr>
+      <w:tr>
+        <w:tc>
+          <w:tcPr>
+            <w:tcW w:w="2093" w:type="dxa"/>
+          </w:tcPr>
+          <w:p>
+            <w:pPr>
+              <w:rPr>
+                <w:rFonts w:eastAsiaTheme="minorHAnsi" w:hint="eastAsia"/>
+                <w:szCs w:val="20"/>
+              </w:rPr>
+            </w:pPr>
+            <w:r>
+              <w:rPr>
+                <w:rFonts w:eastAsiaTheme="minorHAnsi" w:hint="eastAsia"/>
+                <w:szCs w:val="20"/>
+              </w:rPr>
+              <w:t>rs232_get_command</w:t>
+            </w:r>
+          </w:p>
+        </w:tc>
+        <w:tc>
+          <w:tcPr>
+            <w:tcW w:w="1417" w:type="dxa"/>
+          </w:tcPr>
+          <w:p>
+            <w:pPr>
+              <w:jc w:val="center"/>
+              <w:rPr>
+                <w:rFonts w:eastAsiaTheme="minorHAnsi" w:hint="eastAsia"/>
+                <w:szCs w:val="20"/>
+              </w:rPr>
+            </w:pPr>
+            <w:r>
+              <w:rPr>
+                <w:rFonts w:eastAsiaTheme="minorHAnsi" w:hint="eastAsia"/>
+                <w:szCs w:val="20"/>
+              </w:rPr>
+              <w:t>unsigned char</w:t>
+            </w:r>
+          </w:p>
+        </w:tc>
+        <w:tc>
+          <w:tcPr>
+            <w:tcW w:w="1134" w:type="dxa"/>
+          </w:tcPr>
+          <w:p>
+            <w:pPr>
+              <w:jc w:val="center"/>
+              <w:rPr>
+                <w:rFonts w:eastAsiaTheme="minorHAnsi" w:hint="eastAsia"/>
+                <w:szCs w:val="20"/>
+              </w:rPr>
+            </w:pPr>
+            <w:r>
+              <w:rPr>
+                <w:rFonts w:eastAsiaTheme="minorHAnsi" w:hint="eastAsia"/>
+                <w:szCs w:val="20"/>
+              </w:rPr>
+              <w:t>int</w:t>
+            </w:r>
+          </w:p>
+        </w:tc>
+        <w:tc>
+          <w:tcPr>
+            <w:tcW w:w="851" w:type="dxa"/>
+          </w:tcPr>
+          <w:p>
+            <w:pPr>
+              <w:jc w:val="center"/>
+              <w:rPr>
+                <w:rFonts w:eastAsiaTheme="minorHAnsi" w:hint="eastAsia"/>
+                <w:szCs w:val="20"/>
+              </w:rPr>
+            </w:pPr>
+            <w:r>
+              <w:rPr>
+                <w:rFonts w:eastAsiaTheme="minorHAnsi" w:hint="eastAsia"/>
+                <w:szCs w:val="20"/>
+              </w:rPr>
+              <w:t>0</w:t>
+            </w:r>
+          </w:p>
+        </w:tc>
+        <w:tc>
+          <w:tcPr>
+            <w:tcW w:w="3685" w:type="dxa"/>
+          </w:tcPr>
+          <w:p>
+            <w:pPr>
+              <w:rPr>
+                <w:rFonts w:eastAsiaTheme="minorHAnsi"/>
+                <w:szCs w:val="20"/>
+              </w:rPr>
+            </w:pPr>
+          </w:p>
+        </w:tc>
+      </w:tr>
+      <w:tr>
+        <w:tc>
+          <w:tcPr>
+            <w:tcW w:w="2093" w:type="dxa"/>
+          </w:tcPr>
+          <w:p>
+            <w:pPr>
+              <w:rPr>
+                <w:rFonts w:eastAsiaTheme="minorHAnsi" w:hint="eastAsia"/>
+                <w:szCs w:val="20"/>
+              </w:rPr>
+            </w:pPr>
+            <w:r>
+              <w:rPr>
+                <w:rFonts w:eastAsiaTheme="minorHAnsi" w:hint="eastAsia"/>
+                <w:szCs w:val="20"/>
+              </w:rPr>
+              <w:t>encryption</w:t>
+            </w:r>
+          </w:p>
+        </w:tc>
+        <w:tc>
+          <w:tcPr>
+            <w:tcW w:w="1417" w:type="dxa"/>
+          </w:tcPr>
+          <w:p>
+            <w:pPr>
+              <w:jc w:val="center"/>
+              <w:rPr>
+                <w:rFonts w:eastAsiaTheme="minorHAnsi" w:hint="eastAsia"/>
+                <w:szCs w:val="20"/>
+              </w:rPr>
+            </w:pPr>
+          </w:p>
+        </w:tc>
+        <w:tc>
+          <w:tcPr>
+            <w:tcW w:w="1134" w:type="dxa"/>
+          </w:tcPr>
+          <w:p>
+            <w:pPr>
+              <w:jc w:val="center"/>
+              <w:rPr>
+                <w:rFonts w:eastAsiaTheme="minorHAnsi" w:hint="eastAsia"/>
+                <w:szCs w:val="20"/>
+              </w:rPr>
+            </w:pPr>
+            <w:r>
+              <w:rPr>
+                <w:rFonts w:eastAsiaTheme="minorHAnsi" w:hint="eastAsia"/>
+                <w:szCs w:val="20"/>
+              </w:rPr>
+              <w:t>void</w:t>
+            </w:r>
+          </w:p>
+        </w:tc>
+        <w:tc>
+          <w:tcPr>
+            <w:tcW w:w="851" w:type="dxa"/>
+          </w:tcPr>
+          <w:p>
+            <w:pPr>
+              <w:jc w:val="center"/>
+              <w:rPr>
+                <w:rFonts w:eastAsiaTheme="minorHAnsi" w:hint="eastAsia"/>
+                <w:szCs w:val="20"/>
+              </w:rPr>
+            </w:pPr>
+          </w:p>
+        </w:tc>
+        <w:tc>
+          <w:tcPr>
+            <w:tcW w:w="3685" w:type="dxa"/>
+          </w:tcPr>
+          <w:p>
+            <w:pPr>
+              <w:rPr>
+                <w:rFonts w:eastAsiaTheme="minorHAnsi"/>
+                <w:szCs w:val="20"/>
+              </w:rPr>
+            </w:pPr>
+          </w:p>
+        </w:tc>
+      </w:tr>
+      <w:tr>
+        <w:tc>
+          <w:tcPr>
+            <w:tcW w:w="2093" w:type="dxa"/>
+          </w:tcPr>
+          <w:p>
+            <w:pPr>
+              <w:rPr>
+                <w:rFonts w:eastAsiaTheme="minorHAnsi" w:hint="eastAsia"/>
+                <w:szCs w:val="20"/>
+              </w:rPr>
+            </w:pPr>
+            <w:r>
+              <w:rPr>
+                <w:rFonts w:eastAsiaTheme="minorHAnsi" w:hint="eastAsia"/>
+                <w:szCs w:val="20"/>
+              </w:rPr>
+              <w:t>boiler</w:t>
+            </w:r>
+          </w:p>
+        </w:tc>
+        <w:tc>
+          <w:tcPr>
+            <w:tcW w:w="1417" w:type="dxa"/>
+          </w:tcPr>
+          <w:p>
+            <w:pPr>
+              <w:jc w:val="center"/>
+              <w:rPr>
+                <w:rFonts w:eastAsiaTheme="minorHAnsi" w:hint="eastAsia"/>
+                <w:szCs w:val="20"/>
+              </w:rPr>
+            </w:pPr>
+          </w:p>
+        </w:tc>
+        <w:tc>
+          <w:tcPr>
+            <w:tcW w:w="1134" w:type="dxa"/>
+          </w:tcPr>
+          <w:p>
+            <w:pPr>
+              <w:jc w:val="center"/>
+              <w:rPr>
+                <w:rFonts w:eastAsiaTheme="minorHAnsi" w:hint="eastAsia"/>
+                <w:szCs w:val="20"/>
+              </w:rPr>
+            </w:pPr>
+            <w:r>
+              <w:rPr>
+                <w:rFonts w:eastAsiaTheme="minorHAnsi" w:hint="eastAsia"/>
+                <w:szCs w:val="20"/>
+              </w:rPr>
+              <w:t>void</w:t>
+            </w:r>
+          </w:p>
+        </w:tc>
+        <w:tc>
+          <w:tcPr>
+            <w:tcW w:w="851" w:type="dxa"/>
+          </w:tcPr>
+          <w:p>
+            <w:pPr>
+              <w:jc w:val="center"/>
+              <w:rPr>
+                <w:rFonts w:eastAsiaTheme="minorHAnsi" w:hint="eastAsia"/>
+                <w:szCs w:val="20"/>
+              </w:rPr>
+            </w:pPr>
+          </w:p>
+        </w:tc>
+        <w:tc>
+          <w:tcPr>
+            <w:tcW w:w="3685" w:type="dxa"/>
+          </w:tcPr>
+          <w:p>
+            <w:pPr>
+              <w:rPr>
+                <w:rFonts w:eastAsiaTheme="minorHAnsi"/>
+                <w:szCs w:val="20"/>
+              </w:rPr>
+            </w:pPr>
+          </w:p>
+        </w:tc>
+      </w:tr>
+      <w:tr>
+        <w:tc>
+          <w:tcPr>
+            <w:tcW w:w="2093" w:type="dxa"/>
+          </w:tcPr>
+          <w:p>
+            <w:pPr>
+              <w:rPr>
+                <w:rFonts w:eastAsiaTheme="minorHAnsi" w:hint="eastAsia"/>
+                <w:szCs w:val="20"/>
+              </w:rPr>
+            </w:pPr>
+            <w:r>
+              <w:rPr>
+                <w:rFonts w:eastAsiaTheme="minorHAnsi" w:hint="eastAsia"/>
+                <w:szCs w:val="20"/>
+              </w:rPr>
+              <w:t>password_checker</w:t>
+            </w:r>
+          </w:p>
+        </w:tc>
+        <w:tc>
+          <w:tcPr>
+            <w:tcW w:w="1417" w:type="dxa"/>
+          </w:tcPr>
+          <w:p>
+            <w:pPr>
+              <w:jc w:val="center"/>
+              <w:rPr>
+                <w:rFonts w:eastAsiaTheme="minorHAnsi" w:hint="eastAsia"/>
+                <w:szCs w:val="20"/>
+              </w:rPr>
+            </w:pPr>
+          </w:p>
+        </w:tc>
+        <w:tc>
+          <w:tcPr>
+            <w:tcW w:w="1134" w:type="dxa"/>
+          </w:tcPr>
+          <w:p>
+            <w:pPr>
+              <w:jc w:val="center"/>
+              <w:rPr>
+                <w:rFonts w:eastAsiaTheme="minorHAnsi" w:hint="eastAsia"/>
+                <w:szCs w:val="20"/>
+              </w:rPr>
+            </w:pPr>
+            <w:r>
+              <w:rPr>
+                <w:rFonts w:eastAsiaTheme="minorHAnsi" w:hint="eastAsia"/>
+                <w:szCs w:val="20"/>
+              </w:rPr>
+              <w:t>int</w:t>
+            </w:r>
+          </w:p>
+        </w:tc>
+        <w:tc>
+          <w:tcPr>
+            <w:tcW w:w="851" w:type="dxa"/>
+          </w:tcPr>
+          <w:p>
+            <w:pPr>
+              <w:jc w:val="center"/>
+              <w:rPr>
+                <w:rFonts w:eastAsiaTheme="minorHAnsi" w:hint="eastAsia"/>
+                <w:szCs w:val="20"/>
+              </w:rPr>
+            </w:pPr>
+            <w:r>
+              <w:rPr>
+                <w:rFonts w:eastAsiaTheme="minorHAnsi" w:hint="eastAsia"/>
+                <w:szCs w:val="20"/>
+              </w:rPr>
+              <w:t>0, 1</w:t>
+            </w:r>
+          </w:p>
+        </w:tc>
+        <w:tc>
+          <w:tcPr>
+            <w:tcW w:w="3685" w:type="dxa"/>
+          </w:tcPr>
+          <w:p>
+            <w:pPr>
+              <w:rPr>
+                <w:rFonts w:eastAsiaTheme="minorHAnsi"/>
+                <w:szCs w:val="20"/>
+              </w:rPr>
+            </w:pPr>
+          </w:p>
+        </w:tc>
+      </w:tr>
+    </w:tbl>
+    <w:p>
+      <w:pPr>
+        <w:rPr>
+          <w:rFonts w:eastAsiaTheme="minorHAnsi"/>
+          <w:szCs w:val="20"/>
+        </w:rPr>
+      </w:pPr>
+    </w:p>
+    <w:p>
+      <w:pPr>
+        <w:rPr>
+          <w:rFonts w:eastAsiaTheme="minorHAnsi"/>
+          <w:b/>
+          <w:szCs w:val="20"/>
+        </w:rPr>
+      </w:pPr>
+      <w:r>
+        <w:rPr>
+          <w:rFonts w:eastAsiaTheme="minorHAnsi"/>
+          <w:b/>
+          <w:szCs w:val="20"/>
+        </w:rPr>
+        <w:t>ATmega8535 main.c</w:t>
+      </w:r>
+      <w:r>
+        <w:rPr>
+          <w:rFonts w:eastAsiaTheme="minorHAnsi" w:hint="eastAsia"/>
+          <w:b/>
+          <w:szCs w:val="20"/>
+        </w:rPr>
+        <w:t xml:space="preserve"> </w:t>
+      </w:r>
+      <w:r>
+        <w:rPr>
+          <w:rFonts w:eastAsiaTheme="minorHAnsi"/>
+          <w:b/>
+          <w:szCs w:val="20"/>
+        </w:rPr>
+        <w:t>interrupts</w:t>
+      </w:r>
+      <w:r>
+        <w:rPr>
+          <w:rFonts w:eastAsiaTheme="minorHAnsi"/>
+          <w:b/>
+          <w:szCs w:val="20"/>
+        </w:rPr>
+        <w:t xml:space="preserve"> </w:t>
       </w:r>
       <w:r>
         <w:rPr>
@@ -6766,19 +9266,16 @@
       <w:tblPr>
         <w:tblStyle w:val="a3"/>
         <w:tblW w:w="0" w:type="auto"/>
-        <w:tblLayout w:type="fixed"/>
         <w:tblLook w:val="04A0" w:firstRow="1" w:lastRow="0" w:firstColumn="1" w:lastColumn="0" w:noHBand="0" w:noVBand="1"/>
       </w:tblPr>
       <w:tblGrid>
-        <w:gridCol w:w="2235"/>
-        <w:gridCol w:w="1417"/>
-        <w:gridCol w:w="851"/>
-        <w:gridCol w:w="4721"/>
+        <w:gridCol w:w="2125"/>
+        <w:gridCol w:w="7055"/>
       </w:tblGrid>
       <w:tr>
         <w:tc>
           <w:tcPr>
-            <w:tcW w:w="2235" w:type="dxa"/>
+            <w:tcW w:w="2125" w:type="dxa"/>
           </w:tcPr>
           <w:p>
             <w:pPr>
@@ -6791,79 +9288,25 @@
             </w:pPr>
             <w:r>
               <w:rPr>
-                <w:rFonts w:eastAsiaTheme="minorHAnsi" w:hint="eastAsia"/>
+                <w:rFonts w:eastAsiaTheme="minorHAnsi"/>
                 <w:b/>
                 <w:szCs w:val="20"/>
               </w:rPr>
-              <w:t>Func</w:t>
-            </w:r>
-            <w:r>
-              <w:rPr>
-                <w:rFonts w:eastAsiaTheme="minorHAnsi"/>
+              <w:t>Interrupt</w:t>
+            </w:r>
+            <w:r>
+              <w:rPr>
+                <w:rFonts w:eastAsiaTheme="minorHAnsi" w:hint="eastAsia"/>
                 <w:b/>
                 <w:szCs w:val="20"/>
               </w:rPr>
-              <w:t>tion</w:t>
-            </w:r>
-            <w:r>
-              <w:rPr>
-                <w:rFonts w:eastAsiaTheme="minorHAnsi" w:hint="eastAsia"/>
-                <w:b/>
-                <w:szCs w:val="20"/>
-              </w:rPr>
               <w:t xml:space="preserve"> name</w:t>
             </w:r>
           </w:p>
         </w:tc>
         <w:tc>
           <w:tcPr>
-            <w:tcW w:w="1417" w:type="dxa"/>
-          </w:tcPr>
-          <w:p>
-            <w:pPr>
-              <w:jc w:val="center"/>
-              <w:rPr>
-                <w:rFonts w:eastAsiaTheme="minorHAnsi"/>
-                <w:b/>
-                <w:szCs w:val="20"/>
-              </w:rPr>
-            </w:pPr>
-            <w:r>
-              <w:rPr>
-                <w:rFonts w:eastAsiaTheme="minorHAnsi" w:hint="eastAsia"/>
-                <w:b/>
-                <w:szCs w:val="20"/>
-              </w:rPr>
-              <w:t>Parameters</w:t>
-            </w:r>
-          </w:p>
-        </w:tc>
-        <w:tc>
-          <w:tcPr>
-            <w:tcW w:w="851" w:type="dxa"/>
-          </w:tcPr>
-          <w:p>
-            <w:pPr>
-              <w:jc w:val="center"/>
-              <w:rPr>
-                <w:rFonts w:eastAsiaTheme="minorHAnsi"/>
-                <w:b/>
-                <w:szCs w:val="20"/>
-              </w:rPr>
-            </w:pPr>
-            <w:r>
-              <w:rPr>
-                <w:rFonts w:eastAsiaTheme="minorHAnsi" w:hint="eastAsia"/>
-                <w:b/>
-                <w:szCs w:val="20"/>
-              </w:rPr>
-              <w:t>Return value</w:t>
-            </w:r>
-          </w:p>
-        </w:tc>
-        <w:tc>
-          <w:tcPr>
-            <w:tcW w:w="4721" w:type="dxa"/>
+            <w:tcW w:w="7055" w:type="dxa"/>
           </w:tcPr>
           <w:p>
             <w:pPr>
@@ -6888,1065 +9331,34 @@
       <w:tr>
         <w:tc>
           <w:tcPr>
-            <w:tcW w:w="2235" w:type="dxa"/>
-          </w:tcPr>
-          <w:p>
-            <w:pPr>
-              <w:rPr>
-                <w:rFonts w:eastAsiaTheme="minorHAnsi"/>
-                <w:szCs w:val="20"/>
-              </w:rPr>
-            </w:pPr>
-            <w:r>
-              <w:rPr>
-                <w:rFonts w:eastAsiaTheme="minorHAnsi"/>
-                <w:szCs w:val="20"/>
-              </w:rPr>
-              <w:t>i</w:t>
-            </w:r>
-            <w:r>
-              <w:rPr>
-                <w:rFonts w:eastAsiaTheme="minorHAnsi" w:hint="eastAsia"/>
-                <w:szCs w:val="20"/>
-              </w:rPr>
-              <w:t xml:space="preserve">nt </w:t>
-            </w:r>
-            <w:r>
-              <w:rPr>
-                <w:rFonts w:eastAsiaTheme="minorHAnsi"/>
-                <w:szCs w:val="20"/>
-              </w:rPr>
-              <w:t>delay</w:t>
-            </w:r>
-          </w:p>
-        </w:tc>
-        <w:tc>
-          <w:tcPr>
-            <w:tcW w:w="1417" w:type="dxa"/>
-          </w:tcPr>
-          <w:p>
-            <w:pPr>
-              <w:jc w:val="center"/>
-              <w:rPr>
-                <w:rFonts w:eastAsiaTheme="minorHAnsi"/>
-                <w:szCs w:val="20"/>
-              </w:rPr>
-            </w:pPr>
-            <w:r>
-              <w:rPr>
-                <w:rFonts w:eastAsiaTheme="minorHAnsi"/>
-                <w:szCs w:val="20"/>
-              </w:rPr>
-              <w:t>N</w:t>
-            </w:r>
-            <w:r>
-              <w:rPr>
-                <w:rFonts w:eastAsiaTheme="minorHAnsi"/>
-                <w:szCs w:val="20"/>
-              </w:rPr>
-              <w:t>one</w:t>
-            </w:r>
-          </w:p>
-        </w:tc>
-        <w:tc>
-          <w:tcPr>
-            <w:tcW w:w="851" w:type="dxa"/>
-          </w:tcPr>
-          <w:p>
-            <w:pPr>
-              <w:jc w:val="center"/>
-              <w:rPr>
-                <w:rFonts w:eastAsiaTheme="minorHAnsi"/>
-                <w:szCs w:val="20"/>
-              </w:rPr>
-            </w:pPr>
-            <w:r>
-              <w:rPr>
-                <w:rFonts w:eastAsiaTheme="minorHAnsi" w:hint="eastAsia"/>
-                <w:szCs w:val="20"/>
-              </w:rPr>
-              <w:t>0</w:t>
-            </w:r>
-          </w:p>
-        </w:tc>
-        <w:tc>
-          <w:tcPr>
-            <w:tcW w:w="4721" w:type="dxa"/>
-          </w:tcPr>
-          <w:p>
-            <w:pPr>
-              <w:rPr>
-                <w:rFonts w:eastAsiaTheme="minorHAnsi"/>
-                <w:szCs w:val="20"/>
-              </w:rPr>
-            </w:pPr>
-            <w:r>
-              <w:rPr>
-                <w:rFonts w:eastAsiaTheme="minorHAnsi"/>
-                <w:szCs w:val="20"/>
-              </w:rPr>
-              <w:t>D</w:t>
-            </w:r>
-            <w:r>
-              <w:rPr>
-                <w:rFonts w:eastAsiaTheme="minorHAnsi"/>
-                <w:szCs w:val="20"/>
-              </w:rPr>
-              <w:t>elay 65000 counts.</w:t>
-            </w:r>
-          </w:p>
-          <w:p>
-            <w:pPr>
-              <w:rPr>
-                <w:rFonts w:eastAsiaTheme="minorHAnsi"/>
-                <w:szCs w:val="20"/>
-              </w:rPr>
-            </w:pPr>
-            <w:r>
-              <w:rPr>
-                <w:rFonts w:eastAsiaTheme="minorHAnsi" w:hint="eastAsia"/>
-                <w:szCs w:val="20"/>
-              </w:rPr>
-              <w:t>When counts end, return 0.</w:t>
-            </w:r>
-          </w:p>
-        </w:tc>
-      </w:tr>
-      <w:tr>
-        <w:tc>
-          <w:tcPr>
-            <w:tcW w:w="2235" w:type="dxa"/>
-          </w:tcPr>
-          <w:p>
-            <w:pPr>
-              <w:rPr>
-                <w:rFonts w:eastAsiaTheme="minorHAnsi"/>
-                <w:szCs w:val="20"/>
-              </w:rPr>
-            </w:pPr>
-            <w:r>
-              <w:rPr>
-                <w:rFonts w:eastAsiaTheme="minorHAnsi"/>
-                <w:szCs w:val="20"/>
-              </w:rPr>
-              <w:lastRenderedPageBreak/>
-              <w:t>v</w:t>
-            </w:r>
-            <w:r>
-              <w:rPr>
-                <w:rFonts w:eastAsiaTheme="minorHAnsi" w:hint="eastAsia"/>
-                <w:szCs w:val="20"/>
-              </w:rPr>
-              <w:t xml:space="preserve">oid </w:t>
-            </w:r>
-            <w:r>
-              <w:rPr>
-                <w:rFonts w:eastAsiaTheme="minorHAnsi"/>
-                <w:szCs w:val="20"/>
-              </w:rPr>
-              <w:t>doorlock</w:t>
-            </w:r>
-          </w:p>
-        </w:tc>
-        <w:tc>
-          <w:tcPr>
-            <w:tcW w:w="1417" w:type="dxa"/>
-          </w:tcPr>
-          <w:p>
-            <w:pPr>
-              <w:jc w:val="center"/>
-              <w:rPr>
-                <w:rFonts w:eastAsiaTheme="minorHAnsi"/>
-                <w:szCs w:val="20"/>
-              </w:rPr>
-            </w:pPr>
-            <w:r>
-              <w:rPr>
-                <w:rFonts w:eastAsiaTheme="minorHAnsi" w:hint="eastAsia"/>
-                <w:szCs w:val="20"/>
-              </w:rPr>
-              <w:t>None</w:t>
-            </w:r>
-          </w:p>
-        </w:tc>
-        <w:tc>
-          <w:tcPr>
-            <w:tcW w:w="851" w:type="dxa"/>
-          </w:tcPr>
-          <w:p>
-            <w:pPr>
-              <w:jc w:val="center"/>
-              <w:rPr>
-                <w:rFonts w:eastAsiaTheme="minorHAnsi"/>
-                <w:szCs w:val="20"/>
-              </w:rPr>
-            </w:pPr>
-            <w:r>
-              <w:rPr>
-                <w:rFonts w:eastAsiaTheme="minorHAnsi" w:hint="eastAsia"/>
-                <w:szCs w:val="20"/>
-              </w:rPr>
-              <w:t>None</w:t>
-            </w:r>
-          </w:p>
-        </w:tc>
-        <w:tc>
-          <w:tcPr>
-            <w:tcW w:w="4721" w:type="dxa"/>
-          </w:tcPr>
-          <w:p>
-            <w:pPr>
-              <w:rPr>
-                <w:rFonts w:eastAsiaTheme="minorHAnsi"/>
-                <w:szCs w:val="20"/>
-              </w:rPr>
-            </w:pPr>
-          </w:p>
-        </w:tc>
-      </w:tr>
-      <w:tr>
-        <w:tc>
-          <w:tcPr>
-            <w:tcW w:w="2235" w:type="dxa"/>
-          </w:tcPr>
-          <w:p>
-            <w:pPr>
-              <w:rPr>
-                <w:rFonts w:eastAsiaTheme="minorHAnsi"/>
-                <w:szCs w:val="20"/>
-              </w:rPr>
-            </w:pPr>
-            <w:r>
-              <w:rPr>
-                <w:rFonts w:eastAsiaTheme="minorHAnsi"/>
-                <w:szCs w:val="20"/>
-              </w:rPr>
-              <w:t>int door_lock_unlock</w:t>
-            </w:r>
-          </w:p>
-        </w:tc>
-        <w:tc>
-          <w:tcPr>
-            <w:tcW w:w="1417" w:type="dxa"/>
-          </w:tcPr>
-          <w:p>
-            <w:pPr>
-              <w:jc w:val="center"/>
-              <w:rPr>
-                <w:rFonts w:eastAsiaTheme="minorHAnsi"/>
-                <w:szCs w:val="20"/>
-              </w:rPr>
-            </w:pPr>
-            <w:r>
-              <w:rPr>
-                <w:rFonts w:eastAsiaTheme="minorHAnsi" w:hint="eastAsia"/>
-                <w:szCs w:val="20"/>
-              </w:rPr>
-              <w:t>u or</w:t>
-            </w:r>
-            <w:r>
-              <w:rPr>
-                <w:rFonts w:eastAsiaTheme="minorHAnsi" w:hint="eastAsia"/>
-                <w:szCs w:val="20"/>
-              </w:rPr>
-              <w:t xml:space="preserve"> l</w:t>
-            </w:r>
-          </w:p>
-        </w:tc>
-        <w:tc>
-          <w:tcPr>
-            <w:tcW w:w="851" w:type="dxa"/>
-          </w:tcPr>
-          <w:p>
-            <w:pPr>
-              <w:jc w:val="center"/>
-              <w:rPr>
-                <w:rFonts w:eastAsiaTheme="minorHAnsi"/>
-                <w:szCs w:val="20"/>
-              </w:rPr>
-            </w:pPr>
-            <w:r>
-              <w:rPr>
-                <w:rFonts w:eastAsiaTheme="minorHAnsi" w:hint="eastAsia"/>
-                <w:szCs w:val="20"/>
-              </w:rPr>
-              <w:t>0</w:t>
-            </w:r>
-          </w:p>
-        </w:tc>
-        <w:tc>
-          <w:tcPr>
-            <w:tcW w:w="4721" w:type="dxa"/>
-          </w:tcPr>
-          <w:p>
-            <w:pPr>
-              <w:rPr>
-                <w:rFonts w:eastAsiaTheme="minorHAnsi"/>
-                <w:szCs w:val="20"/>
-              </w:rPr>
-            </w:pPr>
-          </w:p>
-        </w:tc>
-      </w:tr>
-      <w:tr>
-        <w:tc>
-          <w:tcPr>
-            <w:tcW w:w="2235" w:type="dxa"/>
-          </w:tcPr>
-          <w:p>
-            <w:pPr>
-              <w:rPr>
-                <w:rFonts w:eastAsiaTheme="minorHAnsi"/>
-                <w:szCs w:val="20"/>
-              </w:rPr>
-            </w:pPr>
-            <w:r>
-              <w:rPr>
-                <w:rFonts w:eastAsiaTheme="minorHAnsi" w:hint="eastAsia"/>
-                <w:szCs w:val="20"/>
-              </w:rPr>
-              <w:t>void spinLeft</w:t>
-            </w:r>
-          </w:p>
-        </w:tc>
-        <w:tc>
-          <w:tcPr>
-            <w:tcW w:w="1417" w:type="dxa"/>
-          </w:tcPr>
-          <w:p>
-            <w:pPr>
-              <w:jc w:val="center"/>
-              <w:rPr>
-                <w:rFonts w:eastAsiaTheme="minorHAnsi"/>
-                <w:szCs w:val="20"/>
-              </w:rPr>
-            </w:pPr>
-            <w:r>
-              <w:rPr>
-                <w:rFonts w:eastAsiaTheme="minorHAnsi" w:hint="eastAsia"/>
-                <w:szCs w:val="20"/>
-              </w:rPr>
-              <w:t>None</w:t>
-            </w:r>
-          </w:p>
-        </w:tc>
-        <w:tc>
-          <w:tcPr>
-            <w:tcW w:w="851" w:type="dxa"/>
-          </w:tcPr>
-          <w:p>
-            <w:pPr>
-              <w:jc w:val="center"/>
-              <w:rPr>
-                <w:rFonts w:eastAsiaTheme="minorHAnsi"/>
-                <w:szCs w:val="20"/>
-              </w:rPr>
-            </w:pPr>
-            <w:r>
-              <w:rPr>
-                <w:rFonts w:eastAsiaTheme="minorHAnsi" w:hint="eastAsia"/>
-                <w:szCs w:val="20"/>
-              </w:rPr>
-              <w:t>None</w:t>
-            </w:r>
-          </w:p>
-        </w:tc>
-        <w:tc>
-          <w:tcPr>
-            <w:tcW w:w="4721" w:type="dxa"/>
-          </w:tcPr>
-          <w:p>
-            <w:pPr>
-              <w:rPr>
-                <w:rFonts w:eastAsiaTheme="minorHAnsi"/>
-                <w:szCs w:val="20"/>
-              </w:rPr>
-            </w:pPr>
-          </w:p>
-        </w:tc>
-      </w:tr>
-      <w:tr>
-        <w:tc>
-          <w:tcPr>
-            <w:tcW w:w="2235" w:type="dxa"/>
-          </w:tcPr>
-          <w:p>
-            <w:pPr>
-              <w:rPr>
-                <w:rFonts w:eastAsiaTheme="minorHAnsi"/>
-                <w:szCs w:val="20"/>
-              </w:rPr>
-            </w:pPr>
-            <w:r>
-              <w:rPr>
-                <w:rFonts w:eastAsiaTheme="minorHAnsi" w:hint="eastAsia"/>
-                <w:szCs w:val="20"/>
-              </w:rPr>
-              <w:t>void spinRight</w:t>
-            </w:r>
-          </w:p>
-        </w:tc>
-        <w:tc>
-          <w:tcPr>
-            <w:tcW w:w="1417" w:type="dxa"/>
-          </w:tcPr>
-          <w:p>
-            <w:pPr>
-              <w:jc w:val="center"/>
-              <w:rPr>
-                <w:rFonts w:eastAsiaTheme="minorHAnsi"/>
-                <w:szCs w:val="20"/>
-              </w:rPr>
-            </w:pPr>
-            <w:r>
-              <w:rPr>
-                <w:rFonts w:eastAsiaTheme="minorHAnsi" w:hint="eastAsia"/>
-                <w:szCs w:val="20"/>
-              </w:rPr>
-              <w:t>None</w:t>
-            </w:r>
-          </w:p>
-        </w:tc>
-        <w:tc>
-          <w:tcPr>
-            <w:tcW w:w="851" w:type="dxa"/>
-          </w:tcPr>
-          <w:p>
-            <w:pPr>
-              <w:jc w:val="center"/>
-              <w:rPr>
-                <w:rFonts w:eastAsiaTheme="minorHAnsi"/>
-                <w:szCs w:val="20"/>
-              </w:rPr>
-            </w:pPr>
-            <w:r>
-              <w:rPr>
-                <w:rFonts w:eastAsiaTheme="minorHAnsi" w:hint="eastAsia"/>
-                <w:szCs w:val="20"/>
-              </w:rPr>
-              <w:t>None</w:t>
-            </w:r>
-          </w:p>
-        </w:tc>
-        <w:tc>
-          <w:tcPr>
-            <w:tcW w:w="4721" w:type="dxa"/>
-          </w:tcPr>
-          <w:p>
-            <w:pPr>
-              <w:rPr>
-                <w:rFonts w:eastAsiaTheme="minorHAnsi"/>
-                <w:szCs w:val="20"/>
-              </w:rPr>
-            </w:pPr>
-          </w:p>
-        </w:tc>
-      </w:tr>
-      <w:tr>
-        <w:tc>
-          <w:tcPr>
-            <w:tcW w:w="2235" w:type="dxa"/>
-          </w:tcPr>
-          <w:p>
-            <w:pPr>
-              <w:rPr>
-                <w:rFonts w:eastAsiaTheme="minorHAnsi"/>
-                <w:szCs w:val="20"/>
-              </w:rPr>
-            </w:pPr>
-            <w:r>
-              <w:rPr>
-                <w:rFonts w:eastAsiaTheme="minorHAnsi"/>
-                <w:szCs w:val="20"/>
-              </w:rPr>
-              <w:t xml:space="preserve">int </w:t>
-            </w:r>
-            <w:r>
-              <w:rPr>
-                <w:rFonts w:eastAsiaTheme="minorHAnsi" w:hint="eastAsia"/>
-                <w:szCs w:val="20"/>
-              </w:rPr>
-              <w:t>init_rs232</w:t>
-            </w:r>
-          </w:p>
-        </w:tc>
-        <w:tc>
-          <w:tcPr>
-            <w:tcW w:w="1417" w:type="dxa"/>
-          </w:tcPr>
-          <w:p>
-            <w:pPr>
-              <w:jc w:val="center"/>
-              <w:rPr>
-                <w:rFonts w:eastAsiaTheme="minorHAnsi"/>
-                <w:szCs w:val="20"/>
-              </w:rPr>
-            </w:pPr>
-            <w:r>
-              <w:rPr>
-                <w:rFonts w:eastAsiaTheme="minorHAnsi" w:hint="eastAsia"/>
-                <w:szCs w:val="20"/>
-              </w:rPr>
-              <w:t>None</w:t>
-            </w:r>
-          </w:p>
-        </w:tc>
-        <w:tc>
-          <w:tcPr>
-            <w:tcW w:w="851" w:type="dxa"/>
-          </w:tcPr>
-          <w:p>
-            <w:pPr>
-              <w:jc w:val="center"/>
-              <w:rPr>
-                <w:rFonts w:eastAsiaTheme="minorHAnsi"/>
-                <w:szCs w:val="20"/>
-              </w:rPr>
-            </w:pPr>
-            <w:r>
-              <w:rPr>
-                <w:rFonts w:eastAsiaTheme="minorHAnsi" w:hint="eastAsia"/>
-                <w:szCs w:val="20"/>
-              </w:rPr>
-              <w:t>0</w:t>
-            </w:r>
-          </w:p>
-        </w:tc>
-        <w:tc>
-          <w:tcPr>
-            <w:tcW w:w="4721" w:type="dxa"/>
-          </w:tcPr>
-          <w:p>
-            <w:pPr>
-              <w:rPr>
-                <w:rFonts w:eastAsiaTheme="minorHAnsi"/>
-                <w:szCs w:val="20"/>
-              </w:rPr>
-            </w:pPr>
-          </w:p>
-        </w:tc>
-      </w:tr>
-      <w:tr>
-        <w:tc>
-          <w:tcPr>
-            <w:tcW w:w="2235" w:type="dxa"/>
-          </w:tcPr>
-          <w:p>
-            <w:pPr>
-              <w:rPr>
-                <w:rFonts w:eastAsiaTheme="minorHAnsi"/>
-                <w:szCs w:val="20"/>
-              </w:rPr>
-            </w:pPr>
-            <w:r>
-              <w:rPr>
-                <w:rFonts w:eastAsiaTheme="minorHAnsi"/>
-                <w:szCs w:val="20"/>
-              </w:rPr>
-              <w:t>unsigned char</w:t>
-            </w:r>
-          </w:p>
-          <w:p>
-            <w:pPr>
-              <w:rPr>
-                <w:rFonts w:eastAsiaTheme="minorHAnsi"/>
-                <w:szCs w:val="20"/>
-              </w:rPr>
-            </w:pPr>
-            <w:r>
-              <w:rPr>
-                <w:rFonts w:eastAsiaTheme="minorHAnsi" w:hint="eastAsia"/>
-                <w:szCs w:val="20"/>
-              </w:rPr>
-              <w:t>set_rs232_data</w:t>
-            </w:r>
-          </w:p>
-        </w:tc>
-        <w:tc>
-          <w:tcPr>
-            <w:tcW w:w="1417" w:type="dxa"/>
-          </w:tcPr>
-          <w:p>
-            <w:pPr>
-              <w:jc w:val="center"/>
-              <w:rPr>
-                <w:rFonts w:eastAsiaTheme="minorHAnsi"/>
-                <w:szCs w:val="20"/>
-              </w:rPr>
-            </w:pPr>
-            <w:r>
-              <w:rPr>
-                <w:rFonts w:eastAsiaTheme="minorHAnsi"/>
-                <w:szCs w:val="20"/>
-              </w:rPr>
-              <w:t>unsigned char</w:t>
-            </w:r>
-          </w:p>
-        </w:tc>
-        <w:tc>
-          <w:tcPr>
-            <w:tcW w:w="851" w:type="dxa"/>
-          </w:tcPr>
-          <w:p>
-            <w:pPr>
-              <w:jc w:val="center"/>
-              <w:rPr>
-                <w:rFonts w:eastAsiaTheme="minorHAnsi"/>
-                <w:szCs w:val="20"/>
-              </w:rPr>
-            </w:pPr>
-            <w:r>
-              <w:rPr>
-                <w:rFonts w:eastAsiaTheme="minorHAnsi" w:hint="eastAsia"/>
-                <w:szCs w:val="20"/>
-              </w:rPr>
-              <w:t>0</w:t>
-            </w:r>
-          </w:p>
-        </w:tc>
-        <w:tc>
-          <w:tcPr>
-            <w:tcW w:w="4721" w:type="dxa"/>
-          </w:tcPr>
-          <w:p>
-            <w:pPr>
-              <w:rPr>
-                <w:rFonts w:eastAsiaTheme="minorHAnsi"/>
-                <w:szCs w:val="20"/>
-              </w:rPr>
-            </w:pPr>
-          </w:p>
-        </w:tc>
-      </w:tr>
-      <w:tr>
-        <w:tc>
-          <w:tcPr>
-            <w:tcW w:w="2235" w:type="dxa"/>
-          </w:tcPr>
-          <w:p>
-            <w:pPr>
-              <w:rPr>
-                <w:rFonts w:eastAsiaTheme="minorHAnsi" w:hint="eastAsia"/>
-                <w:szCs w:val="20"/>
-              </w:rPr>
-            </w:pPr>
-            <w:r>
-              <w:rPr>
-                <w:rFonts w:eastAsiaTheme="minorHAnsi" w:hint="eastAsia"/>
-                <w:szCs w:val="20"/>
-              </w:rPr>
-              <w:t>unsigned char</w:t>
-            </w:r>
-          </w:p>
-          <w:p>
-            <w:pPr>
-              <w:rPr>
-                <w:rFonts w:eastAsiaTheme="minorHAnsi"/>
-                <w:szCs w:val="20"/>
-              </w:rPr>
-            </w:pPr>
-            <w:r>
-              <w:rPr>
-                <w:rFonts w:eastAsiaTheme="minorHAnsi" w:hint="eastAsia"/>
-                <w:szCs w:val="20"/>
-              </w:rPr>
-              <w:t>get_rs232_data</w:t>
-            </w:r>
-          </w:p>
-        </w:tc>
-        <w:tc>
-          <w:tcPr>
-            <w:tcW w:w="1417" w:type="dxa"/>
-          </w:tcPr>
-          <w:p>
-            <w:pPr>
-              <w:jc w:val="center"/>
-              <w:rPr>
-                <w:rFonts w:eastAsiaTheme="minorHAnsi"/>
-                <w:szCs w:val="20"/>
-              </w:rPr>
-            </w:pPr>
-            <w:r>
-              <w:rPr>
-                <w:rFonts w:eastAsiaTheme="minorHAnsi" w:hint="eastAsia"/>
-                <w:szCs w:val="20"/>
-              </w:rPr>
-              <w:t>None</w:t>
-            </w:r>
-          </w:p>
-        </w:tc>
-        <w:tc>
-          <w:tcPr>
-            <w:tcW w:w="851" w:type="dxa"/>
-          </w:tcPr>
-          <w:p>
-            <w:pPr>
-              <w:jc w:val="center"/>
-              <w:rPr>
-                <w:rFonts w:eastAsiaTheme="minorHAnsi"/>
-                <w:szCs w:val="20"/>
-              </w:rPr>
-            </w:pPr>
-            <w:r>
-              <w:rPr>
-                <w:rFonts w:eastAsiaTheme="minorHAnsi" w:hint="eastAsia"/>
-                <w:szCs w:val="20"/>
-              </w:rPr>
-              <w:t>0</w:t>
-            </w:r>
-          </w:p>
-        </w:tc>
-        <w:tc>
-          <w:tcPr>
-            <w:tcW w:w="4721" w:type="dxa"/>
-          </w:tcPr>
-          <w:p>
-            <w:pPr>
-              <w:rPr>
-                <w:rFonts w:eastAsiaTheme="minorHAnsi"/>
-                <w:szCs w:val="20"/>
-              </w:rPr>
-            </w:pPr>
-          </w:p>
-        </w:tc>
-      </w:tr>
-      <w:tr>
-        <w:tc>
-          <w:tcPr>
-            <w:tcW w:w="2235" w:type="dxa"/>
-          </w:tcPr>
-          <w:p>
-            <w:pPr>
-              <w:rPr>
-                <w:rFonts w:eastAsiaTheme="minorHAnsi"/>
-                <w:szCs w:val="20"/>
-              </w:rPr>
-            </w:pPr>
-            <w:r>
-              <w:rPr>
-                <w:rFonts w:eastAsiaTheme="minorHAnsi" w:hint="eastAsia"/>
-                <w:szCs w:val="20"/>
-              </w:rPr>
-              <w:t>void encryption</w:t>
-            </w:r>
-          </w:p>
-        </w:tc>
-        <w:tc>
-          <w:tcPr>
-            <w:tcW w:w="1417" w:type="dxa"/>
-          </w:tcPr>
-          <w:p>
-            <w:pPr>
-              <w:jc w:val="center"/>
-              <w:rPr>
-                <w:rFonts w:eastAsiaTheme="minorHAnsi"/>
-                <w:szCs w:val="20"/>
-              </w:rPr>
-            </w:pPr>
-            <w:r>
-              <w:rPr>
-                <w:rFonts w:eastAsiaTheme="minorHAnsi" w:hint="eastAsia"/>
-                <w:szCs w:val="20"/>
-              </w:rPr>
-              <w:t>None</w:t>
-            </w:r>
-          </w:p>
-        </w:tc>
-        <w:tc>
-          <w:tcPr>
-            <w:tcW w:w="851" w:type="dxa"/>
-          </w:tcPr>
-          <w:p>
-            <w:pPr>
-              <w:jc w:val="center"/>
-              <w:rPr>
-                <w:rFonts w:eastAsiaTheme="minorHAnsi"/>
-                <w:szCs w:val="20"/>
-              </w:rPr>
-            </w:pPr>
-            <w:r>
-              <w:rPr>
-                <w:rFonts w:eastAsiaTheme="minorHAnsi" w:hint="eastAsia"/>
-                <w:szCs w:val="20"/>
-              </w:rPr>
-              <w:t>None</w:t>
-            </w:r>
-          </w:p>
-        </w:tc>
-        <w:tc>
-          <w:tcPr>
-            <w:tcW w:w="4721" w:type="dxa"/>
-          </w:tcPr>
-          <w:p>
-            <w:pPr>
-              <w:rPr>
-                <w:rFonts w:eastAsiaTheme="minorHAnsi"/>
-                <w:szCs w:val="20"/>
-              </w:rPr>
-            </w:pPr>
-          </w:p>
-        </w:tc>
-      </w:tr>
-      <w:tr>
-        <w:tc>
-          <w:tcPr>
-            <w:tcW w:w="2235" w:type="dxa"/>
-          </w:tcPr>
-          <w:p>
-            <w:pPr>
-              <w:rPr>
-                <w:rFonts w:eastAsiaTheme="minorHAnsi"/>
-                <w:szCs w:val="20"/>
-              </w:rPr>
-            </w:pPr>
-            <w:r>
-              <w:rPr>
-                <w:rFonts w:eastAsiaTheme="minorHAnsi" w:hint="eastAsia"/>
-                <w:szCs w:val="20"/>
-              </w:rPr>
-              <w:t>void boiler</w:t>
-            </w:r>
-          </w:p>
-        </w:tc>
-        <w:tc>
-          <w:tcPr>
-            <w:tcW w:w="1417" w:type="dxa"/>
-          </w:tcPr>
-          <w:p>
-            <w:pPr>
-              <w:jc w:val="center"/>
-              <w:rPr>
-                <w:rFonts w:eastAsiaTheme="minorHAnsi"/>
-                <w:szCs w:val="20"/>
-              </w:rPr>
-            </w:pPr>
-            <w:r>
-              <w:rPr>
-                <w:rFonts w:eastAsiaTheme="minorHAnsi" w:hint="eastAsia"/>
-                <w:szCs w:val="20"/>
-              </w:rPr>
-              <w:t>None</w:t>
-            </w:r>
-          </w:p>
-        </w:tc>
-        <w:tc>
-          <w:tcPr>
-            <w:tcW w:w="851" w:type="dxa"/>
-          </w:tcPr>
-          <w:p>
-            <w:pPr>
-              <w:jc w:val="center"/>
-              <w:rPr>
-                <w:rFonts w:eastAsiaTheme="minorHAnsi"/>
-                <w:szCs w:val="20"/>
-              </w:rPr>
-            </w:pPr>
-            <w:r>
-              <w:rPr>
-                <w:rFonts w:eastAsiaTheme="minorHAnsi" w:hint="eastAsia"/>
-                <w:szCs w:val="20"/>
-              </w:rPr>
-              <w:t>None</w:t>
-            </w:r>
-          </w:p>
-        </w:tc>
-        <w:tc>
-          <w:tcPr>
-            <w:tcW w:w="4721" w:type="dxa"/>
-          </w:tcPr>
-          <w:p>
-            <w:pPr>
-              <w:rPr>
-                <w:rFonts w:eastAsiaTheme="minorHAnsi"/>
-                <w:szCs w:val="20"/>
-              </w:rPr>
-            </w:pPr>
-          </w:p>
-        </w:tc>
-      </w:tr>
-      <w:tr>
-        <w:tc>
-          <w:tcPr>
-            <w:tcW w:w="2235" w:type="dxa"/>
-          </w:tcPr>
-          <w:p>
-            <w:pPr>
-              <w:rPr>
-                <w:rFonts w:eastAsiaTheme="minorHAnsi"/>
-                <w:szCs w:val="20"/>
-              </w:rPr>
-            </w:pPr>
-            <w:r>
-              <w:rPr>
-                <w:rFonts w:eastAsiaTheme="minorHAnsi" w:hint="eastAsia"/>
-                <w:szCs w:val="20"/>
-              </w:rPr>
-              <w:t>void SCAN ~ SCAN4</w:t>
-            </w:r>
-          </w:p>
-        </w:tc>
-        <w:tc>
-          <w:tcPr>
-            <w:tcW w:w="1417" w:type="dxa"/>
-          </w:tcPr>
-          <w:p>
-            <w:pPr>
-              <w:jc w:val="center"/>
-              <w:rPr>
-                <w:rFonts w:eastAsiaTheme="minorHAnsi"/>
-                <w:szCs w:val="20"/>
-              </w:rPr>
-            </w:pPr>
-            <w:r>
-              <w:rPr>
-                <w:rFonts w:eastAsiaTheme="minorHAnsi" w:hint="eastAsia"/>
-                <w:szCs w:val="20"/>
-              </w:rPr>
-              <w:t>None</w:t>
-            </w:r>
-          </w:p>
-        </w:tc>
-        <w:tc>
-          <w:tcPr>
-            <w:tcW w:w="851" w:type="dxa"/>
-          </w:tcPr>
-          <w:p>
-            <w:pPr>
-              <w:jc w:val="center"/>
-              <w:rPr>
-                <w:rFonts w:eastAsiaTheme="minorHAnsi"/>
-                <w:szCs w:val="20"/>
-              </w:rPr>
-            </w:pPr>
-            <w:r>
-              <w:rPr>
-                <w:rFonts w:eastAsiaTheme="minorHAnsi" w:hint="eastAsia"/>
-                <w:szCs w:val="20"/>
-              </w:rPr>
-              <w:t>None</w:t>
-            </w:r>
-          </w:p>
-        </w:tc>
-        <w:tc>
-          <w:tcPr>
-            <w:tcW w:w="4721" w:type="dxa"/>
-          </w:tcPr>
-          <w:p>
-            <w:pPr>
-              <w:rPr>
-                <w:rFonts w:eastAsiaTheme="minorHAnsi"/>
-                <w:szCs w:val="20"/>
-              </w:rPr>
-            </w:pPr>
-          </w:p>
-        </w:tc>
-      </w:tr>
-      <w:tr>
-        <w:tc>
-          <w:tcPr>
-            <w:tcW w:w="2235" w:type="dxa"/>
-          </w:tcPr>
-          <w:p>
-            <w:pPr>
-              <w:rPr>
-                <w:rFonts w:eastAsiaTheme="minorHAnsi"/>
-                <w:szCs w:val="20"/>
-              </w:rPr>
-            </w:pPr>
-            <w:r>
-              <w:rPr>
-                <w:rFonts w:eastAsiaTheme="minorHAnsi"/>
-                <w:szCs w:val="20"/>
-              </w:rPr>
-              <w:t>int</w:t>
-            </w:r>
-            <w:r>
-              <w:rPr>
-                <w:rFonts w:eastAsiaTheme="minorHAnsi"/>
-                <w:szCs w:val="20"/>
-              </w:rPr>
-              <w:t xml:space="preserve"> </w:t>
-            </w:r>
-            <w:r>
-              <w:rPr>
-                <w:rFonts w:eastAsiaTheme="minorHAnsi"/>
-                <w:szCs w:val="20"/>
-              </w:rPr>
-              <w:t>i</w:t>
-            </w:r>
-            <w:r>
-              <w:rPr>
-                <w:rFonts w:eastAsiaTheme="minorHAnsi"/>
-                <w:szCs w:val="20"/>
-              </w:rPr>
-              <w:t>nit</w:t>
-            </w:r>
-            <w:r>
-              <w:rPr>
-                <w:rFonts w:eastAsiaTheme="minorHAnsi" w:hint="eastAsia"/>
-                <w:szCs w:val="20"/>
-              </w:rPr>
-              <w:t>_</w:t>
-            </w:r>
-            <w:r>
-              <w:rPr>
-                <w:rFonts w:eastAsiaTheme="minorHAnsi"/>
-                <w:szCs w:val="20"/>
-              </w:rPr>
-              <w:t>devices</w:t>
-            </w:r>
-          </w:p>
-        </w:tc>
-        <w:tc>
-          <w:tcPr>
-            <w:tcW w:w="1417" w:type="dxa"/>
-          </w:tcPr>
-          <w:p>
-            <w:pPr>
-              <w:jc w:val="center"/>
-              <w:rPr>
-                <w:rFonts w:eastAsiaTheme="minorHAnsi"/>
-                <w:szCs w:val="20"/>
-              </w:rPr>
-            </w:pPr>
-            <w:r>
-              <w:rPr>
-                <w:rFonts w:eastAsiaTheme="minorHAnsi" w:hint="eastAsia"/>
-                <w:szCs w:val="20"/>
-              </w:rPr>
-              <w:t>None</w:t>
-            </w:r>
-          </w:p>
-        </w:tc>
-        <w:tc>
-          <w:tcPr>
-            <w:tcW w:w="851" w:type="dxa"/>
-          </w:tcPr>
-          <w:p>
-            <w:pPr>
-              <w:jc w:val="center"/>
-              <w:rPr>
-                <w:rFonts w:eastAsiaTheme="minorHAnsi"/>
-                <w:szCs w:val="20"/>
-              </w:rPr>
-            </w:pPr>
-            <w:r>
-              <w:rPr>
-                <w:rFonts w:eastAsiaTheme="minorHAnsi" w:hint="eastAsia"/>
-                <w:szCs w:val="20"/>
-              </w:rPr>
-              <w:t>0</w:t>
-            </w:r>
-          </w:p>
-        </w:tc>
-        <w:tc>
-          <w:tcPr>
-            <w:tcW w:w="4721" w:type="dxa"/>
-          </w:tcPr>
-          <w:p>
-            <w:pPr>
-              <w:rPr>
-                <w:rFonts w:eastAsiaTheme="minorHAnsi"/>
+            <w:tcW w:w="2125" w:type="dxa"/>
+          </w:tcPr>
+          <w:p>
+            <w:pPr>
+              <w:jc w:val="center"/>
+              <w:rPr>
+                <w:rFonts w:eastAsiaTheme="minorHAnsi" w:hint="eastAsia"/>
+                <w:szCs w:val="20"/>
+              </w:rPr>
+            </w:pPr>
+            <w:r>
+              <w:rPr>
+                <w:rFonts w:eastAsiaTheme="minorHAnsi"/>
+                <w:szCs w:val="20"/>
+              </w:rPr>
+              <w:t>TIMER1_COMPA_vect</w:t>
+            </w:r>
+          </w:p>
+        </w:tc>
+        <w:tc>
+          <w:tcPr>
+            <w:tcW w:w="7055" w:type="dxa"/>
+          </w:tcPr>
+          <w:p>
+            <w:pPr>
+              <w:jc w:val="center"/>
+              <w:rPr>
+                <w:rFonts w:eastAsiaTheme="minorHAnsi" w:hint="eastAsia"/>
                 <w:szCs w:val="20"/>
               </w:rPr>
             </w:pPr>
@@ -7957,7 +9369,7 @@
     <w:p>
       <w:pPr>
         <w:rPr>
-          <w:rFonts w:eastAsiaTheme="minorHAnsi"/>
+          <w:rFonts w:eastAsiaTheme="minorHAnsi" w:hint="eastAsia"/>
           <w:szCs w:val="20"/>
         </w:rPr>
       </w:pPr>
@@ -7978,6 +9390,7 @@
           <w:sz w:val="28"/>
           <w:szCs w:val="20"/>
         </w:rPr>
+        <w:lastRenderedPageBreak/>
         <w:t>Raspberry Pi 2(</w:t>
       </w:r>
       <w:r>

</xml_diff>

<commit_message>
Revert "Chapter 14 Broadcast Receiver / Battery + SMS 과제"
This reverts commit 5d3f099be04de698c2fb55f4a906d88e4fbedb0d.
</commit_message>
<xml_diff>
--- a/Smart Home IoT Test Bench Manual.docx
+++ b/Smart Home IoT Test Bench Manual.docx
@@ -538,7 +538,21 @@
           <w:rFonts w:eastAsiaTheme="minorHAnsi"/>
           <w:szCs w:val="20"/>
         </w:rPr>
-        <w:t xml:space="preserve">Raspberry Pi → </w:t>
+        <w:t xml:space="preserve">Raspberry Pi </w:t>
+      </w:r>
+      <w:r>
+        <w:rPr>
+          <w:rFonts w:eastAsiaTheme="minorHAnsi"/>
+          <w:szCs w:val="20"/>
+        </w:rPr>
+        <w:t>→</w:t>
+      </w:r>
+      <w:r>
+        <w:rPr>
+          <w:rFonts w:eastAsiaTheme="minorHAnsi"/>
+          <w:szCs w:val="20"/>
+        </w:rPr>
+        <w:t xml:space="preserve"> </w:t>
       </w:r>
       <w:r>
         <w:rPr>
@@ -551,7 +565,7 @@
     <w:p>
       <w:pPr>
         <w:rPr>
-          <w:rFonts w:eastAsiaTheme="minorHAnsi"/>
+          <w:rFonts w:eastAsiaTheme="minorHAnsi" w:hint="eastAsia"/>
           <w:szCs w:val="20"/>
         </w:rPr>
       </w:pPr>
@@ -961,98 +975,15 @@
       <w:pPr>
         <w:rPr>
           <w:rFonts w:eastAsiaTheme="minorHAnsi"/>
-          <w:b/>
-          <w:sz w:val="24"/>
           <w:szCs w:val="20"/>
         </w:rPr>
       </w:pPr>
       <w:r>
         <w:rPr>
           <w:rFonts w:eastAsiaTheme="minorHAnsi" w:hint="eastAsia"/>
-          <w:b/>
-          <w:sz w:val="24"/>
           <w:szCs w:val="20"/>
         </w:rPr>
         <w:t>Overall structure drawing</w:t>
-      </w:r>
-    </w:p>
-    <w:p>
-      <w:pPr>
-        <w:rPr>
-          <w:rFonts w:eastAsiaTheme="minorHAnsi"/>
-          <w:szCs w:val="20"/>
-        </w:rPr>
-      </w:pPr>
-      <w:r>
-        <w:rPr>
-          <w:rFonts w:eastAsiaTheme="minorHAnsi"/>
-          <w:noProof/>
-          <w:szCs w:val="20"/>
-        </w:rPr>
-        <w:drawing>
-          <wp:anchor distT="0" distB="0" distL="114300" distR="114300" simplePos="0" relativeHeight="251658240" behindDoc="0" locked="0" layoutInCell="1" allowOverlap="1">
-            <wp:simplePos x="0" y="0"/>
-            <wp:positionH relativeFrom="column">
-              <wp:posOffset>0</wp:posOffset>
-            </wp:positionH>
-            <wp:positionV relativeFrom="paragraph">
-              <wp:posOffset>2635</wp:posOffset>
-            </wp:positionV>
-            <wp:extent cx="5731510" cy="2499995"/>
-            <wp:effectExtent l="0" t="0" r="2540" b="0"/>
-            <wp:wrapTopAndBottom/>
-            <wp:docPr id="1" name="그림 1"/>
-            <wp:cNvGraphicFramePr>
-              <a:graphicFrameLocks xmlns:a="http://schemas.openxmlformats.org/drawingml/2006/main" noChangeAspect="1"/>
-            </wp:cNvGraphicFramePr>
-            <a:graphic xmlns:a="http://schemas.openxmlformats.org/drawingml/2006/main">
-              <a:graphicData uri="http://schemas.openxmlformats.org/drawingml/2006/picture">
-                <pic:pic xmlns:pic="http://schemas.openxmlformats.org/drawingml/2006/picture">
-                  <pic:nvPicPr>
-                    <pic:cNvPr id="1" name="Smart Home IoT Test Bench Structures.jpg"/>
-                    <pic:cNvPicPr/>
-                  </pic:nvPicPr>
-                  <pic:blipFill>
-                    <a:blip r:embed="rId7">
-                      <a:extLst>
-                        <a:ext uri="{28A0092B-C50C-407E-A947-70E740481C1C}">
-                          <a14:useLocalDpi xmlns:a14="http://schemas.microsoft.com/office/drawing/2010/main" val="0"/>
-                        </a:ext>
-                      </a:extLst>
-                    </a:blip>
-                    <a:stretch>
-                      <a:fillRect/>
-                    </a:stretch>
-                  </pic:blipFill>
-                  <pic:spPr>
-                    <a:xfrm>
-                      <a:off x="0" y="0"/>
-                      <a:ext cx="5731510" cy="2499995"/>
-                    </a:xfrm>
-                    <a:prstGeom prst="rect">
-                      <a:avLst/>
-                    </a:prstGeom>
-                  </pic:spPr>
-                </pic:pic>
-              </a:graphicData>
-            </a:graphic>
-          </wp:anchor>
-        </w:drawing>
-      </w:r>
-    </w:p>
-    <w:p>
-      <w:pPr>
-        <w:rPr>
-          <w:rFonts w:eastAsiaTheme="minorHAnsi"/>
-          <w:szCs w:val="20"/>
-        </w:rPr>
-      </w:pPr>
-      <w:r>
-        <w:rPr>
-          <w:rFonts w:eastAsiaTheme="minorHAnsi"/>
-          <w:szCs w:val="20"/>
-        </w:rPr>
-        <w:t>Overall system flow chart</w:t>
       </w:r>
     </w:p>
     <w:p>
@@ -1067,79 +998,16 @@
       <w:pPr>
         <w:rPr>
           <w:rFonts w:eastAsiaTheme="minorHAnsi"/>
-          <w:b/>
-          <w:sz w:val="24"/>
           <w:szCs w:val="20"/>
         </w:rPr>
       </w:pPr>
       <w:r>
         <w:rPr>
           <w:rFonts w:eastAsiaTheme="minorHAnsi"/>
-          <w:b/>
-          <w:sz w:val="24"/>
-          <w:szCs w:val="20"/>
-        </w:rPr>
-        <w:t>Raspberry Pi structure drawing</w:t>
-      </w:r>
-    </w:p>
-    <w:p>
-      <w:pPr>
-        <w:rPr>
-          <w:rFonts w:eastAsiaTheme="minorHAnsi"/>
-          <w:szCs w:val="20"/>
-        </w:rPr>
-      </w:pPr>
-      <w:r>
-        <w:rPr>
-          <w:rFonts w:eastAsiaTheme="minorHAnsi"/>
-          <w:noProof/>
-          <w:szCs w:val="20"/>
-        </w:rPr>
-        <w:lastRenderedPageBreak/>
-        <w:drawing>
-          <wp:inline distT="0" distB="0" distL="0" distR="0">
-            <wp:extent cx="5731510" cy="2690495"/>
-            <wp:effectExtent l="0" t="0" r="2540" b="0"/>
-            <wp:docPr id="4" name="그림 4"/>
-            <wp:cNvGraphicFramePr>
-              <a:graphicFrameLocks xmlns:a="http://schemas.openxmlformats.org/drawingml/2006/main" noChangeAspect="1"/>
-            </wp:cNvGraphicFramePr>
-            <a:graphic xmlns:a="http://schemas.openxmlformats.org/drawingml/2006/main">
-              <a:graphicData uri="http://schemas.openxmlformats.org/drawingml/2006/picture">
-                <pic:pic xmlns:pic="http://schemas.openxmlformats.org/drawingml/2006/picture">
-                  <pic:nvPicPr>
-                    <pic:cNvPr id="4" name="Smart Home Iot Test Bench Structures - Raspberry Pi.jpg"/>
-                    <pic:cNvPicPr/>
-                  </pic:nvPicPr>
-                  <pic:blipFill>
-                    <a:blip r:embed="rId8">
-                      <a:extLst>
-                        <a:ext uri="{28A0092B-C50C-407E-A947-70E740481C1C}">
-                          <a14:useLocalDpi xmlns:a14="http://schemas.microsoft.com/office/drawing/2010/main" val="0"/>
-                        </a:ext>
-                      </a:extLst>
-                    </a:blip>
-                    <a:stretch>
-                      <a:fillRect/>
-                    </a:stretch>
-                  </pic:blipFill>
-                  <pic:spPr>
-                    <a:xfrm>
-                      <a:off x="0" y="0"/>
-                      <a:ext cx="5731510" cy="2690495"/>
-                    </a:xfrm>
-                    <a:prstGeom prst="rect">
-                      <a:avLst/>
-                    </a:prstGeom>
-                  </pic:spPr>
-                </pic:pic>
-              </a:graphicData>
-            </a:graphic>
-          </wp:inline>
-        </w:drawing>
-      </w:r>
-      <w:bookmarkStart w:id="0" w:name="_GoBack"/>
-      <w:bookmarkEnd w:id="0"/>
+          <w:szCs w:val="20"/>
+        </w:rPr>
+        <w:t>Overall system flow chart</w:t>
+      </w:r>
     </w:p>
     <w:p>
       <w:pPr>
@@ -3673,6 +3541,7 @@
                 <w:rFonts w:eastAsiaTheme="minorHAnsi" w:hint="eastAsia"/>
                 <w:szCs w:val="20"/>
               </w:rPr>
+              <w:lastRenderedPageBreak/>
               <w:t>Bit</w:t>
             </w:r>
           </w:p>
@@ -6555,7 +6424,23 @@
                 <w:sz w:val="20"/>
                 <w:szCs w:val="20"/>
               </w:rPr>
-              <w:t>(‘0 ~ f’)</w:t>
+              <w:t>(‘</w:t>
+            </w:r>
+            <w:r>
+              <w:rPr>
+                <w:rFonts w:asciiTheme="minorHAnsi" w:eastAsiaTheme="minorHAnsi"/>
+                <w:sz w:val="20"/>
+                <w:szCs w:val="20"/>
+              </w:rPr>
+              <w:t>0 ~ f</w:t>
+            </w:r>
+            <w:r>
+              <w:rPr>
+                <w:rFonts w:asciiTheme="minorHAnsi" w:eastAsiaTheme="minorHAnsi"/>
+                <w:sz w:val="20"/>
+                <w:szCs w:val="20"/>
+              </w:rPr>
+              <w:t>’)</w:t>
             </w:r>
           </w:p>
         </w:tc>
@@ -6637,18 +6522,26 @@
             <w:pPr>
               <w:pStyle w:val="s0"/>
               <w:rPr>
+                <w:rFonts w:asciiTheme="minorHAnsi" w:eastAsiaTheme="minorHAnsi" w:cs="굴림" w:hint="eastAsia"/>
+                <w:sz w:val="20"/>
+                <w:szCs w:val="20"/>
+              </w:rPr>
+            </w:pPr>
+            <w:r>
+              <w:rPr>
                 <w:rFonts w:asciiTheme="minorHAnsi" w:eastAsiaTheme="minorHAnsi" w:cs="굴림"/>
                 <w:sz w:val="20"/>
                 <w:szCs w:val="20"/>
               </w:rPr>
-            </w:pPr>
+              <w:t>rs232_get_command</w:t>
+            </w:r>
             <w:r>
               <w:rPr>
                 <w:rFonts w:asciiTheme="minorHAnsi" w:eastAsiaTheme="minorHAnsi" w:cs="굴림"/>
                 <w:sz w:val="20"/>
                 <w:szCs w:val="20"/>
               </w:rPr>
-              <w:t>rs232_get_command</w:t>
+              <w:t>(‘</w:t>
             </w:r>
             <w:r>
               <w:rPr>
@@ -6656,7 +6549,15 @@
                 <w:sz w:val="20"/>
                 <w:szCs w:val="20"/>
               </w:rPr>
-              <w:t>(‘g’)</w:t>
+              <w:t>g</w:t>
+            </w:r>
+            <w:r>
+              <w:rPr>
+                <w:rFonts w:asciiTheme="minorHAnsi" w:eastAsiaTheme="minorHAnsi" w:cs="굴림"/>
+                <w:sz w:val="20"/>
+                <w:szCs w:val="20"/>
+              </w:rPr>
+              <w:t>’)</w:t>
             </w:r>
           </w:p>
           <w:p>
@@ -6790,18 +6691,26 @@
             <w:pPr>
               <w:pStyle w:val="s0"/>
               <w:rPr>
+                <w:rFonts w:asciiTheme="minorHAnsi" w:eastAsiaTheme="minorHAnsi" w:cs="굴림" w:hint="eastAsia"/>
+                <w:sz w:val="20"/>
+                <w:szCs w:val="20"/>
+              </w:rPr>
+            </w:pPr>
+            <w:r>
+              <w:rPr>
                 <w:rFonts w:asciiTheme="minorHAnsi" w:eastAsiaTheme="minorHAnsi" w:cs="굴림"/>
                 <w:sz w:val="20"/>
                 <w:szCs w:val="20"/>
               </w:rPr>
-            </w:pPr>
+              <w:t>rs232_get_command</w:t>
+            </w:r>
             <w:r>
               <w:rPr>
                 <w:rFonts w:asciiTheme="minorHAnsi" w:eastAsiaTheme="minorHAnsi" w:cs="굴림"/>
                 <w:sz w:val="20"/>
                 <w:szCs w:val="20"/>
               </w:rPr>
-              <w:t>rs232_get_command</w:t>
+              <w:t>(‘</w:t>
             </w:r>
             <w:r>
               <w:rPr>
@@ -6809,7 +6718,15 @@
                 <w:sz w:val="20"/>
                 <w:szCs w:val="20"/>
               </w:rPr>
-              <w:t>(‘l’)</w:t>
+              <w:t>l</w:t>
+            </w:r>
+            <w:r>
+              <w:rPr>
+                <w:rFonts w:asciiTheme="minorHAnsi" w:eastAsiaTheme="minorHAnsi" w:cs="굴림"/>
+                <w:sz w:val="20"/>
+                <w:szCs w:val="20"/>
+              </w:rPr>
+              <w:t>’)</w:t>
             </w:r>
           </w:p>
           <w:p>
@@ -6901,7 +6818,7 @@
               <w:pStyle w:val="s0"/>
               <w:jc w:val="center"/>
               <w:rPr>
-                <w:rFonts w:asciiTheme="minorHAnsi" w:eastAsiaTheme="minorHAnsi" w:cs="굴림"/>
+                <w:rFonts w:asciiTheme="minorHAnsi" w:eastAsiaTheme="minorHAnsi" w:cs="굴림" w:hint="eastAsia"/>
                 <w:sz w:val="20"/>
                 <w:szCs w:val="20"/>
               </w:rPr>
@@ -6995,7 +6912,7 @@
             <w:pPr>
               <w:pStyle w:val="s0"/>
               <w:rPr>
-                <w:rFonts w:asciiTheme="minorHAnsi" w:eastAsiaTheme="minorHAnsi" w:cs="굴림"/>
+                <w:rFonts w:asciiTheme="minorHAnsi" w:eastAsiaTheme="minorHAnsi" w:cs="굴림" w:hint="eastAsia"/>
                 <w:sz w:val="20"/>
                 <w:szCs w:val="20"/>
               </w:rPr>
@@ -7169,6 +7086,7 @@
                 <w:sz w:val="20"/>
                 <w:szCs w:val="20"/>
               </w:rPr>
+              <w:lastRenderedPageBreak/>
               <w:t>set_rs232_data</w:t>
             </w:r>
             <w:r>
@@ -7260,18 +7178,26 @@
             <w:pPr>
               <w:pStyle w:val="s0"/>
               <w:rPr>
+                <w:rFonts w:asciiTheme="minorHAnsi" w:eastAsiaTheme="minorHAnsi" w:cs="굴림" w:hint="eastAsia"/>
+                <w:sz w:val="20"/>
+                <w:szCs w:val="20"/>
+              </w:rPr>
+            </w:pPr>
+            <w:r>
+              <w:rPr>
                 <w:rFonts w:asciiTheme="minorHAnsi" w:eastAsiaTheme="minorHAnsi" w:cs="굴림"/>
                 <w:sz w:val="20"/>
                 <w:szCs w:val="20"/>
               </w:rPr>
-            </w:pPr>
+              <w:t>rs232_get_command</w:t>
+            </w:r>
             <w:r>
               <w:rPr>
                 <w:rFonts w:asciiTheme="minorHAnsi" w:eastAsiaTheme="minorHAnsi" w:cs="굴림"/>
                 <w:sz w:val="20"/>
                 <w:szCs w:val="20"/>
               </w:rPr>
-              <w:t>rs232_get_command</w:t>
+              <w:t>(‘</w:t>
             </w:r>
             <w:r>
               <w:rPr>
@@ -7279,7 +7205,15 @@
                 <w:sz w:val="20"/>
                 <w:szCs w:val="20"/>
               </w:rPr>
-              <w:t>(‘v’)</w:t>
+              <w:t>v</w:t>
+            </w:r>
+            <w:r>
+              <w:rPr>
+                <w:rFonts w:asciiTheme="minorHAnsi" w:eastAsiaTheme="minorHAnsi" w:cs="굴림"/>
+                <w:sz w:val="20"/>
+                <w:szCs w:val="20"/>
+              </w:rPr>
+              <w:t>’)</w:t>
             </w:r>
           </w:p>
           <w:p>
@@ -7596,7 +7530,7 @@
             <w:pPr>
               <w:jc w:val="center"/>
               <w:rPr>
-                <w:rFonts w:eastAsiaTheme="minorHAnsi"/>
+                <w:rFonts w:eastAsiaTheme="minorHAnsi" w:hint="eastAsia"/>
                 <w:b/>
                 <w:szCs w:val="20"/>
               </w:rPr>
@@ -7742,7 +7676,7 @@
           <w:p>
             <w:pPr>
               <w:rPr>
-                <w:rFonts w:eastAsiaTheme="minorHAnsi"/>
+                <w:rFonts w:eastAsiaTheme="minorHAnsi" w:hint="eastAsia"/>
                 <w:szCs w:val="20"/>
               </w:rPr>
             </w:pPr>
@@ -7799,7 +7733,7 @@
             <w:pPr>
               <w:jc w:val="center"/>
               <w:rPr>
-                <w:rFonts w:eastAsiaTheme="minorHAnsi"/>
+                <w:rFonts w:eastAsiaTheme="minorHAnsi" w:hint="eastAsia"/>
                 <w:szCs w:val="20"/>
               </w:rPr>
             </w:pPr>
@@ -7911,7 +7845,7 @@
             <w:pPr>
               <w:jc w:val="center"/>
               <w:rPr>
-                <w:rFonts w:eastAsiaTheme="minorHAnsi"/>
+                <w:rFonts w:eastAsiaTheme="minorHAnsi" w:hint="eastAsia"/>
                 <w:szCs w:val="20"/>
               </w:rPr>
             </w:pPr>
@@ -8016,7 +7950,7 @@
             <w:pPr>
               <w:jc w:val="center"/>
               <w:rPr>
-                <w:rFonts w:eastAsiaTheme="minorHAnsi"/>
+                <w:rFonts w:eastAsiaTheme="minorHAnsi" w:hint="eastAsia"/>
                 <w:szCs w:val="20"/>
               </w:rPr>
             </w:pPr>
@@ -8149,7 +8083,7 @@
             <w:pPr>
               <w:jc w:val="center"/>
               <w:rPr>
-                <w:rFonts w:eastAsiaTheme="minorHAnsi"/>
+                <w:rFonts w:eastAsiaTheme="minorHAnsi" w:hint="eastAsia"/>
                 <w:szCs w:val="20"/>
               </w:rPr>
             </w:pPr>
@@ -8422,7 +8356,7 @@
             <w:pPr>
               <w:jc w:val="center"/>
               <w:rPr>
-                <w:rFonts w:eastAsiaTheme="minorHAnsi"/>
+                <w:rFonts w:eastAsiaTheme="minorHAnsi" w:hint="eastAsia"/>
                 <w:szCs w:val="20"/>
               </w:rPr>
             </w:pPr>
@@ -8467,6 +8401,8 @@
                 <w:szCs w:val="20"/>
               </w:rPr>
             </w:pPr>
+            <w:bookmarkStart w:id="0" w:name="_GoBack"/>
+            <w:bookmarkEnd w:id="0"/>
           </w:p>
         </w:tc>
       </w:tr>
@@ -8513,7 +8449,7 @@
             <w:pPr>
               <w:jc w:val="center"/>
               <w:rPr>
-                <w:rFonts w:eastAsiaTheme="minorHAnsi"/>
+                <w:rFonts w:eastAsiaTheme="minorHAnsi" w:hint="eastAsia"/>
                 <w:szCs w:val="20"/>
               </w:rPr>
             </w:pPr>
@@ -8590,7 +8526,7 @@
             <w:pPr>
               <w:jc w:val="center"/>
               <w:rPr>
-                <w:rFonts w:eastAsiaTheme="minorHAnsi"/>
+                <w:rFonts w:eastAsiaTheme="minorHAnsi" w:hint="eastAsia"/>
                 <w:szCs w:val="20"/>
               </w:rPr>
             </w:pPr>
@@ -8667,7 +8603,7 @@
             <w:pPr>
               <w:jc w:val="center"/>
               <w:rPr>
-                <w:rFonts w:eastAsiaTheme="minorHAnsi"/>
+                <w:rFonts w:eastAsiaTheme="minorHAnsi" w:hint="eastAsia"/>
                 <w:szCs w:val="20"/>
               </w:rPr>
             </w:pPr>
@@ -8765,7 +8701,7 @@
             <w:pPr>
               <w:jc w:val="center"/>
               <w:rPr>
-                <w:rFonts w:eastAsiaTheme="minorHAnsi"/>
+                <w:rFonts w:eastAsiaTheme="minorHAnsi" w:hint="eastAsia"/>
                 <w:szCs w:val="20"/>
               </w:rPr>
             </w:pPr>
@@ -8842,7 +8778,7 @@
             <w:pPr>
               <w:jc w:val="center"/>
               <w:rPr>
-                <w:rFonts w:eastAsiaTheme="minorHAnsi"/>
+                <w:rFonts w:eastAsiaTheme="minorHAnsi" w:hint="eastAsia"/>
                 <w:szCs w:val="20"/>
               </w:rPr>
             </w:pPr>
@@ -8863,7 +8799,7 @@
             <w:pPr>
               <w:jc w:val="center"/>
               <w:rPr>
-                <w:rFonts w:eastAsiaTheme="minorHAnsi"/>
+                <w:rFonts w:eastAsiaTheme="minorHAnsi" w:hint="eastAsia"/>
                 <w:szCs w:val="20"/>
               </w:rPr>
             </w:pPr>
@@ -8884,7 +8820,7 @@
             <w:pPr>
               <w:jc w:val="center"/>
               <w:rPr>
-                <w:rFonts w:eastAsiaTheme="minorHAnsi"/>
+                <w:rFonts w:eastAsiaTheme="minorHAnsi" w:hint="eastAsia"/>
                 <w:szCs w:val="20"/>
               </w:rPr>
             </w:pPr>
@@ -8919,7 +8855,7 @@
           <w:p>
             <w:pPr>
               <w:rPr>
-                <w:rFonts w:eastAsiaTheme="minorHAnsi"/>
+                <w:rFonts w:eastAsiaTheme="minorHAnsi" w:hint="eastAsia"/>
                 <w:szCs w:val="20"/>
               </w:rPr>
             </w:pPr>
@@ -8940,7 +8876,7 @@
             <w:pPr>
               <w:jc w:val="center"/>
               <w:rPr>
-                <w:rFonts w:eastAsiaTheme="minorHAnsi"/>
+                <w:rFonts w:eastAsiaTheme="minorHAnsi" w:hint="eastAsia"/>
                 <w:szCs w:val="20"/>
               </w:rPr>
             </w:pPr>
@@ -8961,7 +8897,7 @@
             <w:pPr>
               <w:jc w:val="center"/>
               <w:rPr>
-                <w:rFonts w:eastAsiaTheme="minorHAnsi"/>
+                <w:rFonts w:eastAsiaTheme="minorHAnsi" w:hint="eastAsia"/>
                 <w:szCs w:val="20"/>
               </w:rPr>
             </w:pPr>
@@ -8982,7 +8918,7 @@
             <w:pPr>
               <w:jc w:val="center"/>
               <w:rPr>
-                <w:rFonts w:eastAsiaTheme="minorHAnsi"/>
+                <w:rFonts w:eastAsiaTheme="minorHAnsi" w:hint="eastAsia"/>
                 <w:szCs w:val="20"/>
               </w:rPr>
             </w:pPr>
@@ -9017,7 +8953,7 @@
           <w:p>
             <w:pPr>
               <w:rPr>
-                <w:rFonts w:eastAsiaTheme="minorHAnsi"/>
+                <w:rFonts w:eastAsiaTheme="minorHAnsi" w:hint="eastAsia"/>
                 <w:szCs w:val="20"/>
               </w:rPr>
             </w:pPr>
@@ -9038,7 +8974,7 @@
             <w:pPr>
               <w:jc w:val="center"/>
               <w:rPr>
-                <w:rFonts w:eastAsiaTheme="minorHAnsi"/>
+                <w:rFonts w:eastAsiaTheme="minorHAnsi" w:hint="eastAsia"/>
                 <w:szCs w:val="20"/>
               </w:rPr>
             </w:pPr>
@@ -9052,7 +8988,7 @@
             <w:pPr>
               <w:jc w:val="center"/>
               <w:rPr>
-                <w:rFonts w:eastAsiaTheme="minorHAnsi"/>
+                <w:rFonts w:eastAsiaTheme="minorHAnsi" w:hint="eastAsia"/>
                 <w:szCs w:val="20"/>
               </w:rPr>
             </w:pPr>
@@ -9073,7 +9009,7 @@
             <w:pPr>
               <w:jc w:val="center"/>
               <w:rPr>
-                <w:rFonts w:eastAsiaTheme="minorHAnsi"/>
+                <w:rFonts w:eastAsiaTheme="minorHAnsi" w:hint="eastAsia"/>
                 <w:szCs w:val="20"/>
               </w:rPr>
             </w:pPr>
@@ -9101,7 +9037,7 @@
           <w:p>
             <w:pPr>
               <w:rPr>
-                <w:rFonts w:eastAsiaTheme="minorHAnsi"/>
+                <w:rFonts w:eastAsiaTheme="minorHAnsi" w:hint="eastAsia"/>
                 <w:szCs w:val="20"/>
               </w:rPr>
             </w:pPr>
@@ -9122,7 +9058,7 @@
             <w:pPr>
               <w:jc w:val="center"/>
               <w:rPr>
-                <w:rFonts w:eastAsiaTheme="minorHAnsi"/>
+                <w:rFonts w:eastAsiaTheme="minorHAnsi" w:hint="eastAsia"/>
                 <w:szCs w:val="20"/>
               </w:rPr>
             </w:pPr>
@@ -9136,7 +9072,7 @@
             <w:pPr>
               <w:jc w:val="center"/>
               <w:rPr>
-                <w:rFonts w:eastAsiaTheme="minorHAnsi"/>
+                <w:rFonts w:eastAsiaTheme="minorHAnsi" w:hint="eastAsia"/>
                 <w:szCs w:val="20"/>
               </w:rPr>
             </w:pPr>
@@ -9157,7 +9093,7 @@
             <w:pPr>
               <w:jc w:val="center"/>
               <w:rPr>
-                <w:rFonts w:eastAsiaTheme="minorHAnsi"/>
+                <w:rFonts w:eastAsiaTheme="minorHAnsi" w:hint="eastAsia"/>
                 <w:szCs w:val="20"/>
               </w:rPr>
             </w:pPr>
@@ -9185,7 +9121,7 @@
           <w:p>
             <w:pPr>
               <w:rPr>
-                <w:rFonts w:eastAsiaTheme="minorHAnsi"/>
+                <w:rFonts w:eastAsiaTheme="minorHAnsi" w:hint="eastAsia"/>
                 <w:szCs w:val="20"/>
               </w:rPr>
             </w:pPr>
@@ -9206,7 +9142,7 @@
             <w:pPr>
               <w:jc w:val="center"/>
               <w:rPr>
-                <w:rFonts w:eastAsiaTheme="minorHAnsi"/>
+                <w:rFonts w:eastAsiaTheme="minorHAnsi" w:hint="eastAsia"/>
                 <w:szCs w:val="20"/>
               </w:rPr>
             </w:pPr>
@@ -9220,7 +9156,7 @@
             <w:pPr>
               <w:jc w:val="center"/>
               <w:rPr>
-                <w:rFonts w:eastAsiaTheme="minorHAnsi"/>
+                <w:rFonts w:eastAsiaTheme="minorHAnsi" w:hint="eastAsia"/>
                 <w:szCs w:val="20"/>
               </w:rPr>
             </w:pPr>
@@ -9241,7 +9177,7 @@
             <w:pPr>
               <w:jc w:val="center"/>
               <w:rPr>
-                <w:rFonts w:eastAsiaTheme="minorHAnsi"/>
+                <w:rFonts w:eastAsiaTheme="minorHAnsi" w:hint="eastAsia"/>
                 <w:szCs w:val="20"/>
               </w:rPr>
             </w:pPr>
@@ -9307,7 +9243,15 @@
           <w:b/>
           <w:szCs w:val="20"/>
         </w:rPr>
-        <w:t xml:space="preserve">interrupts </w:t>
+        <w:t>interrupts</w:t>
+      </w:r>
+      <w:r>
+        <w:rPr>
+          <w:rFonts w:eastAsiaTheme="minorHAnsi"/>
+          <w:b/>
+          <w:szCs w:val="20"/>
+        </w:rPr>
+        <w:t xml:space="preserve"> </w:t>
       </w:r>
       <w:r>
         <w:rPr>
@@ -9393,7 +9337,7 @@
             <w:pPr>
               <w:jc w:val="center"/>
               <w:rPr>
-                <w:rFonts w:eastAsiaTheme="minorHAnsi"/>
+                <w:rFonts w:eastAsiaTheme="minorHAnsi" w:hint="eastAsia"/>
                 <w:szCs w:val="20"/>
               </w:rPr>
             </w:pPr>
@@ -9414,7 +9358,7 @@
             <w:pPr>
               <w:jc w:val="center"/>
               <w:rPr>
-                <w:rFonts w:eastAsiaTheme="minorHAnsi"/>
+                <w:rFonts w:eastAsiaTheme="minorHAnsi" w:hint="eastAsia"/>
                 <w:szCs w:val="20"/>
               </w:rPr>
             </w:pPr>
@@ -9425,7 +9369,7 @@
     <w:p>
       <w:pPr>
         <w:rPr>
-          <w:rFonts w:eastAsiaTheme="minorHAnsi"/>
+          <w:rFonts w:eastAsiaTheme="minorHAnsi" w:hint="eastAsia"/>
           <w:szCs w:val="20"/>
         </w:rPr>
       </w:pPr>
@@ -9446,6 +9390,7 @@
           <w:sz w:val="28"/>
           <w:szCs w:val="20"/>
         </w:rPr>
+        <w:lastRenderedPageBreak/>
         <w:t>Raspberry Pi 2(</w:t>
       </w:r>
       <w:r>

</xml_diff>

<commit_message>
Chapter 14 Broadcast Receiver / Battery + SMS 과제
Chapter 14 Broadcast Receiver 
BatteryStatusAndSmsReceiver 과제
</commit_message>
<xml_diff>
--- a/Smart Home IoT Test Bench Manual.docx
+++ b/Smart Home IoT Test Bench Manual.docx
@@ -538,21 +538,7 @@
           <w:rFonts w:eastAsiaTheme="minorHAnsi"/>
           <w:szCs w:val="20"/>
         </w:rPr>
-        <w:t xml:space="preserve">Raspberry Pi </w:t>
-      </w:r>
-      <w:r>
-        <w:rPr>
-          <w:rFonts w:eastAsiaTheme="minorHAnsi"/>
-          <w:szCs w:val="20"/>
-        </w:rPr>
-        <w:t>→</w:t>
-      </w:r>
-      <w:r>
-        <w:rPr>
-          <w:rFonts w:eastAsiaTheme="minorHAnsi"/>
-          <w:szCs w:val="20"/>
-        </w:rPr>
-        <w:t xml:space="preserve"> </w:t>
+        <w:t xml:space="preserve">Raspberry Pi → </w:t>
       </w:r>
       <w:r>
         <w:rPr>
@@ -565,7 +551,7 @@
     <w:p>
       <w:pPr>
         <w:rPr>
-          <w:rFonts w:eastAsiaTheme="minorHAnsi" w:hint="eastAsia"/>
+          <w:rFonts w:eastAsiaTheme="minorHAnsi"/>
           <w:szCs w:val="20"/>
         </w:rPr>
       </w:pPr>
@@ -975,15 +961,98 @@
       <w:pPr>
         <w:rPr>
           <w:rFonts w:eastAsiaTheme="minorHAnsi"/>
+          <w:b/>
+          <w:sz w:val="24"/>
           <w:szCs w:val="20"/>
         </w:rPr>
       </w:pPr>
       <w:r>
         <w:rPr>
           <w:rFonts w:eastAsiaTheme="minorHAnsi" w:hint="eastAsia"/>
+          <w:b/>
+          <w:sz w:val="24"/>
           <w:szCs w:val="20"/>
         </w:rPr>
         <w:t>Overall structure drawing</w:t>
+      </w:r>
+    </w:p>
+    <w:p>
+      <w:pPr>
+        <w:rPr>
+          <w:rFonts w:eastAsiaTheme="minorHAnsi"/>
+          <w:szCs w:val="20"/>
+        </w:rPr>
+      </w:pPr>
+      <w:r>
+        <w:rPr>
+          <w:rFonts w:eastAsiaTheme="minorHAnsi"/>
+          <w:noProof/>
+          <w:szCs w:val="20"/>
+        </w:rPr>
+        <w:drawing>
+          <wp:anchor distT="0" distB="0" distL="114300" distR="114300" simplePos="0" relativeHeight="251658240" behindDoc="0" locked="0" layoutInCell="1" allowOverlap="1">
+            <wp:simplePos x="0" y="0"/>
+            <wp:positionH relativeFrom="column">
+              <wp:posOffset>0</wp:posOffset>
+            </wp:positionH>
+            <wp:positionV relativeFrom="paragraph">
+              <wp:posOffset>2635</wp:posOffset>
+            </wp:positionV>
+            <wp:extent cx="5731510" cy="2499995"/>
+            <wp:effectExtent l="0" t="0" r="2540" b="0"/>
+            <wp:wrapTopAndBottom/>
+            <wp:docPr id="1" name="그림 1"/>
+            <wp:cNvGraphicFramePr>
+              <a:graphicFrameLocks xmlns:a="http://schemas.openxmlformats.org/drawingml/2006/main" noChangeAspect="1"/>
+            </wp:cNvGraphicFramePr>
+            <a:graphic xmlns:a="http://schemas.openxmlformats.org/drawingml/2006/main">
+              <a:graphicData uri="http://schemas.openxmlformats.org/drawingml/2006/picture">
+                <pic:pic xmlns:pic="http://schemas.openxmlformats.org/drawingml/2006/picture">
+                  <pic:nvPicPr>
+                    <pic:cNvPr id="1" name="Smart Home IoT Test Bench Structures.jpg"/>
+                    <pic:cNvPicPr/>
+                  </pic:nvPicPr>
+                  <pic:blipFill>
+                    <a:blip r:embed="rId7">
+                      <a:extLst>
+                        <a:ext uri="{28A0092B-C50C-407E-A947-70E740481C1C}">
+                          <a14:useLocalDpi xmlns:a14="http://schemas.microsoft.com/office/drawing/2010/main" val="0"/>
+                        </a:ext>
+                      </a:extLst>
+                    </a:blip>
+                    <a:stretch>
+                      <a:fillRect/>
+                    </a:stretch>
+                  </pic:blipFill>
+                  <pic:spPr>
+                    <a:xfrm>
+                      <a:off x="0" y="0"/>
+                      <a:ext cx="5731510" cy="2499995"/>
+                    </a:xfrm>
+                    <a:prstGeom prst="rect">
+                      <a:avLst/>
+                    </a:prstGeom>
+                  </pic:spPr>
+                </pic:pic>
+              </a:graphicData>
+            </a:graphic>
+          </wp:anchor>
+        </w:drawing>
+      </w:r>
+    </w:p>
+    <w:p>
+      <w:pPr>
+        <w:rPr>
+          <w:rFonts w:eastAsiaTheme="minorHAnsi"/>
+          <w:szCs w:val="20"/>
+        </w:rPr>
+      </w:pPr>
+      <w:r>
+        <w:rPr>
+          <w:rFonts w:eastAsiaTheme="minorHAnsi"/>
+          <w:szCs w:val="20"/>
+        </w:rPr>
+        <w:t>Overall system flow chart</w:t>
       </w:r>
     </w:p>
     <w:p>
@@ -998,16 +1067,79 @@
       <w:pPr>
         <w:rPr>
           <w:rFonts w:eastAsiaTheme="minorHAnsi"/>
+          <w:b/>
+          <w:sz w:val="24"/>
           <w:szCs w:val="20"/>
         </w:rPr>
       </w:pPr>
       <w:r>
         <w:rPr>
           <w:rFonts w:eastAsiaTheme="minorHAnsi"/>
-          <w:szCs w:val="20"/>
-        </w:rPr>
-        <w:t>Overall system flow chart</w:t>
-      </w:r>
+          <w:b/>
+          <w:sz w:val="24"/>
+          <w:szCs w:val="20"/>
+        </w:rPr>
+        <w:t>Raspberry Pi structure drawing</w:t>
+      </w:r>
+    </w:p>
+    <w:p>
+      <w:pPr>
+        <w:rPr>
+          <w:rFonts w:eastAsiaTheme="minorHAnsi"/>
+          <w:szCs w:val="20"/>
+        </w:rPr>
+      </w:pPr>
+      <w:r>
+        <w:rPr>
+          <w:rFonts w:eastAsiaTheme="minorHAnsi"/>
+          <w:noProof/>
+          <w:szCs w:val="20"/>
+        </w:rPr>
+        <w:lastRenderedPageBreak/>
+        <w:drawing>
+          <wp:inline distT="0" distB="0" distL="0" distR="0">
+            <wp:extent cx="5731510" cy="2690495"/>
+            <wp:effectExtent l="0" t="0" r="2540" b="0"/>
+            <wp:docPr id="4" name="그림 4"/>
+            <wp:cNvGraphicFramePr>
+              <a:graphicFrameLocks xmlns:a="http://schemas.openxmlformats.org/drawingml/2006/main" noChangeAspect="1"/>
+            </wp:cNvGraphicFramePr>
+            <a:graphic xmlns:a="http://schemas.openxmlformats.org/drawingml/2006/main">
+              <a:graphicData uri="http://schemas.openxmlformats.org/drawingml/2006/picture">
+                <pic:pic xmlns:pic="http://schemas.openxmlformats.org/drawingml/2006/picture">
+                  <pic:nvPicPr>
+                    <pic:cNvPr id="4" name="Smart Home Iot Test Bench Structures - Raspberry Pi.jpg"/>
+                    <pic:cNvPicPr/>
+                  </pic:nvPicPr>
+                  <pic:blipFill>
+                    <a:blip r:embed="rId8">
+                      <a:extLst>
+                        <a:ext uri="{28A0092B-C50C-407E-A947-70E740481C1C}">
+                          <a14:useLocalDpi xmlns:a14="http://schemas.microsoft.com/office/drawing/2010/main" val="0"/>
+                        </a:ext>
+                      </a:extLst>
+                    </a:blip>
+                    <a:stretch>
+                      <a:fillRect/>
+                    </a:stretch>
+                  </pic:blipFill>
+                  <pic:spPr>
+                    <a:xfrm>
+                      <a:off x="0" y="0"/>
+                      <a:ext cx="5731510" cy="2690495"/>
+                    </a:xfrm>
+                    <a:prstGeom prst="rect">
+                      <a:avLst/>
+                    </a:prstGeom>
+                  </pic:spPr>
+                </pic:pic>
+              </a:graphicData>
+            </a:graphic>
+          </wp:inline>
+        </w:drawing>
+      </w:r>
+      <w:bookmarkStart w:id="0" w:name="_GoBack"/>
+      <w:bookmarkEnd w:id="0"/>
     </w:p>
     <w:p>
       <w:pPr>
@@ -3541,7 +3673,6 @@
                 <w:rFonts w:eastAsiaTheme="minorHAnsi" w:hint="eastAsia"/>
                 <w:szCs w:val="20"/>
               </w:rPr>
-              <w:lastRenderedPageBreak/>
               <w:t>Bit</w:t>
             </w:r>
           </w:p>
@@ -6424,23 +6555,7 @@
                 <w:sz w:val="20"/>
                 <w:szCs w:val="20"/>
               </w:rPr>
-              <w:t>(‘</w:t>
-            </w:r>
-            <w:r>
-              <w:rPr>
-                <w:rFonts w:asciiTheme="minorHAnsi" w:eastAsiaTheme="minorHAnsi"/>
-                <w:sz w:val="20"/>
-                <w:szCs w:val="20"/>
-              </w:rPr>
-              <w:t>0 ~ f</w:t>
-            </w:r>
-            <w:r>
-              <w:rPr>
-                <w:rFonts w:asciiTheme="minorHAnsi" w:eastAsiaTheme="minorHAnsi"/>
-                <w:sz w:val="20"/>
-                <w:szCs w:val="20"/>
-              </w:rPr>
-              <w:t>’)</w:t>
+              <w:t>(‘0 ~ f’)</w:t>
             </w:r>
           </w:p>
         </w:tc>
@@ -6522,17 +6637,17 @@
             <w:pPr>
               <w:pStyle w:val="s0"/>
               <w:rPr>
-                <w:rFonts w:asciiTheme="minorHAnsi" w:eastAsiaTheme="minorHAnsi" w:cs="굴림" w:hint="eastAsia"/>
-                <w:sz w:val="20"/>
-                <w:szCs w:val="20"/>
-              </w:rPr>
-            </w:pPr>
-            <w:r>
-              <w:rPr>
                 <w:rFonts w:asciiTheme="minorHAnsi" w:eastAsiaTheme="minorHAnsi" w:cs="굴림"/>
                 <w:sz w:val="20"/>
                 <w:szCs w:val="20"/>
               </w:rPr>
+            </w:pPr>
+            <w:r>
+              <w:rPr>
+                <w:rFonts w:asciiTheme="minorHAnsi" w:eastAsiaTheme="minorHAnsi" w:cs="굴림"/>
+                <w:sz w:val="20"/>
+                <w:szCs w:val="20"/>
+              </w:rPr>
               <w:t>rs232_get_command</w:t>
             </w:r>
             <w:r>
@@ -6541,23 +6656,7 @@
                 <w:sz w:val="20"/>
                 <w:szCs w:val="20"/>
               </w:rPr>
-              <w:t>(‘</w:t>
-            </w:r>
-            <w:r>
-              <w:rPr>
-                <w:rFonts w:asciiTheme="minorHAnsi" w:eastAsiaTheme="minorHAnsi" w:cs="굴림"/>
-                <w:sz w:val="20"/>
-                <w:szCs w:val="20"/>
-              </w:rPr>
-              <w:t>g</w:t>
-            </w:r>
-            <w:r>
-              <w:rPr>
-                <w:rFonts w:asciiTheme="minorHAnsi" w:eastAsiaTheme="minorHAnsi" w:cs="굴림"/>
-                <w:sz w:val="20"/>
-                <w:szCs w:val="20"/>
-              </w:rPr>
-              <w:t>’)</w:t>
+              <w:t>(‘g’)</w:t>
             </w:r>
           </w:p>
           <w:p>
@@ -6691,17 +6790,17 @@
             <w:pPr>
               <w:pStyle w:val="s0"/>
               <w:rPr>
-                <w:rFonts w:asciiTheme="minorHAnsi" w:eastAsiaTheme="minorHAnsi" w:cs="굴림" w:hint="eastAsia"/>
-                <w:sz w:val="20"/>
-                <w:szCs w:val="20"/>
-              </w:rPr>
-            </w:pPr>
-            <w:r>
-              <w:rPr>
                 <w:rFonts w:asciiTheme="minorHAnsi" w:eastAsiaTheme="minorHAnsi" w:cs="굴림"/>
                 <w:sz w:val="20"/>
                 <w:szCs w:val="20"/>
               </w:rPr>
+            </w:pPr>
+            <w:r>
+              <w:rPr>
+                <w:rFonts w:asciiTheme="minorHAnsi" w:eastAsiaTheme="minorHAnsi" w:cs="굴림"/>
+                <w:sz w:val="20"/>
+                <w:szCs w:val="20"/>
+              </w:rPr>
               <w:t>rs232_get_command</w:t>
             </w:r>
             <w:r>
@@ -6710,23 +6809,7 @@
                 <w:sz w:val="20"/>
                 <w:szCs w:val="20"/>
               </w:rPr>
-              <w:t>(‘</w:t>
-            </w:r>
-            <w:r>
-              <w:rPr>
-                <w:rFonts w:asciiTheme="minorHAnsi" w:eastAsiaTheme="minorHAnsi" w:cs="굴림"/>
-                <w:sz w:val="20"/>
-                <w:szCs w:val="20"/>
-              </w:rPr>
-              <w:t>l</w:t>
-            </w:r>
-            <w:r>
-              <w:rPr>
-                <w:rFonts w:asciiTheme="minorHAnsi" w:eastAsiaTheme="minorHAnsi" w:cs="굴림"/>
-                <w:sz w:val="20"/>
-                <w:szCs w:val="20"/>
-              </w:rPr>
-              <w:t>’)</w:t>
+              <w:t>(‘l’)</w:t>
             </w:r>
           </w:p>
           <w:p>
@@ -6818,7 +6901,7 @@
               <w:pStyle w:val="s0"/>
               <w:jc w:val="center"/>
               <w:rPr>
-                <w:rFonts w:asciiTheme="minorHAnsi" w:eastAsiaTheme="minorHAnsi" w:cs="굴림" w:hint="eastAsia"/>
+                <w:rFonts w:asciiTheme="minorHAnsi" w:eastAsiaTheme="minorHAnsi" w:cs="굴림"/>
                 <w:sz w:val="20"/>
                 <w:szCs w:val="20"/>
               </w:rPr>
@@ -6912,7 +6995,7 @@
             <w:pPr>
               <w:pStyle w:val="s0"/>
               <w:rPr>
-                <w:rFonts w:asciiTheme="minorHAnsi" w:eastAsiaTheme="minorHAnsi" w:cs="굴림" w:hint="eastAsia"/>
+                <w:rFonts w:asciiTheme="minorHAnsi" w:eastAsiaTheme="minorHAnsi" w:cs="굴림"/>
                 <w:sz w:val="20"/>
                 <w:szCs w:val="20"/>
               </w:rPr>
@@ -7086,7 +7169,6 @@
                 <w:sz w:val="20"/>
                 <w:szCs w:val="20"/>
               </w:rPr>
-              <w:lastRenderedPageBreak/>
               <w:t>set_rs232_data</w:t>
             </w:r>
             <w:r>
@@ -7178,17 +7260,17 @@
             <w:pPr>
               <w:pStyle w:val="s0"/>
               <w:rPr>
-                <w:rFonts w:asciiTheme="minorHAnsi" w:eastAsiaTheme="minorHAnsi" w:cs="굴림" w:hint="eastAsia"/>
-                <w:sz w:val="20"/>
-                <w:szCs w:val="20"/>
-              </w:rPr>
-            </w:pPr>
-            <w:r>
-              <w:rPr>
                 <w:rFonts w:asciiTheme="minorHAnsi" w:eastAsiaTheme="minorHAnsi" w:cs="굴림"/>
                 <w:sz w:val="20"/>
                 <w:szCs w:val="20"/>
               </w:rPr>
+            </w:pPr>
+            <w:r>
+              <w:rPr>
+                <w:rFonts w:asciiTheme="minorHAnsi" w:eastAsiaTheme="minorHAnsi" w:cs="굴림"/>
+                <w:sz w:val="20"/>
+                <w:szCs w:val="20"/>
+              </w:rPr>
               <w:t>rs232_get_command</w:t>
             </w:r>
             <w:r>
@@ -7197,23 +7279,7 @@
                 <w:sz w:val="20"/>
                 <w:szCs w:val="20"/>
               </w:rPr>
-              <w:t>(‘</w:t>
-            </w:r>
-            <w:r>
-              <w:rPr>
-                <w:rFonts w:asciiTheme="minorHAnsi" w:eastAsiaTheme="minorHAnsi" w:cs="굴림"/>
-                <w:sz w:val="20"/>
-                <w:szCs w:val="20"/>
-              </w:rPr>
-              <w:t>v</w:t>
-            </w:r>
-            <w:r>
-              <w:rPr>
-                <w:rFonts w:asciiTheme="minorHAnsi" w:eastAsiaTheme="minorHAnsi" w:cs="굴림"/>
-                <w:sz w:val="20"/>
-                <w:szCs w:val="20"/>
-              </w:rPr>
-              <w:t>’)</w:t>
+              <w:t>(‘v’)</w:t>
             </w:r>
           </w:p>
           <w:p>
@@ -7530,7 +7596,7 @@
             <w:pPr>
               <w:jc w:val="center"/>
               <w:rPr>
-                <w:rFonts w:eastAsiaTheme="minorHAnsi" w:hint="eastAsia"/>
+                <w:rFonts w:eastAsiaTheme="minorHAnsi"/>
                 <w:b/>
                 <w:szCs w:val="20"/>
               </w:rPr>
@@ -7676,7 +7742,7 @@
           <w:p>
             <w:pPr>
               <w:rPr>
-                <w:rFonts w:eastAsiaTheme="minorHAnsi" w:hint="eastAsia"/>
+                <w:rFonts w:eastAsiaTheme="minorHAnsi"/>
                 <w:szCs w:val="20"/>
               </w:rPr>
             </w:pPr>
@@ -7733,7 +7799,7 @@
             <w:pPr>
               <w:jc w:val="center"/>
               <w:rPr>
-                <w:rFonts w:eastAsiaTheme="minorHAnsi" w:hint="eastAsia"/>
+                <w:rFonts w:eastAsiaTheme="minorHAnsi"/>
                 <w:szCs w:val="20"/>
               </w:rPr>
             </w:pPr>
@@ -7845,7 +7911,7 @@
             <w:pPr>
               <w:jc w:val="center"/>
               <w:rPr>
-                <w:rFonts w:eastAsiaTheme="minorHAnsi" w:hint="eastAsia"/>
+                <w:rFonts w:eastAsiaTheme="minorHAnsi"/>
                 <w:szCs w:val="20"/>
               </w:rPr>
             </w:pPr>
@@ -7950,7 +8016,7 @@
             <w:pPr>
               <w:jc w:val="center"/>
               <w:rPr>
-                <w:rFonts w:eastAsiaTheme="minorHAnsi" w:hint="eastAsia"/>
+                <w:rFonts w:eastAsiaTheme="minorHAnsi"/>
                 <w:szCs w:val="20"/>
               </w:rPr>
             </w:pPr>
@@ -8083,7 +8149,7 @@
             <w:pPr>
               <w:jc w:val="center"/>
               <w:rPr>
-                <w:rFonts w:eastAsiaTheme="minorHAnsi" w:hint="eastAsia"/>
+                <w:rFonts w:eastAsiaTheme="minorHAnsi"/>
                 <w:szCs w:val="20"/>
               </w:rPr>
             </w:pPr>
@@ -8356,7 +8422,7 @@
             <w:pPr>
               <w:jc w:val="center"/>
               <w:rPr>
-                <w:rFonts w:eastAsiaTheme="minorHAnsi" w:hint="eastAsia"/>
+                <w:rFonts w:eastAsiaTheme="minorHAnsi"/>
                 <w:szCs w:val="20"/>
               </w:rPr>
             </w:pPr>
@@ -8401,8 +8467,6 @@
                 <w:szCs w:val="20"/>
               </w:rPr>
             </w:pPr>
-            <w:bookmarkStart w:id="0" w:name="_GoBack"/>
-            <w:bookmarkEnd w:id="0"/>
           </w:p>
         </w:tc>
       </w:tr>
@@ -8449,7 +8513,7 @@
             <w:pPr>
               <w:jc w:val="center"/>
               <w:rPr>
-                <w:rFonts w:eastAsiaTheme="minorHAnsi" w:hint="eastAsia"/>
+                <w:rFonts w:eastAsiaTheme="minorHAnsi"/>
                 <w:szCs w:val="20"/>
               </w:rPr>
             </w:pPr>
@@ -8526,7 +8590,7 @@
             <w:pPr>
               <w:jc w:val="center"/>
               <w:rPr>
-                <w:rFonts w:eastAsiaTheme="minorHAnsi" w:hint="eastAsia"/>
+                <w:rFonts w:eastAsiaTheme="minorHAnsi"/>
                 <w:szCs w:val="20"/>
               </w:rPr>
             </w:pPr>
@@ -8603,7 +8667,7 @@
             <w:pPr>
               <w:jc w:val="center"/>
               <w:rPr>
-                <w:rFonts w:eastAsiaTheme="minorHAnsi" w:hint="eastAsia"/>
+                <w:rFonts w:eastAsiaTheme="minorHAnsi"/>
                 <w:szCs w:val="20"/>
               </w:rPr>
             </w:pPr>
@@ -8701,7 +8765,7 @@
             <w:pPr>
               <w:jc w:val="center"/>
               <w:rPr>
-                <w:rFonts w:eastAsiaTheme="minorHAnsi" w:hint="eastAsia"/>
+                <w:rFonts w:eastAsiaTheme="minorHAnsi"/>
                 <w:szCs w:val="20"/>
               </w:rPr>
             </w:pPr>
@@ -8778,7 +8842,7 @@
             <w:pPr>
               <w:jc w:val="center"/>
               <w:rPr>
-                <w:rFonts w:eastAsiaTheme="minorHAnsi" w:hint="eastAsia"/>
+                <w:rFonts w:eastAsiaTheme="minorHAnsi"/>
                 <w:szCs w:val="20"/>
               </w:rPr>
             </w:pPr>
@@ -8799,7 +8863,7 @@
             <w:pPr>
               <w:jc w:val="center"/>
               <w:rPr>
-                <w:rFonts w:eastAsiaTheme="minorHAnsi" w:hint="eastAsia"/>
+                <w:rFonts w:eastAsiaTheme="minorHAnsi"/>
                 <w:szCs w:val="20"/>
               </w:rPr>
             </w:pPr>
@@ -8820,7 +8884,7 @@
             <w:pPr>
               <w:jc w:val="center"/>
               <w:rPr>
-                <w:rFonts w:eastAsiaTheme="minorHAnsi" w:hint="eastAsia"/>
+                <w:rFonts w:eastAsiaTheme="minorHAnsi"/>
                 <w:szCs w:val="20"/>
               </w:rPr>
             </w:pPr>
@@ -8855,7 +8919,7 @@
           <w:p>
             <w:pPr>
               <w:rPr>
-                <w:rFonts w:eastAsiaTheme="minorHAnsi" w:hint="eastAsia"/>
+                <w:rFonts w:eastAsiaTheme="minorHAnsi"/>
                 <w:szCs w:val="20"/>
               </w:rPr>
             </w:pPr>
@@ -8876,7 +8940,7 @@
             <w:pPr>
               <w:jc w:val="center"/>
               <w:rPr>
-                <w:rFonts w:eastAsiaTheme="minorHAnsi" w:hint="eastAsia"/>
+                <w:rFonts w:eastAsiaTheme="minorHAnsi"/>
                 <w:szCs w:val="20"/>
               </w:rPr>
             </w:pPr>
@@ -8897,7 +8961,7 @@
             <w:pPr>
               <w:jc w:val="center"/>
               <w:rPr>
-                <w:rFonts w:eastAsiaTheme="minorHAnsi" w:hint="eastAsia"/>
+                <w:rFonts w:eastAsiaTheme="minorHAnsi"/>
                 <w:szCs w:val="20"/>
               </w:rPr>
             </w:pPr>
@@ -8918,7 +8982,7 @@
             <w:pPr>
               <w:jc w:val="center"/>
               <w:rPr>
-                <w:rFonts w:eastAsiaTheme="minorHAnsi" w:hint="eastAsia"/>
+                <w:rFonts w:eastAsiaTheme="minorHAnsi"/>
                 <w:szCs w:val="20"/>
               </w:rPr>
             </w:pPr>
@@ -8953,7 +9017,7 @@
           <w:p>
             <w:pPr>
               <w:rPr>
-                <w:rFonts w:eastAsiaTheme="minorHAnsi" w:hint="eastAsia"/>
+                <w:rFonts w:eastAsiaTheme="minorHAnsi"/>
                 <w:szCs w:val="20"/>
               </w:rPr>
             </w:pPr>
@@ -8974,7 +9038,7 @@
             <w:pPr>
               <w:jc w:val="center"/>
               <w:rPr>
-                <w:rFonts w:eastAsiaTheme="minorHAnsi" w:hint="eastAsia"/>
+                <w:rFonts w:eastAsiaTheme="minorHAnsi"/>
                 <w:szCs w:val="20"/>
               </w:rPr>
             </w:pPr>
@@ -8988,7 +9052,7 @@
             <w:pPr>
               <w:jc w:val="center"/>
               <w:rPr>
-                <w:rFonts w:eastAsiaTheme="minorHAnsi" w:hint="eastAsia"/>
+                <w:rFonts w:eastAsiaTheme="minorHAnsi"/>
                 <w:szCs w:val="20"/>
               </w:rPr>
             </w:pPr>
@@ -9009,7 +9073,7 @@
             <w:pPr>
               <w:jc w:val="center"/>
               <w:rPr>
-                <w:rFonts w:eastAsiaTheme="minorHAnsi" w:hint="eastAsia"/>
+                <w:rFonts w:eastAsiaTheme="minorHAnsi"/>
                 <w:szCs w:val="20"/>
               </w:rPr>
             </w:pPr>
@@ -9037,7 +9101,7 @@
           <w:p>
             <w:pPr>
               <w:rPr>
-                <w:rFonts w:eastAsiaTheme="minorHAnsi" w:hint="eastAsia"/>
+                <w:rFonts w:eastAsiaTheme="minorHAnsi"/>
                 <w:szCs w:val="20"/>
               </w:rPr>
             </w:pPr>
@@ -9058,7 +9122,7 @@
             <w:pPr>
               <w:jc w:val="center"/>
               <w:rPr>
-                <w:rFonts w:eastAsiaTheme="minorHAnsi" w:hint="eastAsia"/>
+                <w:rFonts w:eastAsiaTheme="minorHAnsi"/>
                 <w:szCs w:val="20"/>
               </w:rPr>
             </w:pPr>
@@ -9072,7 +9136,7 @@
             <w:pPr>
               <w:jc w:val="center"/>
               <w:rPr>
-                <w:rFonts w:eastAsiaTheme="minorHAnsi" w:hint="eastAsia"/>
+                <w:rFonts w:eastAsiaTheme="minorHAnsi"/>
                 <w:szCs w:val="20"/>
               </w:rPr>
             </w:pPr>
@@ -9093,7 +9157,7 @@
             <w:pPr>
               <w:jc w:val="center"/>
               <w:rPr>
-                <w:rFonts w:eastAsiaTheme="minorHAnsi" w:hint="eastAsia"/>
+                <w:rFonts w:eastAsiaTheme="minorHAnsi"/>
                 <w:szCs w:val="20"/>
               </w:rPr>
             </w:pPr>
@@ -9121,7 +9185,7 @@
           <w:p>
             <w:pPr>
               <w:rPr>
-                <w:rFonts w:eastAsiaTheme="minorHAnsi" w:hint="eastAsia"/>
+                <w:rFonts w:eastAsiaTheme="minorHAnsi"/>
                 <w:szCs w:val="20"/>
               </w:rPr>
             </w:pPr>
@@ -9142,7 +9206,7 @@
             <w:pPr>
               <w:jc w:val="center"/>
               <w:rPr>
-                <w:rFonts w:eastAsiaTheme="minorHAnsi" w:hint="eastAsia"/>
+                <w:rFonts w:eastAsiaTheme="minorHAnsi"/>
                 <w:szCs w:val="20"/>
               </w:rPr>
             </w:pPr>
@@ -9156,7 +9220,7 @@
             <w:pPr>
               <w:jc w:val="center"/>
               <w:rPr>
-                <w:rFonts w:eastAsiaTheme="minorHAnsi" w:hint="eastAsia"/>
+                <w:rFonts w:eastAsiaTheme="minorHAnsi"/>
                 <w:szCs w:val="20"/>
               </w:rPr>
             </w:pPr>
@@ -9177,7 +9241,7 @@
             <w:pPr>
               <w:jc w:val="center"/>
               <w:rPr>
-                <w:rFonts w:eastAsiaTheme="minorHAnsi" w:hint="eastAsia"/>
+                <w:rFonts w:eastAsiaTheme="minorHAnsi"/>
                 <w:szCs w:val="20"/>
               </w:rPr>
             </w:pPr>
@@ -9243,15 +9307,7 @@
           <w:b/>
           <w:szCs w:val="20"/>
         </w:rPr>
-        <w:t>interrupts</w:t>
-      </w:r>
-      <w:r>
-        <w:rPr>
-          <w:rFonts w:eastAsiaTheme="minorHAnsi"/>
-          <w:b/>
-          <w:szCs w:val="20"/>
-        </w:rPr>
-        <w:t xml:space="preserve"> </w:t>
+        <w:t xml:space="preserve">interrupts </w:t>
       </w:r>
       <w:r>
         <w:rPr>
@@ -9337,7 +9393,7 @@
             <w:pPr>
               <w:jc w:val="center"/>
               <w:rPr>
-                <w:rFonts w:eastAsiaTheme="minorHAnsi" w:hint="eastAsia"/>
+                <w:rFonts w:eastAsiaTheme="minorHAnsi"/>
                 <w:szCs w:val="20"/>
               </w:rPr>
             </w:pPr>
@@ -9358,7 +9414,7 @@
             <w:pPr>
               <w:jc w:val="center"/>
               <w:rPr>
-                <w:rFonts w:eastAsiaTheme="minorHAnsi" w:hint="eastAsia"/>
+                <w:rFonts w:eastAsiaTheme="minorHAnsi"/>
                 <w:szCs w:val="20"/>
               </w:rPr>
             </w:pPr>
@@ -9369,7 +9425,7 @@
     <w:p>
       <w:pPr>
         <w:rPr>
-          <w:rFonts w:eastAsiaTheme="minorHAnsi" w:hint="eastAsia"/>
+          <w:rFonts w:eastAsiaTheme="minorHAnsi"/>
           <w:szCs w:val="20"/>
         </w:rPr>
       </w:pPr>
@@ -9390,7 +9446,6 @@
           <w:sz w:val="28"/>
           <w:szCs w:val="20"/>
         </w:rPr>
-        <w:lastRenderedPageBreak/>
         <w:t>Raspberry Pi 2(</w:t>
       </w:r>
       <w:r>

</xml_diff>

<commit_message>
Revert "Revert "Chapter 14 Broadcast Receiver / Battery + SMS 과제""
This reverts commit 951c845a3c8ec0f4e17c5b9308fec89ee3931562.
</commit_message>
<xml_diff>
--- a/Smart Home IoT Test Bench Manual.docx
+++ b/Smart Home IoT Test Bench Manual.docx
@@ -538,21 +538,7 @@
           <w:rFonts w:eastAsiaTheme="minorHAnsi"/>
           <w:szCs w:val="20"/>
         </w:rPr>
-        <w:t xml:space="preserve">Raspberry Pi </w:t>
-      </w:r>
-      <w:r>
-        <w:rPr>
-          <w:rFonts w:eastAsiaTheme="minorHAnsi"/>
-          <w:szCs w:val="20"/>
-        </w:rPr>
-        <w:t>→</w:t>
-      </w:r>
-      <w:r>
-        <w:rPr>
-          <w:rFonts w:eastAsiaTheme="minorHAnsi"/>
-          <w:szCs w:val="20"/>
-        </w:rPr>
-        <w:t xml:space="preserve"> </w:t>
+        <w:t xml:space="preserve">Raspberry Pi → </w:t>
       </w:r>
       <w:r>
         <w:rPr>
@@ -565,7 +551,7 @@
     <w:p>
       <w:pPr>
         <w:rPr>
-          <w:rFonts w:eastAsiaTheme="minorHAnsi" w:hint="eastAsia"/>
+          <w:rFonts w:eastAsiaTheme="minorHAnsi"/>
           <w:szCs w:val="20"/>
         </w:rPr>
       </w:pPr>
@@ -975,15 +961,98 @@
       <w:pPr>
         <w:rPr>
           <w:rFonts w:eastAsiaTheme="minorHAnsi"/>
+          <w:b/>
+          <w:sz w:val="24"/>
           <w:szCs w:val="20"/>
         </w:rPr>
       </w:pPr>
       <w:r>
         <w:rPr>
           <w:rFonts w:eastAsiaTheme="minorHAnsi" w:hint="eastAsia"/>
+          <w:b/>
+          <w:sz w:val="24"/>
           <w:szCs w:val="20"/>
         </w:rPr>
         <w:t>Overall structure drawing</w:t>
+      </w:r>
+    </w:p>
+    <w:p>
+      <w:pPr>
+        <w:rPr>
+          <w:rFonts w:eastAsiaTheme="minorHAnsi"/>
+          <w:szCs w:val="20"/>
+        </w:rPr>
+      </w:pPr>
+      <w:r>
+        <w:rPr>
+          <w:rFonts w:eastAsiaTheme="minorHAnsi"/>
+          <w:noProof/>
+          <w:szCs w:val="20"/>
+        </w:rPr>
+        <w:drawing>
+          <wp:anchor distT="0" distB="0" distL="114300" distR="114300" simplePos="0" relativeHeight="251658240" behindDoc="0" locked="0" layoutInCell="1" allowOverlap="1">
+            <wp:simplePos x="0" y="0"/>
+            <wp:positionH relativeFrom="column">
+              <wp:posOffset>0</wp:posOffset>
+            </wp:positionH>
+            <wp:positionV relativeFrom="paragraph">
+              <wp:posOffset>2635</wp:posOffset>
+            </wp:positionV>
+            <wp:extent cx="5731510" cy="2499995"/>
+            <wp:effectExtent l="0" t="0" r="2540" b="0"/>
+            <wp:wrapTopAndBottom/>
+            <wp:docPr id="1" name="그림 1"/>
+            <wp:cNvGraphicFramePr>
+              <a:graphicFrameLocks xmlns:a="http://schemas.openxmlformats.org/drawingml/2006/main" noChangeAspect="1"/>
+            </wp:cNvGraphicFramePr>
+            <a:graphic xmlns:a="http://schemas.openxmlformats.org/drawingml/2006/main">
+              <a:graphicData uri="http://schemas.openxmlformats.org/drawingml/2006/picture">
+                <pic:pic xmlns:pic="http://schemas.openxmlformats.org/drawingml/2006/picture">
+                  <pic:nvPicPr>
+                    <pic:cNvPr id="1" name="Smart Home IoT Test Bench Structures.jpg"/>
+                    <pic:cNvPicPr/>
+                  </pic:nvPicPr>
+                  <pic:blipFill>
+                    <a:blip r:embed="rId7">
+                      <a:extLst>
+                        <a:ext uri="{28A0092B-C50C-407E-A947-70E740481C1C}">
+                          <a14:useLocalDpi xmlns:a14="http://schemas.microsoft.com/office/drawing/2010/main" val="0"/>
+                        </a:ext>
+                      </a:extLst>
+                    </a:blip>
+                    <a:stretch>
+                      <a:fillRect/>
+                    </a:stretch>
+                  </pic:blipFill>
+                  <pic:spPr>
+                    <a:xfrm>
+                      <a:off x="0" y="0"/>
+                      <a:ext cx="5731510" cy="2499995"/>
+                    </a:xfrm>
+                    <a:prstGeom prst="rect">
+                      <a:avLst/>
+                    </a:prstGeom>
+                  </pic:spPr>
+                </pic:pic>
+              </a:graphicData>
+            </a:graphic>
+          </wp:anchor>
+        </w:drawing>
+      </w:r>
+    </w:p>
+    <w:p>
+      <w:pPr>
+        <w:rPr>
+          <w:rFonts w:eastAsiaTheme="minorHAnsi"/>
+          <w:szCs w:val="20"/>
+        </w:rPr>
+      </w:pPr>
+      <w:r>
+        <w:rPr>
+          <w:rFonts w:eastAsiaTheme="minorHAnsi"/>
+          <w:szCs w:val="20"/>
+        </w:rPr>
+        <w:t>Overall system flow chart</w:t>
       </w:r>
     </w:p>
     <w:p>
@@ -998,16 +1067,79 @@
       <w:pPr>
         <w:rPr>
           <w:rFonts w:eastAsiaTheme="minorHAnsi"/>
+          <w:b/>
+          <w:sz w:val="24"/>
           <w:szCs w:val="20"/>
         </w:rPr>
       </w:pPr>
       <w:r>
         <w:rPr>
           <w:rFonts w:eastAsiaTheme="minorHAnsi"/>
-          <w:szCs w:val="20"/>
-        </w:rPr>
-        <w:t>Overall system flow chart</w:t>
-      </w:r>
+          <w:b/>
+          <w:sz w:val="24"/>
+          <w:szCs w:val="20"/>
+        </w:rPr>
+        <w:t>Raspberry Pi structure drawing</w:t>
+      </w:r>
+    </w:p>
+    <w:p>
+      <w:pPr>
+        <w:rPr>
+          <w:rFonts w:eastAsiaTheme="minorHAnsi"/>
+          <w:szCs w:val="20"/>
+        </w:rPr>
+      </w:pPr>
+      <w:r>
+        <w:rPr>
+          <w:rFonts w:eastAsiaTheme="minorHAnsi"/>
+          <w:noProof/>
+          <w:szCs w:val="20"/>
+        </w:rPr>
+        <w:lastRenderedPageBreak/>
+        <w:drawing>
+          <wp:inline distT="0" distB="0" distL="0" distR="0">
+            <wp:extent cx="5731510" cy="2690495"/>
+            <wp:effectExtent l="0" t="0" r="2540" b="0"/>
+            <wp:docPr id="4" name="그림 4"/>
+            <wp:cNvGraphicFramePr>
+              <a:graphicFrameLocks xmlns:a="http://schemas.openxmlformats.org/drawingml/2006/main" noChangeAspect="1"/>
+            </wp:cNvGraphicFramePr>
+            <a:graphic xmlns:a="http://schemas.openxmlformats.org/drawingml/2006/main">
+              <a:graphicData uri="http://schemas.openxmlformats.org/drawingml/2006/picture">
+                <pic:pic xmlns:pic="http://schemas.openxmlformats.org/drawingml/2006/picture">
+                  <pic:nvPicPr>
+                    <pic:cNvPr id="4" name="Smart Home Iot Test Bench Structures - Raspberry Pi.jpg"/>
+                    <pic:cNvPicPr/>
+                  </pic:nvPicPr>
+                  <pic:blipFill>
+                    <a:blip r:embed="rId8">
+                      <a:extLst>
+                        <a:ext uri="{28A0092B-C50C-407E-A947-70E740481C1C}">
+                          <a14:useLocalDpi xmlns:a14="http://schemas.microsoft.com/office/drawing/2010/main" val="0"/>
+                        </a:ext>
+                      </a:extLst>
+                    </a:blip>
+                    <a:stretch>
+                      <a:fillRect/>
+                    </a:stretch>
+                  </pic:blipFill>
+                  <pic:spPr>
+                    <a:xfrm>
+                      <a:off x="0" y="0"/>
+                      <a:ext cx="5731510" cy="2690495"/>
+                    </a:xfrm>
+                    <a:prstGeom prst="rect">
+                      <a:avLst/>
+                    </a:prstGeom>
+                  </pic:spPr>
+                </pic:pic>
+              </a:graphicData>
+            </a:graphic>
+          </wp:inline>
+        </w:drawing>
+      </w:r>
+      <w:bookmarkStart w:id="0" w:name="_GoBack"/>
+      <w:bookmarkEnd w:id="0"/>
     </w:p>
     <w:p>
       <w:pPr>
@@ -3541,7 +3673,6 @@
                 <w:rFonts w:eastAsiaTheme="minorHAnsi" w:hint="eastAsia"/>
                 <w:szCs w:val="20"/>
               </w:rPr>
-              <w:lastRenderedPageBreak/>
               <w:t>Bit</w:t>
             </w:r>
           </w:p>
@@ -6424,23 +6555,7 @@
                 <w:sz w:val="20"/>
                 <w:szCs w:val="20"/>
               </w:rPr>
-              <w:t>(‘</w:t>
-            </w:r>
-            <w:r>
-              <w:rPr>
-                <w:rFonts w:asciiTheme="minorHAnsi" w:eastAsiaTheme="minorHAnsi"/>
-                <w:sz w:val="20"/>
-                <w:szCs w:val="20"/>
-              </w:rPr>
-              <w:t>0 ~ f</w:t>
-            </w:r>
-            <w:r>
-              <w:rPr>
-                <w:rFonts w:asciiTheme="minorHAnsi" w:eastAsiaTheme="minorHAnsi"/>
-                <w:sz w:val="20"/>
-                <w:szCs w:val="20"/>
-              </w:rPr>
-              <w:t>’)</w:t>
+              <w:t>(‘0 ~ f’)</w:t>
             </w:r>
           </w:p>
         </w:tc>
@@ -6522,17 +6637,17 @@
             <w:pPr>
               <w:pStyle w:val="s0"/>
               <w:rPr>
-                <w:rFonts w:asciiTheme="minorHAnsi" w:eastAsiaTheme="minorHAnsi" w:cs="굴림" w:hint="eastAsia"/>
-                <w:sz w:val="20"/>
-                <w:szCs w:val="20"/>
-              </w:rPr>
-            </w:pPr>
-            <w:r>
-              <w:rPr>
                 <w:rFonts w:asciiTheme="minorHAnsi" w:eastAsiaTheme="minorHAnsi" w:cs="굴림"/>
                 <w:sz w:val="20"/>
                 <w:szCs w:val="20"/>
               </w:rPr>
+            </w:pPr>
+            <w:r>
+              <w:rPr>
+                <w:rFonts w:asciiTheme="minorHAnsi" w:eastAsiaTheme="minorHAnsi" w:cs="굴림"/>
+                <w:sz w:val="20"/>
+                <w:szCs w:val="20"/>
+              </w:rPr>
               <w:t>rs232_get_command</w:t>
             </w:r>
             <w:r>
@@ -6541,23 +6656,7 @@
                 <w:sz w:val="20"/>
                 <w:szCs w:val="20"/>
               </w:rPr>
-              <w:t>(‘</w:t>
-            </w:r>
-            <w:r>
-              <w:rPr>
-                <w:rFonts w:asciiTheme="minorHAnsi" w:eastAsiaTheme="minorHAnsi" w:cs="굴림"/>
-                <w:sz w:val="20"/>
-                <w:szCs w:val="20"/>
-              </w:rPr>
-              <w:t>g</w:t>
-            </w:r>
-            <w:r>
-              <w:rPr>
-                <w:rFonts w:asciiTheme="minorHAnsi" w:eastAsiaTheme="minorHAnsi" w:cs="굴림"/>
-                <w:sz w:val="20"/>
-                <w:szCs w:val="20"/>
-              </w:rPr>
-              <w:t>’)</w:t>
+              <w:t>(‘g’)</w:t>
             </w:r>
           </w:p>
           <w:p>
@@ -6691,17 +6790,17 @@
             <w:pPr>
               <w:pStyle w:val="s0"/>
               <w:rPr>
-                <w:rFonts w:asciiTheme="minorHAnsi" w:eastAsiaTheme="minorHAnsi" w:cs="굴림" w:hint="eastAsia"/>
-                <w:sz w:val="20"/>
-                <w:szCs w:val="20"/>
-              </w:rPr>
-            </w:pPr>
-            <w:r>
-              <w:rPr>
                 <w:rFonts w:asciiTheme="minorHAnsi" w:eastAsiaTheme="minorHAnsi" w:cs="굴림"/>
                 <w:sz w:val="20"/>
                 <w:szCs w:val="20"/>
               </w:rPr>
+            </w:pPr>
+            <w:r>
+              <w:rPr>
+                <w:rFonts w:asciiTheme="minorHAnsi" w:eastAsiaTheme="minorHAnsi" w:cs="굴림"/>
+                <w:sz w:val="20"/>
+                <w:szCs w:val="20"/>
+              </w:rPr>
               <w:t>rs232_get_command</w:t>
             </w:r>
             <w:r>
@@ -6710,23 +6809,7 @@
                 <w:sz w:val="20"/>
                 <w:szCs w:val="20"/>
               </w:rPr>
-              <w:t>(‘</w:t>
-            </w:r>
-            <w:r>
-              <w:rPr>
-                <w:rFonts w:asciiTheme="minorHAnsi" w:eastAsiaTheme="minorHAnsi" w:cs="굴림"/>
-                <w:sz w:val="20"/>
-                <w:szCs w:val="20"/>
-              </w:rPr>
-              <w:t>l</w:t>
-            </w:r>
-            <w:r>
-              <w:rPr>
-                <w:rFonts w:asciiTheme="minorHAnsi" w:eastAsiaTheme="minorHAnsi" w:cs="굴림"/>
-                <w:sz w:val="20"/>
-                <w:szCs w:val="20"/>
-              </w:rPr>
-              <w:t>’)</w:t>
+              <w:t>(‘l’)</w:t>
             </w:r>
           </w:p>
           <w:p>
@@ -6818,7 +6901,7 @@
               <w:pStyle w:val="s0"/>
               <w:jc w:val="center"/>
               <w:rPr>
-                <w:rFonts w:asciiTheme="minorHAnsi" w:eastAsiaTheme="minorHAnsi" w:cs="굴림" w:hint="eastAsia"/>
+                <w:rFonts w:asciiTheme="minorHAnsi" w:eastAsiaTheme="minorHAnsi" w:cs="굴림"/>
                 <w:sz w:val="20"/>
                 <w:szCs w:val="20"/>
               </w:rPr>
@@ -6912,7 +6995,7 @@
             <w:pPr>
               <w:pStyle w:val="s0"/>
               <w:rPr>
-                <w:rFonts w:asciiTheme="minorHAnsi" w:eastAsiaTheme="minorHAnsi" w:cs="굴림" w:hint="eastAsia"/>
+                <w:rFonts w:asciiTheme="minorHAnsi" w:eastAsiaTheme="minorHAnsi" w:cs="굴림"/>
                 <w:sz w:val="20"/>
                 <w:szCs w:val="20"/>
               </w:rPr>
@@ -7086,7 +7169,6 @@
                 <w:sz w:val="20"/>
                 <w:szCs w:val="20"/>
               </w:rPr>
-              <w:lastRenderedPageBreak/>
               <w:t>set_rs232_data</w:t>
             </w:r>
             <w:r>
@@ -7178,17 +7260,17 @@
             <w:pPr>
               <w:pStyle w:val="s0"/>
               <w:rPr>
-                <w:rFonts w:asciiTheme="minorHAnsi" w:eastAsiaTheme="minorHAnsi" w:cs="굴림" w:hint="eastAsia"/>
-                <w:sz w:val="20"/>
-                <w:szCs w:val="20"/>
-              </w:rPr>
-            </w:pPr>
-            <w:r>
-              <w:rPr>
                 <w:rFonts w:asciiTheme="minorHAnsi" w:eastAsiaTheme="minorHAnsi" w:cs="굴림"/>
                 <w:sz w:val="20"/>
                 <w:szCs w:val="20"/>
               </w:rPr>
+            </w:pPr>
+            <w:r>
+              <w:rPr>
+                <w:rFonts w:asciiTheme="minorHAnsi" w:eastAsiaTheme="minorHAnsi" w:cs="굴림"/>
+                <w:sz w:val="20"/>
+                <w:szCs w:val="20"/>
+              </w:rPr>
               <w:t>rs232_get_command</w:t>
             </w:r>
             <w:r>
@@ -7197,23 +7279,7 @@
                 <w:sz w:val="20"/>
                 <w:szCs w:val="20"/>
               </w:rPr>
-              <w:t>(‘</w:t>
-            </w:r>
-            <w:r>
-              <w:rPr>
-                <w:rFonts w:asciiTheme="minorHAnsi" w:eastAsiaTheme="minorHAnsi" w:cs="굴림"/>
-                <w:sz w:val="20"/>
-                <w:szCs w:val="20"/>
-              </w:rPr>
-              <w:t>v</w:t>
-            </w:r>
-            <w:r>
-              <w:rPr>
-                <w:rFonts w:asciiTheme="minorHAnsi" w:eastAsiaTheme="minorHAnsi" w:cs="굴림"/>
-                <w:sz w:val="20"/>
-                <w:szCs w:val="20"/>
-              </w:rPr>
-              <w:t>’)</w:t>
+              <w:t>(‘v’)</w:t>
             </w:r>
           </w:p>
           <w:p>
@@ -7530,7 +7596,7 @@
             <w:pPr>
               <w:jc w:val="center"/>
               <w:rPr>
-                <w:rFonts w:eastAsiaTheme="minorHAnsi" w:hint="eastAsia"/>
+                <w:rFonts w:eastAsiaTheme="minorHAnsi"/>
                 <w:b/>
                 <w:szCs w:val="20"/>
               </w:rPr>
@@ -7676,7 +7742,7 @@
           <w:p>
             <w:pPr>
               <w:rPr>
-                <w:rFonts w:eastAsiaTheme="minorHAnsi" w:hint="eastAsia"/>
+                <w:rFonts w:eastAsiaTheme="minorHAnsi"/>
                 <w:szCs w:val="20"/>
               </w:rPr>
             </w:pPr>
@@ -7733,7 +7799,7 @@
             <w:pPr>
               <w:jc w:val="center"/>
               <w:rPr>
-                <w:rFonts w:eastAsiaTheme="minorHAnsi" w:hint="eastAsia"/>
+                <w:rFonts w:eastAsiaTheme="minorHAnsi"/>
                 <w:szCs w:val="20"/>
               </w:rPr>
             </w:pPr>
@@ -7845,7 +7911,7 @@
             <w:pPr>
               <w:jc w:val="center"/>
               <w:rPr>
-                <w:rFonts w:eastAsiaTheme="minorHAnsi" w:hint="eastAsia"/>
+                <w:rFonts w:eastAsiaTheme="minorHAnsi"/>
                 <w:szCs w:val="20"/>
               </w:rPr>
             </w:pPr>
@@ -7950,7 +8016,7 @@
             <w:pPr>
               <w:jc w:val="center"/>
               <w:rPr>
-                <w:rFonts w:eastAsiaTheme="minorHAnsi" w:hint="eastAsia"/>
+                <w:rFonts w:eastAsiaTheme="minorHAnsi"/>
                 <w:szCs w:val="20"/>
               </w:rPr>
             </w:pPr>
@@ -8083,7 +8149,7 @@
             <w:pPr>
               <w:jc w:val="center"/>
               <w:rPr>
-                <w:rFonts w:eastAsiaTheme="minorHAnsi" w:hint="eastAsia"/>
+                <w:rFonts w:eastAsiaTheme="minorHAnsi"/>
                 <w:szCs w:val="20"/>
               </w:rPr>
             </w:pPr>
@@ -8356,7 +8422,7 @@
             <w:pPr>
               <w:jc w:val="center"/>
               <w:rPr>
-                <w:rFonts w:eastAsiaTheme="minorHAnsi" w:hint="eastAsia"/>
+                <w:rFonts w:eastAsiaTheme="minorHAnsi"/>
                 <w:szCs w:val="20"/>
               </w:rPr>
             </w:pPr>
@@ -8401,8 +8467,6 @@
                 <w:szCs w:val="20"/>
               </w:rPr>
             </w:pPr>
-            <w:bookmarkStart w:id="0" w:name="_GoBack"/>
-            <w:bookmarkEnd w:id="0"/>
           </w:p>
         </w:tc>
       </w:tr>
@@ -8449,7 +8513,7 @@
             <w:pPr>
               <w:jc w:val="center"/>
               <w:rPr>
-                <w:rFonts w:eastAsiaTheme="minorHAnsi" w:hint="eastAsia"/>
+                <w:rFonts w:eastAsiaTheme="minorHAnsi"/>
                 <w:szCs w:val="20"/>
               </w:rPr>
             </w:pPr>
@@ -8526,7 +8590,7 @@
             <w:pPr>
               <w:jc w:val="center"/>
               <w:rPr>
-                <w:rFonts w:eastAsiaTheme="minorHAnsi" w:hint="eastAsia"/>
+                <w:rFonts w:eastAsiaTheme="minorHAnsi"/>
                 <w:szCs w:val="20"/>
               </w:rPr>
             </w:pPr>
@@ -8603,7 +8667,7 @@
             <w:pPr>
               <w:jc w:val="center"/>
               <w:rPr>
-                <w:rFonts w:eastAsiaTheme="minorHAnsi" w:hint="eastAsia"/>
+                <w:rFonts w:eastAsiaTheme="minorHAnsi"/>
                 <w:szCs w:val="20"/>
               </w:rPr>
             </w:pPr>
@@ -8701,7 +8765,7 @@
             <w:pPr>
               <w:jc w:val="center"/>
               <w:rPr>
-                <w:rFonts w:eastAsiaTheme="minorHAnsi" w:hint="eastAsia"/>
+                <w:rFonts w:eastAsiaTheme="minorHAnsi"/>
                 <w:szCs w:val="20"/>
               </w:rPr>
             </w:pPr>
@@ -8778,7 +8842,7 @@
             <w:pPr>
               <w:jc w:val="center"/>
               <w:rPr>
-                <w:rFonts w:eastAsiaTheme="minorHAnsi" w:hint="eastAsia"/>
+                <w:rFonts w:eastAsiaTheme="minorHAnsi"/>
                 <w:szCs w:val="20"/>
               </w:rPr>
             </w:pPr>
@@ -8799,7 +8863,7 @@
             <w:pPr>
               <w:jc w:val="center"/>
               <w:rPr>
-                <w:rFonts w:eastAsiaTheme="minorHAnsi" w:hint="eastAsia"/>
+                <w:rFonts w:eastAsiaTheme="minorHAnsi"/>
                 <w:szCs w:val="20"/>
               </w:rPr>
             </w:pPr>
@@ -8820,7 +8884,7 @@
             <w:pPr>
               <w:jc w:val="center"/>
               <w:rPr>
-                <w:rFonts w:eastAsiaTheme="minorHAnsi" w:hint="eastAsia"/>
+                <w:rFonts w:eastAsiaTheme="minorHAnsi"/>
                 <w:szCs w:val="20"/>
               </w:rPr>
             </w:pPr>
@@ -8855,7 +8919,7 @@
           <w:p>
             <w:pPr>
               <w:rPr>
-                <w:rFonts w:eastAsiaTheme="minorHAnsi" w:hint="eastAsia"/>
+                <w:rFonts w:eastAsiaTheme="minorHAnsi"/>
                 <w:szCs w:val="20"/>
               </w:rPr>
             </w:pPr>
@@ -8876,7 +8940,7 @@
             <w:pPr>
               <w:jc w:val="center"/>
               <w:rPr>
-                <w:rFonts w:eastAsiaTheme="minorHAnsi" w:hint="eastAsia"/>
+                <w:rFonts w:eastAsiaTheme="minorHAnsi"/>
                 <w:szCs w:val="20"/>
               </w:rPr>
             </w:pPr>
@@ -8897,7 +8961,7 @@
             <w:pPr>
               <w:jc w:val="center"/>
               <w:rPr>
-                <w:rFonts w:eastAsiaTheme="minorHAnsi" w:hint="eastAsia"/>
+                <w:rFonts w:eastAsiaTheme="minorHAnsi"/>
                 <w:szCs w:val="20"/>
               </w:rPr>
             </w:pPr>
@@ -8918,7 +8982,7 @@
             <w:pPr>
               <w:jc w:val="center"/>
               <w:rPr>
-                <w:rFonts w:eastAsiaTheme="minorHAnsi" w:hint="eastAsia"/>
+                <w:rFonts w:eastAsiaTheme="minorHAnsi"/>
                 <w:szCs w:val="20"/>
               </w:rPr>
             </w:pPr>
@@ -8953,7 +9017,7 @@
           <w:p>
             <w:pPr>
               <w:rPr>
-                <w:rFonts w:eastAsiaTheme="minorHAnsi" w:hint="eastAsia"/>
+                <w:rFonts w:eastAsiaTheme="minorHAnsi"/>
                 <w:szCs w:val="20"/>
               </w:rPr>
             </w:pPr>
@@ -8974,7 +9038,7 @@
             <w:pPr>
               <w:jc w:val="center"/>
               <w:rPr>
-                <w:rFonts w:eastAsiaTheme="minorHAnsi" w:hint="eastAsia"/>
+                <w:rFonts w:eastAsiaTheme="minorHAnsi"/>
                 <w:szCs w:val="20"/>
               </w:rPr>
             </w:pPr>
@@ -8988,7 +9052,7 @@
             <w:pPr>
               <w:jc w:val="center"/>
               <w:rPr>
-                <w:rFonts w:eastAsiaTheme="minorHAnsi" w:hint="eastAsia"/>
+                <w:rFonts w:eastAsiaTheme="minorHAnsi"/>
                 <w:szCs w:val="20"/>
               </w:rPr>
             </w:pPr>
@@ -9009,7 +9073,7 @@
             <w:pPr>
               <w:jc w:val="center"/>
               <w:rPr>
-                <w:rFonts w:eastAsiaTheme="minorHAnsi" w:hint="eastAsia"/>
+                <w:rFonts w:eastAsiaTheme="minorHAnsi"/>
                 <w:szCs w:val="20"/>
               </w:rPr>
             </w:pPr>
@@ -9037,7 +9101,7 @@
           <w:p>
             <w:pPr>
               <w:rPr>
-                <w:rFonts w:eastAsiaTheme="minorHAnsi" w:hint="eastAsia"/>
+                <w:rFonts w:eastAsiaTheme="minorHAnsi"/>
                 <w:szCs w:val="20"/>
               </w:rPr>
             </w:pPr>
@@ -9058,7 +9122,7 @@
             <w:pPr>
               <w:jc w:val="center"/>
               <w:rPr>
-                <w:rFonts w:eastAsiaTheme="minorHAnsi" w:hint="eastAsia"/>
+                <w:rFonts w:eastAsiaTheme="minorHAnsi"/>
                 <w:szCs w:val="20"/>
               </w:rPr>
             </w:pPr>
@@ -9072,7 +9136,7 @@
             <w:pPr>
               <w:jc w:val="center"/>
               <w:rPr>
-                <w:rFonts w:eastAsiaTheme="minorHAnsi" w:hint="eastAsia"/>
+                <w:rFonts w:eastAsiaTheme="minorHAnsi"/>
                 <w:szCs w:val="20"/>
               </w:rPr>
             </w:pPr>
@@ -9093,7 +9157,7 @@
             <w:pPr>
               <w:jc w:val="center"/>
               <w:rPr>
-                <w:rFonts w:eastAsiaTheme="minorHAnsi" w:hint="eastAsia"/>
+                <w:rFonts w:eastAsiaTheme="minorHAnsi"/>
                 <w:szCs w:val="20"/>
               </w:rPr>
             </w:pPr>
@@ -9121,7 +9185,7 @@
           <w:p>
             <w:pPr>
               <w:rPr>
-                <w:rFonts w:eastAsiaTheme="minorHAnsi" w:hint="eastAsia"/>
+                <w:rFonts w:eastAsiaTheme="minorHAnsi"/>
                 <w:szCs w:val="20"/>
               </w:rPr>
             </w:pPr>
@@ -9142,7 +9206,7 @@
             <w:pPr>
               <w:jc w:val="center"/>
               <w:rPr>
-                <w:rFonts w:eastAsiaTheme="minorHAnsi" w:hint="eastAsia"/>
+                <w:rFonts w:eastAsiaTheme="minorHAnsi"/>
                 <w:szCs w:val="20"/>
               </w:rPr>
             </w:pPr>
@@ -9156,7 +9220,7 @@
             <w:pPr>
               <w:jc w:val="center"/>
               <w:rPr>
-                <w:rFonts w:eastAsiaTheme="minorHAnsi" w:hint="eastAsia"/>
+                <w:rFonts w:eastAsiaTheme="minorHAnsi"/>
                 <w:szCs w:val="20"/>
               </w:rPr>
             </w:pPr>
@@ -9177,7 +9241,7 @@
             <w:pPr>
               <w:jc w:val="center"/>
               <w:rPr>
-                <w:rFonts w:eastAsiaTheme="minorHAnsi" w:hint="eastAsia"/>
+                <w:rFonts w:eastAsiaTheme="minorHAnsi"/>
                 <w:szCs w:val="20"/>
               </w:rPr>
             </w:pPr>
@@ -9243,15 +9307,7 @@
           <w:b/>
           <w:szCs w:val="20"/>
         </w:rPr>
-        <w:t>interrupts</w:t>
-      </w:r>
-      <w:r>
-        <w:rPr>
-          <w:rFonts w:eastAsiaTheme="minorHAnsi"/>
-          <w:b/>
-          <w:szCs w:val="20"/>
-        </w:rPr>
-        <w:t xml:space="preserve"> </w:t>
+        <w:t xml:space="preserve">interrupts </w:t>
       </w:r>
       <w:r>
         <w:rPr>
@@ -9337,7 +9393,7 @@
             <w:pPr>
               <w:jc w:val="center"/>
               <w:rPr>
-                <w:rFonts w:eastAsiaTheme="minorHAnsi" w:hint="eastAsia"/>
+                <w:rFonts w:eastAsiaTheme="minorHAnsi"/>
                 <w:szCs w:val="20"/>
               </w:rPr>
             </w:pPr>
@@ -9358,7 +9414,7 @@
             <w:pPr>
               <w:jc w:val="center"/>
               <w:rPr>
-                <w:rFonts w:eastAsiaTheme="minorHAnsi" w:hint="eastAsia"/>
+                <w:rFonts w:eastAsiaTheme="minorHAnsi"/>
                 <w:szCs w:val="20"/>
               </w:rPr>
             </w:pPr>
@@ -9369,7 +9425,7 @@
     <w:p>
       <w:pPr>
         <w:rPr>
-          <w:rFonts w:eastAsiaTheme="minorHAnsi" w:hint="eastAsia"/>
+          <w:rFonts w:eastAsiaTheme="minorHAnsi"/>
           <w:szCs w:val="20"/>
         </w:rPr>
       </w:pPr>
@@ -9390,7 +9446,6 @@
           <w:sz w:val="28"/>
           <w:szCs w:val="20"/>
         </w:rPr>
-        <w:lastRenderedPageBreak/>
         <w:t>Raspberry Pi 2(</w:t>
       </w:r>
       <w:r>

</xml_diff>